<commit_message>
Aquí deberán ir todos los archivos fuentes de diagramas y otros!.
</commit_message>
<xml_diff>
--- a/Plan de Arquitectura de Software.docx
+++ b/Plan de Arquitectura de Software.docx
@@ -42,6 +42,7 @@
         <w:rPr>
           <w:rFonts w:cs="Arial"/>
           <w:szCs w:val="36"/>
+          <w:lang w:val="es-PE"/>
         </w:rPr>
         <w:instrText xml:space="preserve"> TITLE  </w:instrText>
       </w:r>
@@ -56,24 +57,9 @@
         <w:rPr>
           <w:rFonts w:cs="Arial"/>
           <w:szCs w:val="36"/>
-        </w:rPr>
-        <w:t xml:space="preserve">Plan de </w:t>
-      </w:r>
-      <w:proofErr w:type="spellStart"/>
-      <w:r>
-        <w:rPr>
-          <w:rFonts w:cs="Arial"/>
-          <w:szCs w:val="36"/>
-        </w:rPr>
-        <w:t>Arquitectura</w:t>
-      </w:r>
-      <w:proofErr w:type="spellEnd"/>
-      <w:r>
-        <w:rPr>
-          <w:rFonts w:cs="Arial"/>
-          <w:szCs w:val="36"/>
-        </w:rPr>
-        <w:t xml:space="preserve"> de Software</w:t>
+          <w:lang w:val="es-PE"/>
+        </w:rPr>
+        <w:t>Plan de Arquitectura de Software</w:t>
       </w:r>
       <w:r>
         <w:rPr>
@@ -549,7 +535,6 @@
             <w:pPr>
               <w:pStyle w:val="Tabletext"/>
               <w:snapToGrid w:val="0"/>
-              <w:jc w:val="center"/>
               <w:rPr>
                 <w:rFonts w:ascii="Arial" w:hAnsi="Arial" w:cs="Arial"/>
                 <w:b/>
@@ -575,7 +560,6 @@
             <w:pPr>
               <w:pStyle w:val="Tabletext"/>
               <w:snapToGrid w:val="0"/>
-              <w:jc w:val="center"/>
               <w:rPr>
                 <w:rFonts w:ascii="Arial" w:hAnsi="Arial" w:cs="Arial"/>
                 <w:b/>
@@ -601,7 +585,6 @@
             <w:pPr>
               <w:pStyle w:val="Tabletext"/>
               <w:snapToGrid w:val="0"/>
-              <w:jc w:val="center"/>
               <w:rPr>
                 <w:rFonts w:ascii="Arial" w:hAnsi="Arial" w:cs="Arial"/>
                 <w:b/>
@@ -627,7 +610,6 @@
             <w:pPr>
               <w:pStyle w:val="Tabletext"/>
               <w:snapToGrid w:val="0"/>
-              <w:jc w:val="center"/>
               <w:rPr>
                 <w:rFonts w:ascii="Arial" w:hAnsi="Arial" w:cs="Arial"/>
                 <w:b/>
@@ -655,7 +637,6 @@
             <w:pPr>
               <w:pStyle w:val="Tabletext"/>
               <w:snapToGrid w:val="0"/>
-              <w:jc w:val="center"/>
               <w:rPr>
                 <w:rFonts w:ascii="Arial" w:hAnsi="Arial" w:cs="Arial"/>
                 <w:lang w:val="es-ES"/>
@@ -679,7 +660,6 @@
             <w:pPr>
               <w:pStyle w:val="Tabletext"/>
               <w:snapToGrid w:val="0"/>
-              <w:jc w:val="center"/>
               <w:rPr>
                 <w:rFonts w:ascii="Arial" w:hAnsi="Arial" w:cs="Arial"/>
                 <w:lang w:val="es-ES"/>
@@ -703,7 +683,6 @@
             <w:pPr>
               <w:pStyle w:val="Tabletext"/>
               <w:snapToGrid w:val="0"/>
-              <w:jc w:val="center"/>
               <w:rPr>
                 <w:rFonts w:ascii="Arial" w:hAnsi="Arial" w:cs="Arial"/>
                 <w:lang w:val="es-ES"/>
@@ -727,7 +706,6 @@
             <w:pPr>
               <w:pStyle w:val="Tabletext"/>
               <w:snapToGrid w:val="0"/>
-              <w:jc w:val="center"/>
               <w:rPr>
                 <w:rFonts w:ascii="Arial" w:hAnsi="Arial" w:cs="Arial"/>
                 <w:lang w:val="es-ES"/>
@@ -775,8 +753,6 @@
           <w:lang w:val="es-ES"/>
         </w:rPr>
       </w:pPr>
-      <w:bookmarkStart w:id="0" w:name="_GoBack"/>
-      <w:bookmarkEnd w:id="0"/>
     </w:p>
     <w:p>
       <w:pPr>
@@ -1309,7 +1285,7 @@
         <w:rPr>
           <w:noProof/>
         </w:rPr>
-        <w:instrText xml:space="preserve"> PAGEREF _Toc327321022 \h </w:instrText>
+        <w:instrText xml:space="preserve"> PAGEREF _Toc327326670 \h </w:instrText>
       </w:r>
       <w:r>
         <w:rPr>
@@ -1326,7 +1302,7 @@
         <w:rPr>
           <w:noProof/>
         </w:rPr>
-        <w:t>3</w:t>
+        <w:t>4</w:t>
       </w:r>
       <w:r>
         <w:rPr>
@@ -1337,11 +1313,387 @@
     </w:p>
     <w:p>
       <w:pPr>
-        <w:tabs>
-          <w:tab w:val="left" w:pos="1065"/>
-        </w:tabs>
-        <w:rPr>
-          <w:rFonts w:ascii="Arial" w:hAnsi="Arial" w:cs="Arial"/>
+        <w:pStyle w:val="TDC2"/>
+        <w:rPr>
+          <w:rFonts w:asciiTheme="minorHAnsi" w:eastAsiaTheme="minorEastAsia" w:hAnsiTheme="minorHAnsi" w:cstheme="minorBidi"/>
+          <w:noProof/>
+          <w:sz w:val="22"/>
+          <w:szCs w:val="22"/>
+          <w:lang w:val="es-PE" w:eastAsia="es-PE"/>
+        </w:rPr>
+      </w:pPr>
+      <w:r>
+        <w:rPr>
+          <w:rFonts w:ascii="Arial" w:hAnsi="Arial" w:cs="Arial"/>
+          <w:noProof/>
+          <w:lang w:val="es-PE"/>
+        </w:rPr>
+        <w:t>1.1- Propósito</w:t>
+      </w:r>
+      <w:r>
+        <w:rPr>
+          <w:noProof/>
+        </w:rPr>
+        <w:tab/>
+      </w:r>
+      <w:r>
+        <w:rPr>
+          <w:noProof/>
+        </w:rPr>
+        <w:fldChar w:fldCharType="begin"/>
+      </w:r>
+      <w:r>
+        <w:rPr>
+          <w:noProof/>
+        </w:rPr>
+        <w:instrText xml:space="preserve"> PAGEREF _Toc327326671 \h </w:instrText>
+      </w:r>
+      <w:r>
+        <w:rPr>
+          <w:noProof/>
+        </w:rPr>
+      </w:r>
+      <w:r>
+        <w:rPr>
+          <w:noProof/>
+        </w:rPr>
+        <w:fldChar w:fldCharType="separate"/>
+      </w:r>
+      <w:r>
+        <w:rPr>
+          <w:noProof/>
+        </w:rPr>
+        <w:t>4</w:t>
+      </w:r>
+      <w:r>
+        <w:rPr>
+          <w:noProof/>
+        </w:rPr>
+        <w:fldChar w:fldCharType="end"/>
+      </w:r>
+    </w:p>
+    <w:p>
+      <w:pPr>
+        <w:pStyle w:val="TDC2"/>
+        <w:rPr>
+          <w:rFonts w:asciiTheme="minorHAnsi" w:eastAsiaTheme="minorEastAsia" w:hAnsiTheme="minorHAnsi" w:cstheme="minorBidi"/>
+          <w:noProof/>
+          <w:sz w:val="22"/>
+          <w:szCs w:val="22"/>
+          <w:lang w:val="es-PE" w:eastAsia="es-PE"/>
+        </w:rPr>
+      </w:pPr>
+      <w:r>
+        <w:rPr>
+          <w:rFonts w:ascii="Arial" w:hAnsi="Arial" w:cs="Arial"/>
+          <w:noProof/>
+          <w:lang w:val="es-PE"/>
+        </w:rPr>
+        <w:t>1.2- Alcance</w:t>
+      </w:r>
+      <w:r>
+        <w:rPr>
+          <w:noProof/>
+        </w:rPr>
+        <w:tab/>
+      </w:r>
+      <w:r>
+        <w:rPr>
+          <w:noProof/>
+        </w:rPr>
+        <w:fldChar w:fldCharType="begin"/>
+      </w:r>
+      <w:r>
+        <w:rPr>
+          <w:noProof/>
+        </w:rPr>
+        <w:instrText xml:space="preserve"> PAGEREF _Toc327326672 \h </w:instrText>
+      </w:r>
+      <w:r>
+        <w:rPr>
+          <w:noProof/>
+        </w:rPr>
+      </w:r>
+      <w:r>
+        <w:rPr>
+          <w:noProof/>
+        </w:rPr>
+        <w:fldChar w:fldCharType="separate"/>
+      </w:r>
+      <w:r>
+        <w:rPr>
+          <w:noProof/>
+        </w:rPr>
+        <w:t>4</w:t>
+      </w:r>
+      <w:r>
+        <w:rPr>
+          <w:noProof/>
+        </w:rPr>
+        <w:fldChar w:fldCharType="end"/>
+      </w:r>
+    </w:p>
+    <w:p>
+      <w:pPr>
+        <w:pStyle w:val="TDC2"/>
+        <w:rPr>
+          <w:rFonts w:asciiTheme="minorHAnsi" w:eastAsiaTheme="minorEastAsia" w:hAnsiTheme="minorHAnsi" w:cstheme="minorBidi"/>
+          <w:noProof/>
+          <w:sz w:val="22"/>
+          <w:szCs w:val="22"/>
+          <w:lang w:val="es-PE" w:eastAsia="es-PE"/>
+        </w:rPr>
+      </w:pPr>
+      <w:r>
+        <w:rPr>
+          <w:rFonts w:ascii="Arial" w:hAnsi="Arial" w:cs="Arial"/>
+          <w:noProof/>
+          <w:lang w:val="es-ES"/>
+        </w:rPr>
+        <w:t>1.3.- Definiciones, Acrónimos y Abreviaturas</w:t>
+      </w:r>
+      <w:r>
+        <w:rPr>
+          <w:noProof/>
+        </w:rPr>
+        <w:tab/>
+      </w:r>
+      <w:r>
+        <w:rPr>
+          <w:noProof/>
+        </w:rPr>
+        <w:fldChar w:fldCharType="begin"/>
+      </w:r>
+      <w:r>
+        <w:rPr>
+          <w:noProof/>
+        </w:rPr>
+        <w:instrText xml:space="preserve"> PAGEREF _Toc327326673 \h </w:instrText>
+      </w:r>
+      <w:r>
+        <w:rPr>
+          <w:noProof/>
+        </w:rPr>
+      </w:r>
+      <w:r>
+        <w:rPr>
+          <w:noProof/>
+        </w:rPr>
+        <w:fldChar w:fldCharType="separate"/>
+      </w:r>
+      <w:r>
+        <w:rPr>
+          <w:noProof/>
+        </w:rPr>
+        <w:t>4</w:t>
+      </w:r>
+      <w:r>
+        <w:rPr>
+          <w:noProof/>
+        </w:rPr>
+        <w:fldChar w:fldCharType="end"/>
+      </w:r>
+    </w:p>
+    <w:p>
+      <w:pPr>
+        <w:pStyle w:val="TDC1"/>
+        <w:rPr>
+          <w:rFonts w:asciiTheme="minorHAnsi" w:eastAsiaTheme="minorEastAsia" w:hAnsiTheme="minorHAnsi" w:cstheme="minorBidi"/>
+          <w:noProof/>
+          <w:sz w:val="22"/>
+          <w:szCs w:val="22"/>
+          <w:lang w:val="es-PE" w:eastAsia="es-PE"/>
+        </w:rPr>
+      </w:pPr>
+      <w:r>
+        <w:rPr>
+          <w:rFonts w:ascii="Arial" w:hAnsi="Arial" w:cs="Arial"/>
+          <w:noProof/>
+          <w:lang w:val="es-PE"/>
+        </w:rPr>
+        <w:t>2.- Objetivos y restricciones de la arquitectura</w:t>
+      </w:r>
+      <w:r>
+        <w:rPr>
+          <w:noProof/>
+          <w:lang w:val="es-PE"/>
+        </w:rPr>
+        <w:tab/>
+      </w:r>
+      <w:r>
+        <w:rPr>
+          <w:noProof/>
+        </w:rPr>
+        <w:fldChar w:fldCharType="begin"/>
+      </w:r>
+      <w:r>
+        <w:rPr>
+          <w:noProof/>
+          <w:lang w:val="es-PE"/>
+        </w:rPr>
+        <w:instrText xml:space="preserve"> PAGEREF _Toc327326674 \h </w:instrText>
+      </w:r>
+      <w:r>
+        <w:rPr>
+          <w:noProof/>
+        </w:rPr>
+      </w:r>
+      <w:r>
+        <w:rPr>
+          <w:noProof/>
+        </w:rPr>
+        <w:fldChar w:fldCharType="separate"/>
+      </w:r>
+      <w:r>
+        <w:rPr>
+          <w:noProof/>
+          <w:lang w:val="es-PE"/>
+        </w:rPr>
+        <w:t>4</w:t>
+      </w:r>
+      <w:r>
+        <w:rPr>
+          <w:noProof/>
+        </w:rPr>
+        <w:fldChar w:fldCharType="end"/>
+      </w:r>
+    </w:p>
+    <w:p>
+      <w:pPr>
+        <w:pStyle w:val="TDC1"/>
+        <w:rPr>
+          <w:rFonts w:asciiTheme="minorHAnsi" w:eastAsiaTheme="minorEastAsia" w:hAnsiTheme="minorHAnsi" w:cstheme="minorBidi"/>
+          <w:noProof/>
+          <w:sz w:val="22"/>
+          <w:szCs w:val="22"/>
+          <w:lang w:val="es-PE" w:eastAsia="es-PE"/>
+        </w:rPr>
+      </w:pPr>
+      <w:r>
+        <w:rPr>
+          <w:rFonts w:ascii="Arial" w:hAnsi="Arial" w:cs="Arial"/>
+          <w:noProof/>
+          <w:lang w:val="es-PE"/>
+        </w:rPr>
+        <w:t>3.- Vista Lógica</w:t>
+      </w:r>
+      <w:r>
+        <w:rPr>
+          <w:noProof/>
+          <w:lang w:val="es-PE"/>
+        </w:rPr>
+        <w:tab/>
+      </w:r>
+      <w:r>
+        <w:rPr>
+          <w:noProof/>
+        </w:rPr>
+        <w:fldChar w:fldCharType="begin"/>
+      </w:r>
+      <w:r>
+        <w:rPr>
+          <w:noProof/>
+          <w:lang w:val="es-PE"/>
+        </w:rPr>
+        <w:instrText xml:space="preserve"> PAGEREF _Toc327326675 \h </w:instrText>
+      </w:r>
+      <w:r>
+        <w:rPr>
+          <w:noProof/>
+        </w:rPr>
+      </w:r>
+      <w:r>
+        <w:rPr>
+          <w:noProof/>
+        </w:rPr>
+        <w:fldChar w:fldCharType="separate"/>
+      </w:r>
+      <w:r>
+        <w:rPr>
+          <w:noProof/>
+          <w:lang w:val="es-PE"/>
+        </w:rPr>
+        <w:t>5</w:t>
+      </w:r>
+      <w:r>
+        <w:rPr>
+          <w:noProof/>
+        </w:rPr>
+        <w:fldChar w:fldCharType="end"/>
+      </w:r>
+    </w:p>
+    <w:p>
+      <w:pPr>
+        <w:pStyle w:val="TDC2"/>
+        <w:rPr>
+          <w:rFonts w:asciiTheme="minorHAnsi" w:eastAsiaTheme="minorEastAsia" w:hAnsiTheme="minorHAnsi" w:cstheme="minorBidi"/>
+          <w:noProof/>
+          <w:sz w:val="22"/>
+          <w:szCs w:val="22"/>
+          <w:lang w:val="es-PE" w:eastAsia="es-PE"/>
+        </w:rPr>
+      </w:pPr>
+      <w:r>
+        <w:rPr>
+          <w:rFonts w:ascii="Arial" w:hAnsi="Arial" w:cs="Arial"/>
+          <w:noProof/>
+          <w:lang w:val="es-PE"/>
+        </w:rPr>
+        <w:t>3.1- Diagrama de Clases de Diseño</w:t>
+      </w:r>
+      <w:r>
+        <w:rPr>
+          <w:noProof/>
+          <w:lang w:val="es-PE"/>
+        </w:rPr>
+        <w:tab/>
+      </w:r>
+      <w:r>
+        <w:rPr>
+          <w:noProof/>
+        </w:rPr>
+        <w:fldChar w:fldCharType="begin"/>
+      </w:r>
+      <w:r>
+        <w:rPr>
+          <w:noProof/>
+          <w:lang w:val="es-PE"/>
+        </w:rPr>
+        <w:instrText xml:space="preserve"> PAGEREF _Toc327326676 \h </w:instrText>
+      </w:r>
+      <w:r>
+        <w:rPr>
+          <w:noProof/>
+        </w:rPr>
+      </w:r>
+      <w:r>
+        <w:rPr>
+          <w:noProof/>
+        </w:rPr>
+        <w:fldChar w:fldCharType="separate"/>
+      </w:r>
+      <w:r>
+        <w:rPr>
+          <w:noProof/>
+          <w:lang w:val="es-PE"/>
+        </w:rPr>
+        <w:t>5</w:t>
+      </w:r>
+      <w:r>
+        <w:rPr>
+          <w:noProof/>
+        </w:rPr>
+        <w:fldChar w:fldCharType="end"/>
+      </w:r>
+    </w:p>
+    <w:p>
+      <w:pPr>
+        <w:tabs>
+          <w:tab w:val="left" w:pos="1065"/>
+        </w:tabs>
+        <w:rPr>
+          <w:rFonts w:ascii="Arial" w:hAnsi="Arial" w:cs="Arial"/>
+          <w:lang w:val="es-PE"/>
         </w:rPr>
       </w:pPr>
       <w:r>
@@ -1359,530 +1711,485 @@
         </w:tabs>
         <w:rPr>
           <w:rFonts w:ascii="Arial" w:hAnsi="Arial" w:cs="Arial"/>
-        </w:rPr>
-      </w:pPr>
-    </w:p>
-    <w:p>
-      <w:pPr>
-        <w:tabs>
-          <w:tab w:val="left" w:pos="1065"/>
-        </w:tabs>
-        <w:rPr>
-          <w:rFonts w:ascii="Arial" w:hAnsi="Arial" w:cs="Arial"/>
-        </w:rPr>
-      </w:pPr>
-    </w:p>
-    <w:p>
-      <w:pPr>
-        <w:tabs>
-          <w:tab w:val="left" w:pos="1065"/>
-        </w:tabs>
-        <w:rPr>
-          <w:rFonts w:ascii="Arial" w:hAnsi="Arial" w:cs="Arial"/>
-        </w:rPr>
-      </w:pPr>
-    </w:p>
-    <w:p>
-      <w:pPr>
-        <w:tabs>
-          <w:tab w:val="left" w:pos="1065"/>
-        </w:tabs>
-        <w:rPr>
-          <w:rFonts w:ascii="Arial" w:hAnsi="Arial" w:cs="Arial"/>
-        </w:rPr>
-      </w:pPr>
-    </w:p>
-    <w:p>
-      <w:pPr>
-        <w:tabs>
-          <w:tab w:val="left" w:pos="1065"/>
-        </w:tabs>
-        <w:rPr>
-          <w:rFonts w:ascii="Arial" w:hAnsi="Arial" w:cs="Arial"/>
-        </w:rPr>
-      </w:pPr>
-    </w:p>
-    <w:p>
-      <w:pPr>
-        <w:tabs>
-          <w:tab w:val="left" w:pos="1065"/>
-        </w:tabs>
-        <w:rPr>
-          <w:rFonts w:ascii="Arial" w:hAnsi="Arial" w:cs="Arial"/>
-        </w:rPr>
-      </w:pPr>
-    </w:p>
-    <w:p>
-      <w:pPr>
-        <w:tabs>
-          <w:tab w:val="left" w:pos="1065"/>
-        </w:tabs>
-        <w:rPr>
-          <w:rFonts w:ascii="Arial" w:hAnsi="Arial" w:cs="Arial"/>
-        </w:rPr>
-      </w:pPr>
-    </w:p>
-    <w:p>
-      <w:pPr>
-        <w:tabs>
-          <w:tab w:val="left" w:pos="1065"/>
-        </w:tabs>
-        <w:rPr>
-          <w:rFonts w:ascii="Arial" w:hAnsi="Arial" w:cs="Arial"/>
-        </w:rPr>
-      </w:pPr>
-    </w:p>
-    <w:p>
-      <w:pPr>
-        <w:tabs>
-          <w:tab w:val="left" w:pos="1065"/>
-        </w:tabs>
-        <w:rPr>
-          <w:rFonts w:ascii="Arial" w:hAnsi="Arial" w:cs="Arial"/>
-        </w:rPr>
-      </w:pPr>
-    </w:p>
-    <w:p>
-      <w:pPr>
-        <w:tabs>
-          <w:tab w:val="left" w:pos="1065"/>
-        </w:tabs>
-        <w:rPr>
-          <w:rFonts w:ascii="Arial" w:hAnsi="Arial" w:cs="Arial"/>
-        </w:rPr>
-      </w:pPr>
-    </w:p>
-    <w:p>
-      <w:pPr>
-        <w:tabs>
-          <w:tab w:val="left" w:pos="1065"/>
-        </w:tabs>
-        <w:rPr>
-          <w:rFonts w:ascii="Arial" w:hAnsi="Arial" w:cs="Arial"/>
-        </w:rPr>
-      </w:pPr>
-    </w:p>
-    <w:p>
-      <w:pPr>
-        <w:tabs>
-          <w:tab w:val="left" w:pos="1065"/>
-        </w:tabs>
-        <w:rPr>
-          <w:rFonts w:ascii="Arial" w:hAnsi="Arial" w:cs="Arial"/>
-        </w:rPr>
-      </w:pPr>
-    </w:p>
-    <w:p>
-      <w:pPr>
-        <w:tabs>
-          <w:tab w:val="left" w:pos="1065"/>
-        </w:tabs>
-        <w:rPr>
-          <w:rFonts w:ascii="Arial" w:hAnsi="Arial" w:cs="Arial"/>
-        </w:rPr>
-      </w:pPr>
-    </w:p>
-    <w:p>
-      <w:pPr>
-        <w:tabs>
-          <w:tab w:val="left" w:pos="1065"/>
-        </w:tabs>
-        <w:rPr>
-          <w:rFonts w:ascii="Arial" w:hAnsi="Arial" w:cs="Arial"/>
-        </w:rPr>
-      </w:pPr>
-    </w:p>
-    <w:p>
-      <w:pPr>
-        <w:tabs>
-          <w:tab w:val="left" w:pos="1065"/>
-        </w:tabs>
-        <w:rPr>
-          <w:rFonts w:ascii="Arial" w:hAnsi="Arial" w:cs="Arial"/>
-        </w:rPr>
-      </w:pPr>
-    </w:p>
-    <w:p>
-      <w:pPr>
-        <w:tabs>
-          <w:tab w:val="left" w:pos="1065"/>
-        </w:tabs>
-        <w:rPr>
-          <w:rFonts w:ascii="Arial" w:hAnsi="Arial" w:cs="Arial"/>
-        </w:rPr>
-      </w:pPr>
-    </w:p>
-    <w:p>
-      <w:pPr>
-        <w:tabs>
-          <w:tab w:val="left" w:pos="1065"/>
-        </w:tabs>
-        <w:rPr>
-          <w:rFonts w:ascii="Arial" w:hAnsi="Arial" w:cs="Arial"/>
-        </w:rPr>
-      </w:pPr>
-    </w:p>
-    <w:p>
-      <w:pPr>
-        <w:tabs>
-          <w:tab w:val="left" w:pos="1065"/>
-        </w:tabs>
-        <w:rPr>
-          <w:rFonts w:ascii="Arial" w:hAnsi="Arial" w:cs="Arial"/>
-        </w:rPr>
-      </w:pPr>
-    </w:p>
-    <w:p>
-      <w:pPr>
-        <w:tabs>
-          <w:tab w:val="left" w:pos="1065"/>
-        </w:tabs>
-        <w:rPr>
-          <w:rFonts w:ascii="Arial" w:hAnsi="Arial" w:cs="Arial"/>
-        </w:rPr>
-      </w:pPr>
-    </w:p>
-    <w:p>
-      <w:pPr>
-        <w:tabs>
-          <w:tab w:val="left" w:pos="1065"/>
-        </w:tabs>
-        <w:rPr>
-          <w:rFonts w:ascii="Arial" w:hAnsi="Arial" w:cs="Arial"/>
-        </w:rPr>
-      </w:pPr>
-    </w:p>
-    <w:p>
-      <w:pPr>
-        <w:tabs>
-          <w:tab w:val="left" w:pos="1065"/>
-        </w:tabs>
-        <w:rPr>
-          <w:rFonts w:ascii="Arial" w:hAnsi="Arial" w:cs="Arial"/>
-        </w:rPr>
-      </w:pPr>
-    </w:p>
-    <w:p>
-      <w:pPr>
-        <w:tabs>
-          <w:tab w:val="left" w:pos="1065"/>
-        </w:tabs>
-        <w:rPr>
-          <w:rFonts w:ascii="Arial" w:hAnsi="Arial" w:cs="Arial"/>
-        </w:rPr>
-      </w:pPr>
-    </w:p>
-    <w:p>
-      <w:pPr>
-        <w:tabs>
-          <w:tab w:val="left" w:pos="1065"/>
-        </w:tabs>
-        <w:rPr>
-          <w:rFonts w:ascii="Arial" w:hAnsi="Arial" w:cs="Arial"/>
-        </w:rPr>
-      </w:pPr>
-    </w:p>
-    <w:p>
-      <w:pPr>
-        <w:tabs>
-          <w:tab w:val="left" w:pos="1065"/>
-        </w:tabs>
-        <w:rPr>
-          <w:rFonts w:ascii="Arial" w:hAnsi="Arial" w:cs="Arial"/>
-        </w:rPr>
-      </w:pPr>
-    </w:p>
-    <w:p>
-      <w:pPr>
-        <w:tabs>
-          <w:tab w:val="left" w:pos="1065"/>
-        </w:tabs>
-        <w:rPr>
-          <w:rFonts w:ascii="Arial" w:hAnsi="Arial" w:cs="Arial"/>
-        </w:rPr>
-      </w:pPr>
-    </w:p>
-    <w:p>
-      <w:pPr>
-        <w:tabs>
-          <w:tab w:val="left" w:pos="1065"/>
-        </w:tabs>
-        <w:rPr>
-          <w:rFonts w:ascii="Arial" w:hAnsi="Arial" w:cs="Arial"/>
-        </w:rPr>
-      </w:pPr>
-    </w:p>
-    <w:p>
-      <w:pPr>
-        <w:tabs>
-          <w:tab w:val="left" w:pos="1065"/>
-        </w:tabs>
-        <w:rPr>
-          <w:rFonts w:ascii="Arial" w:hAnsi="Arial" w:cs="Arial"/>
-        </w:rPr>
-      </w:pPr>
-    </w:p>
-    <w:p>
-      <w:pPr>
-        <w:tabs>
-          <w:tab w:val="left" w:pos="1065"/>
-        </w:tabs>
-        <w:rPr>
-          <w:rFonts w:ascii="Arial" w:hAnsi="Arial" w:cs="Arial"/>
-        </w:rPr>
-      </w:pPr>
-    </w:p>
-    <w:p>
-      <w:pPr>
-        <w:tabs>
-          <w:tab w:val="left" w:pos="1065"/>
-        </w:tabs>
-        <w:rPr>
-          <w:rFonts w:ascii="Arial" w:hAnsi="Arial" w:cs="Arial"/>
-        </w:rPr>
-      </w:pPr>
-    </w:p>
-    <w:p>
-      <w:pPr>
-        <w:tabs>
-          <w:tab w:val="left" w:pos="1065"/>
-        </w:tabs>
-        <w:rPr>
-          <w:rFonts w:ascii="Arial" w:hAnsi="Arial" w:cs="Arial"/>
-        </w:rPr>
-      </w:pPr>
-    </w:p>
-    <w:p>
-      <w:pPr>
-        <w:tabs>
-          <w:tab w:val="left" w:pos="1065"/>
-        </w:tabs>
-        <w:rPr>
-          <w:rFonts w:ascii="Arial" w:hAnsi="Arial" w:cs="Arial"/>
-        </w:rPr>
-      </w:pPr>
-    </w:p>
-    <w:p>
-      <w:pPr>
-        <w:tabs>
-          <w:tab w:val="left" w:pos="1065"/>
-        </w:tabs>
-        <w:rPr>
-          <w:rFonts w:ascii="Arial" w:hAnsi="Arial" w:cs="Arial"/>
-        </w:rPr>
-      </w:pPr>
-    </w:p>
-    <w:p>
-      <w:pPr>
-        <w:tabs>
-          <w:tab w:val="left" w:pos="1065"/>
-        </w:tabs>
-        <w:rPr>
-          <w:rFonts w:ascii="Arial" w:hAnsi="Arial" w:cs="Arial"/>
-        </w:rPr>
-      </w:pPr>
-    </w:p>
-    <w:p>
-      <w:pPr>
-        <w:tabs>
-          <w:tab w:val="left" w:pos="1065"/>
-        </w:tabs>
-        <w:rPr>
-          <w:rFonts w:ascii="Arial" w:hAnsi="Arial" w:cs="Arial"/>
-        </w:rPr>
-      </w:pPr>
-    </w:p>
-    <w:p>
-      <w:pPr>
-        <w:tabs>
-          <w:tab w:val="left" w:pos="1065"/>
-        </w:tabs>
-        <w:rPr>
-          <w:rFonts w:ascii="Arial" w:hAnsi="Arial" w:cs="Arial"/>
-        </w:rPr>
-      </w:pPr>
-    </w:p>
-    <w:p>
-      <w:pPr>
-        <w:tabs>
-          <w:tab w:val="left" w:pos="1065"/>
-        </w:tabs>
-        <w:rPr>
-          <w:rFonts w:ascii="Arial" w:hAnsi="Arial" w:cs="Arial"/>
-        </w:rPr>
-      </w:pPr>
-    </w:p>
-    <w:p>
-      <w:pPr>
-        <w:tabs>
-          <w:tab w:val="left" w:pos="1065"/>
-        </w:tabs>
-        <w:rPr>
-          <w:rFonts w:ascii="Arial" w:hAnsi="Arial" w:cs="Arial"/>
-        </w:rPr>
-      </w:pPr>
-    </w:p>
-    <w:p>
-      <w:pPr>
-        <w:tabs>
-          <w:tab w:val="left" w:pos="1065"/>
-        </w:tabs>
-        <w:rPr>
-          <w:rFonts w:ascii="Arial" w:hAnsi="Arial" w:cs="Arial"/>
-        </w:rPr>
-      </w:pPr>
-    </w:p>
-    <w:p>
-      <w:pPr>
-        <w:tabs>
-          <w:tab w:val="left" w:pos="1065"/>
-        </w:tabs>
-        <w:rPr>
-          <w:rFonts w:ascii="Arial" w:hAnsi="Arial" w:cs="Arial"/>
-        </w:rPr>
-      </w:pPr>
-    </w:p>
-    <w:p>
-      <w:pPr>
-        <w:tabs>
-          <w:tab w:val="left" w:pos="1065"/>
-        </w:tabs>
-        <w:rPr>
-          <w:rFonts w:ascii="Arial" w:hAnsi="Arial" w:cs="Arial"/>
-        </w:rPr>
-      </w:pPr>
-    </w:p>
-    <w:p>
-      <w:pPr>
-        <w:tabs>
-          <w:tab w:val="left" w:pos="1065"/>
-        </w:tabs>
-        <w:rPr>
-          <w:rFonts w:ascii="Arial" w:hAnsi="Arial" w:cs="Arial"/>
-        </w:rPr>
-      </w:pPr>
-    </w:p>
-    <w:p>
-      <w:pPr>
-        <w:tabs>
-          <w:tab w:val="left" w:pos="1065"/>
-        </w:tabs>
-        <w:rPr>
-          <w:rFonts w:ascii="Arial" w:hAnsi="Arial" w:cs="Arial"/>
-        </w:rPr>
-      </w:pPr>
-    </w:p>
-    <w:p>
-      <w:pPr>
-        <w:tabs>
-          <w:tab w:val="left" w:pos="1065"/>
-        </w:tabs>
-        <w:rPr>
-          <w:rFonts w:ascii="Arial" w:hAnsi="Arial" w:cs="Arial"/>
-        </w:rPr>
-      </w:pPr>
-    </w:p>
-    <w:p>
-      <w:pPr>
-        <w:tabs>
-          <w:tab w:val="left" w:pos="1065"/>
-        </w:tabs>
-        <w:rPr>
-          <w:rFonts w:ascii="Arial" w:hAnsi="Arial" w:cs="Arial"/>
-        </w:rPr>
-      </w:pPr>
-    </w:p>
-    <w:p>
-      <w:pPr>
-        <w:tabs>
-          <w:tab w:val="left" w:pos="1065"/>
-        </w:tabs>
-        <w:rPr>
-          <w:rFonts w:ascii="Arial" w:hAnsi="Arial" w:cs="Arial"/>
-        </w:rPr>
-      </w:pPr>
-    </w:p>
-    <w:p>
-      <w:pPr>
-        <w:tabs>
-          <w:tab w:val="left" w:pos="1065"/>
-        </w:tabs>
-        <w:rPr>
-          <w:rFonts w:ascii="Arial" w:hAnsi="Arial" w:cs="Arial"/>
-        </w:rPr>
-      </w:pPr>
-    </w:p>
-    <w:p>
-      <w:pPr>
-        <w:tabs>
-          <w:tab w:val="left" w:pos="1065"/>
-        </w:tabs>
-        <w:rPr>
-          <w:rFonts w:ascii="Arial" w:hAnsi="Arial" w:cs="Arial"/>
-        </w:rPr>
-      </w:pPr>
-    </w:p>
-    <w:p>
-      <w:pPr>
-        <w:tabs>
-          <w:tab w:val="left" w:pos="1065"/>
-        </w:tabs>
-        <w:rPr>
-          <w:rFonts w:ascii="Arial" w:hAnsi="Arial" w:cs="Arial"/>
-        </w:rPr>
-      </w:pPr>
-    </w:p>
-    <w:p>
-      <w:pPr>
-        <w:tabs>
-          <w:tab w:val="left" w:pos="1065"/>
-        </w:tabs>
-        <w:rPr>
-          <w:rFonts w:ascii="Arial" w:hAnsi="Arial" w:cs="Arial"/>
-        </w:rPr>
-      </w:pPr>
-    </w:p>
-    <w:p>
-      <w:pPr>
-        <w:tabs>
-          <w:tab w:val="left" w:pos="1065"/>
-        </w:tabs>
-        <w:rPr>
-          <w:rFonts w:ascii="Arial" w:hAnsi="Arial" w:cs="Arial"/>
-        </w:rPr>
-      </w:pPr>
-    </w:p>
-    <w:p>
-      <w:pPr>
-        <w:tabs>
-          <w:tab w:val="left" w:pos="1065"/>
-        </w:tabs>
-        <w:rPr>
-          <w:rFonts w:ascii="Arial" w:hAnsi="Arial" w:cs="Arial"/>
-        </w:rPr>
-      </w:pPr>
-    </w:p>
-    <w:p>
-      <w:pPr>
-        <w:tabs>
-          <w:tab w:val="left" w:pos="1065"/>
-        </w:tabs>
-        <w:rPr>
-          <w:rFonts w:ascii="Arial" w:hAnsi="Arial" w:cs="Arial"/>
-        </w:rPr>
-      </w:pPr>
-    </w:p>
-    <w:p>
-      <w:pPr>
-        <w:tabs>
-          <w:tab w:val="left" w:pos="1065"/>
-        </w:tabs>
-        <w:rPr>
-          <w:rFonts w:ascii="Arial" w:hAnsi="Arial" w:cs="Arial"/>
-        </w:rPr>
-      </w:pPr>
-    </w:p>
-    <w:bookmarkStart w:id="1" w:name="_Toc327321022"/>
+          <w:lang w:val="es-PE"/>
+        </w:rPr>
+      </w:pPr>
+    </w:p>
+    <w:p>
+      <w:pPr>
+        <w:tabs>
+          <w:tab w:val="left" w:pos="1065"/>
+        </w:tabs>
+        <w:rPr>
+          <w:rFonts w:ascii="Arial" w:hAnsi="Arial" w:cs="Arial"/>
+          <w:lang w:val="es-PE"/>
+        </w:rPr>
+      </w:pPr>
+    </w:p>
+    <w:p>
+      <w:pPr>
+        <w:tabs>
+          <w:tab w:val="left" w:pos="1065"/>
+        </w:tabs>
+        <w:rPr>
+          <w:rFonts w:ascii="Arial" w:hAnsi="Arial" w:cs="Arial"/>
+          <w:lang w:val="es-PE"/>
+        </w:rPr>
+      </w:pPr>
+    </w:p>
+    <w:p>
+      <w:pPr>
+        <w:tabs>
+          <w:tab w:val="left" w:pos="1065"/>
+        </w:tabs>
+        <w:rPr>
+          <w:rFonts w:ascii="Arial" w:hAnsi="Arial" w:cs="Arial"/>
+          <w:lang w:val="es-PE"/>
+        </w:rPr>
+      </w:pPr>
+    </w:p>
+    <w:p>
+      <w:pPr>
+        <w:tabs>
+          <w:tab w:val="left" w:pos="1065"/>
+        </w:tabs>
+        <w:rPr>
+          <w:rFonts w:ascii="Arial" w:hAnsi="Arial" w:cs="Arial"/>
+          <w:lang w:val="es-PE"/>
+        </w:rPr>
+      </w:pPr>
+    </w:p>
+    <w:p>
+      <w:pPr>
+        <w:tabs>
+          <w:tab w:val="left" w:pos="1065"/>
+        </w:tabs>
+        <w:rPr>
+          <w:rFonts w:ascii="Arial" w:hAnsi="Arial" w:cs="Arial"/>
+          <w:lang w:val="es-PE"/>
+        </w:rPr>
+      </w:pPr>
+    </w:p>
+    <w:p>
+      <w:pPr>
+        <w:tabs>
+          <w:tab w:val="left" w:pos="1065"/>
+        </w:tabs>
+        <w:rPr>
+          <w:rFonts w:ascii="Arial" w:hAnsi="Arial" w:cs="Arial"/>
+          <w:lang w:val="es-PE"/>
+        </w:rPr>
+      </w:pPr>
+    </w:p>
+    <w:p>
+      <w:pPr>
+        <w:tabs>
+          <w:tab w:val="left" w:pos="1065"/>
+        </w:tabs>
+        <w:rPr>
+          <w:rFonts w:ascii="Arial" w:hAnsi="Arial" w:cs="Arial"/>
+          <w:lang w:val="es-PE"/>
+        </w:rPr>
+      </w:pPr>
+    </w:p>
+    <w:p>
+      <w:pPr>
+        <w:tabs>
+          <w:tab w:val="left" w:pos="1065"/>
+        </w:tabs>
+        <w:rPr>
+          <w:rFonts w:ascii="Arial" w:hAnsi="Arial" w:cs="Arial"/>
+          <w:lang w:val="es-PE"/>
+        </w:rPr>
+      </w:pPr>
+    </w:p>
+    <w:p>
+      <w:pPr>
+        <w:tabs>
+          <w:tab w:val="left" w:pos="1065"/>
+        </w:tabs>
+        <w:rPr>
+          <w:rFonts w:ascii="Arial" w:hAnsi="Arial" w:cs="Arial"/>
+          <w:lang w:val="es-PE"/>
+        </w:rPr>
+      </w:pPr>
+    </w:p>
+    <w:p>
+      <w:pPr>
+        <w:tabs>
+          <w:tab w:val="left" w:pos="1065"/>
+        </w:tabs>
+        <w:rPr>
+          <w:rFonts w:ascii="Arial" w:hAnsi="Arial" w:cs="Arial"/>
+          <w:lang w:val="es-PE"/>
+        </w:rPr>
+      </w:pPr>
+    </w:p>
+    <w:p>
+      <w:pPr>
+        <w:tabs>
+          <w:tab w:val="left" w:pos="1065"/>
+        </w:tabs>
+        <w:rPr>
+          <w:rFonts w:ascii="Arial" w:hAnsi="Arial" w:cs="Arial"/>
+          <w:lang w:val="es-PE"/>
+        </w:rPr>
+      </w:pPr>
+    </w:p>
+    <w:p>
+      <w:pPr>
+        <w:tabs>
+          <w:tab w:val="left" w:pos="1065"/>
+        </w:tabs>
+        <w:rPr>
+          <w:rFonts w:ascii="Arial" w:hAnsi="Arial" w:cs="Arial"/>
+          <w:lang w:val="es-PE"/>
+        </w:rPr>
+      </w:pPr>
+    </w:p>
+    <w:p>
+      <w:pPr>
+        <w:tabs>
+          <w:tab w:val="left" w:pos="1065"/>
+        </w:tabs>
+        <w:rPr>
+          <w:rFonts w:ascii="Arial" w:hAnsi="Arial" w:cs="Arial"/>
+          <w:lang w:val="es-PE"/>
+        </w:rPr>
+      </w:pPr>
+    </w:p>
+    <w:p>
+      <w:pPr>
+        <w:tabs>
+          <w:tab w:val="left" w:pos="1065"/>
+        </w:tabs>
+        <w:rPr>
+          <w:rFonts w:ascii="Arial" w:hAnsi="Arial" w:cs="Arial"/>
+          <w:lang w:val="es-PE"/>
+        </w:rPr>
+      </w:pPr>
+    </w:p>
+    <w:p>
+      <w:pPr>
+        <w:tabs>
+          <w:tab w:val="left" w:pos="1065"/>
+        </w:tabs>
+        <w:rPr>
+          <w:rFonts w:ascii="Arial" w:hAnsi="Arial" w:cs="Arial"/>
+          <w:lang w:val="es-PE"/>
+        </w:rPr>
+      </w:pPr>
+    </w:p>
+    <w:p>
+      <w:pPr>
+        <w:tabs>
+          <w:tab w:val="left" w:pos="1065"/>
+        </w:tabs>
+        <w:rPr>
+          <w:rFonts w:ascii="Arial" w:hAnsi="Arial" w:cs="Arial"/>
+          <w:lang w:val="es-PE"/>
+        </w:rPr>
+      </w:pPr>
+    </w:p>
+    <w:p>
+      <w:pPr>
+        <w:tabs>
+          <w:tab w:val="left" w:pos="1065"/>
+        </w:tabs>
+        <w:rPr>
+          <w:rFonts w:ascii="Arial" w:hAnsi="Arial" w:cs="Arial"/>
+          <w:lang w:val="es-PE"/>
+        </w:rPr>
+      </w:pPr>
+    </w:p>
+    <w:p>
+      <w:pPr>
+        <w:tabs>
+          <w:tab w:val="left" w:pos="1065"/>
+        </w:tabs>
+        <w:rPr>
+          <w:rFonts w:ascii="Arial" w:hAnsi="Arial" w:cs="Arial"/>
+          <w:lang w:val="es-PE"/>
+        </w:rPr>
+      </w:pPr>
+    </w:p>
+    <w:p>
+      <w:pPr>
+        <w:tabs>
+          <w:tab w:val="left" w:pos="1065"/>
+        </w:tabs>
+        <w:rPr>
+          <w:rFonts w:ascii="Arial" w:hAnsi="Arial" w:cs="Arial"/>
+          <w:lang w:val="es-PE"/>
+        </w:rPr>
+      </w:pPr>
+    </w:p>
+    <w:p>
+      <w:pPr>
+        <w:tabs>
+          <w:tab w:val="left" w:pos="1065"/>
+        </w:tabs>
+        <w:rPr>
+          <w:rFonts w:ascii="Arial" w:hAnsi="Arial" w:cs="Arial"/>
+          <w:lang w:val="es-PE"/>
+        </w:rPr>
+      </w:pPr>
+    </w:p>
+    <w:p>
+      <w:pPr>
+        <w:tabs>
+          <w:tab w:val="left" w:pos="1065"/>
+        </w:tabs>
+        <w:rPr>
+          <w:rFonts w:ascii="Arial" w:hAnsi="Arial" w:cs="Arial"/>
+          <w:lang w:val="es-PE"/>
+        </w:rPr>
+      </w:pPr>
+    </w:p>
+    <w:p>
+      <w:pPr>
+        <w:tabs>
+          <w:tab w:val="left" w:pos="1065"/>
+        </w:tabs>
+        <w:rPr>
+          <w:rFonts w:ascii="Arial" w:hAnsi="Arial" w:cs="Arial"/>
+          <w:lang w:val="es-PE"/>
+        </w:rPr>
+      </w:pPr>
+    </w:p>
+    <w:p>
+      <w:pPr>
+        <w:tabs>
+          <w:tab w:val="left" w:pos="1065"/>
+        </w:tabs>
+        <w:rPr>
+          <w:rFonts w:ascii="Arial" w:hAnsi="Arial" w:cs="Arial"/>
+          <w:lang w:val="es-PE"/>
+        </w:rPr>
+      </w:pPr>
+    </w:p>
+    <w:p>
+      <w:pPr>
+        <w:tabs>
+          <w:tab w:val="left" w:pos="1065"/>
+        </w:tabs>
+        <w:rPr>
+          <w:rFonts w:ascii="Arial" w:hAnsi="Arial" w:cs="Arial"/>
+          <w:lang w:val="es-PE"/>
+        </w:rPr>
+      </w:pPr>
+    </w:p>
+    <w:p>
+      <w:pPr>
+        <w:tabs>
+          <w:tab w:val="left" w:pos="1065"/>
+        </w:tabs>
+        <w:rPr>
+          <w:rFonts w:ascii="Arial" w:hAnsi="Arial" w:cs="Arial"/>
+          <w:lang w:val="es-PE"/>
+        </w:rPr>
+      </w:pPr>
+    </w:p>
+    <w:p>
+      <w:pPr>
+        <w:tabs>
+          <w:tab w:val="left" w:pos="1065"/>
+        </w:tabs>
+        <w:rPr>
+          <w:rFonts w:ascii="Arial" w:hAnsi="Arial" w:cs="Arial"/>
+          <w:lang w:val="es-PE"/>
+        </w:rPr>
+      </w:pPr>
+    </w:p>
+    <w:p>
+      <w:pPr>
+        <w:tabs>
+          <w:tab w:val="left" w:pos="1065"/>
+        </w:tabs>
+        <w:rPr>
+          <w:rFonts w:ascii="Arial" w:hAnsi="Arial" w:cs="Arial"/>
+          <w:lang w:val="es-PE"/>
+        </w:rPr>
+      </w:pPr>
+    </w:p>
+    <w:p>
+      <w:pPr>
+        <w:tabs>
+          <w:tab w:val="left" w:pos="1065"/>
+        </w:tabs>
+        <w:rPr>
+          <w:rFonts w:ascii="Arial" w:hAnsi="Arial" w:cs="Arial"/>
+          <w:lang w:val="es-PE"/>
+        </w:rPr>
+      </w:pPr>
+    </w:p>
+    <w:p>
+      <w:pPr>
+        <w:tabs>
+          <w:tab w:val="left" w:pos="1065"/>
+        </w:tabs>
+        <w:rPr>
+          <w:rFonts w:ascii="Arial" w:hAnsi="Arial" w:cs="Arial"/>
+          <w:lang w:val="es-PE"/>
+        </w:rPr>
+      </w:pPr>
+    </w:p>
+    <w:p>
+      <w:pPr>
+        <w:tabs>
+          <w:tab w:val="left" w:pos="1065"/>
+        </w:tabs>
+        <w:rPr>
+          <w:rFonts w:ascii="Arial" w:hAnsi="Arial" w:cs="Arial"/>
+          <w:lang w:val="es-PE"/>
+        </w:rPr>
+      </w:pPr>
+    </w:p>
+    <w:p>
+      <w:pPr>
+        <w:tabs>
+          <w:tab w:val="left" w:pos="1065"/>
+        </w:tabs>
+        <w:rPr>
+          <w:rFonts w:ascii="Arial" w:hAnsi="Arial" w:cs="Arial"/>
+          <w:lang w:val="es-PE"/>
+        </w:rPr>
+      </w:pPr>
+    </w:p>
+    <w:p>
+      <w:pPr>
+        <w:tabs>
+          <w:tab w:val="left" w:pos="1065"/>
+        </w:tabs>
+        <w:rPr>
+          <w:rFonts w:ascii="Arial" w:hAnsi="Arial" w:cs="Arial"/>
+          <w:lang w:val="es-PE"/>
+        </w:rPr>
+      </w:pPr>
+    </w:p>
+    <w:p>
+      <w:pPr>
+        <w:tabs>
+          <w:tab w:val="left" w:pos="1065"/>
+        </w:tabs>
+        <w:rPr>
+          <w:rFonts w:ascii="Arial" w:hAnsi="Arial" w:cs="Arial"/>
+          <w:lang w:val="es-PE"/>
+        </w:rPr>
+      </w:pPr>
+    </w:p>
+    <w:p>
+      <w:pPr>
+        <w:tabs>
+          <w:tab w:val="left" w:pos="1065"/>
+        </w:tabs>
+        <w:rPr>
+          <w:rFonts w:ascii="Arial" w:hAnsi="Arial" w:cs="Arial"/>
+          <w:lang w:val="es-PE"/>
+        </w:rPr>
+      </w:pPr>
+    </w:p>
+    <w:p>
+      <w:pPr>
+        <w:tabs>
+          <w:tab w:val="left" w:pos="1065"/>
+        </w:tabs>
+        <w:rPr>
+          <w:rFonts w:ascii="Arial" w:hAnsi="Arial" w:cs="Arial"/>
+          <w:lang w:val="es-PE"/>
+        </w:rPr>
+      </w:pPr>
+    </w:p>
+    <w:p>
+      <w:pPr>
+        <w:tabs>
+          <w:tab w:val="left" w:pos="1065"/>
+        </w:tabs>
+        <w:rPr>
+          <w:rFonts w:ascii="Arial" w:hAnsi="Arial" w:cs="Arial"/>
+          <w:lang w:val="es-PE"/>
+        </w:rPr>
+      </w:pPr>
+    </w:p>
+    <w:p>
+      <w:pPr>
+        <w:tabs>
+          <w:tab w:val="left" w:pos="1065"/>
+        </w:tabs>
+        <w:rPr>
+          <w:rFonts w:ascii="Arial" w:hAnsi="Arial" w:cs="Arial"/>
+          <w:lang w:val="es-PE"/>
+        </w:rPr>
+      </w:pPr>
+    </w:p>
+    <w:p>
+      <w:pPr>
+        <w:tabs>
+          <w:tab w:val="left" w:pos="1065"/>
+        </w:tabs>
+        <w:rPr>
+          <w:rFonts w:ascii="Arial" w:hAnsi="Arial" w:cs="Arial"/>
+          <w:lang w:val="es-PE"/>
+        </w:rPr>
+      </w:pPr>
+    </w:p>
+    <w:p>
+      <w:pPr>
+        <w:tabs>
+          <w:tab w:val="left" w:pos="1065"/>
+        </w:tabs>
+        <w:rPr>
+          <w:rFonts w:ascii="Arial" w:hAnsi="Arial" w:cs="Arial"/>
+          <w:lang w:val="es-PE"/>
+        </w:rPr>
+      </w:pPr>
+    </w:p>
+    <w:p>
+      <w:pPr>
+        <w:tabs>
+          <w:tab w:val="left" w:pos="1065"/>
+        </w:tabs>
+        <w:rPr>
+          <w:rFonts w:ascii="Arial" w:hAnsi="Arial" w:cs="Arial"/>
+          <w:lang w:val="es-PE"/>
+        </w:rPr>
+      </w:pPr>
+    </w:p>
+    <w:p>
+      <w:pPr>
+        <w:tabs>
+          <w:tab w:val="left" w:pos="1065"/>
+        </w:tabs>
+        <w:rPr>
+          <w:rFonts w:ascii="Arial" w:hAnsi="Arial" w:cs="Arial"/>
+          <w:lang w:val="es-PE"/>
+        </w:rPr>
+      </w:pPr>
+    </w:p>
+    <w:p>
+      <w:pPr>
+        <w:tabs>
+          <w:tab w:val="left" w:pos="1065"/>
+        </w:tabs>
+        <w:rPr>
+          <w:rFonts w:ascii="Arial" w:hAnsi="Arial" w:cs="Arial"/>
+          <w:lang w:val="es-PE"/>
+        </w:rPr>
+      </w:pPr>
+    </w:p>
+    <w:p>
+      <w:pPr>
+        <w:tabs>
+          <w:tab w:val="left" w:pos="1065"/>
+        </w:tabs>
+        <w:rPr>
+          <w:rFonts w:ascii="Arial" w:hAnsi="Arial" w:cs="Arial"/>
+          <w:lang w:val="es-PE"/>
+        </w:rPr>
+      </w:pPr>
+    </w:p>
+    <w:bookmarkStart w:id="0" w:name="_GoBack"/>
+    <w:bookmarkEnd w:id="0"/>
     <w:p>
       <w:pPr>
         <w:pStyle w:val="Ttulo"/>
@@ -1948,6 +2255,7 @@
           <w:lang w:val="es-PE"/>
         </w:rPr>
       </w:pPr>
+      <w:bookmarkStart w:id="1" w:name="_Toc327326670"/>
       <w:r>
         <w:rPr>
           <w:rFonts w:ascii="Arial" w:hAnsi="Arial" w:cs="Arial"/>
@@ -1960,49 +2268,767 @@
     </w:p>
     <w:p>
       <w:pPr>
-        <w:rPr>
-          <w:lang w:val="es-PE"/>
-        </w:rPr>
-      </w:pPr>
-    </w:p>
-    <w:p>
-      <w:pPr>
-        <w:tabs>
-          <w:tab w:val="left" w:pos="1065"/>
-        </w:tabs>
-        <w:rPr>
-          <w:rFonts w:ascii="Arial" w:hAnsi="Arial" w:cs="Arial"/>
-          <w:lang w:val="es-PE"/>
-        </w:rPr>
-      </w:pPr>
-    </w:p>
-    <w:p>
-      <w:pPr>
-        <w:tabs>
-          <w:tab w:val="left" w:pos="1065"/>
-        </w:tabs>
-        <w:rPr>
-          <w:rFonts w:ascii="Arial" w:hAnsi="Arial" w:cs="Arial"/>
-          <w:lang w:val="es-PE"/>
-        </w:rPr>
-      </w:pPr>
-    </w:p>
-    <w:p>
-      <w:pPr>
-        <w:tabs>
-          <w:tab w:val="left" w:pos="1065"/>
-        </w:tabs>
-        <w:ind w:left="1065" w:hanging="1065"/>
-        <w:rPr>
-          <w:rFonts w:ascii="Arial" w:hAnsi="Arial" w:cs="Arial"/>
-          <w:lang w:val="es-PE"/>
-        </w:rPr>
-      </w:pPr>
+        <w:pStyle w:val="Ttulo2"/>
+        <w:rPr>
+          <w:rFonts w:ascii="Arial" w:hAnsi="Arial" w:cs="Arial"/>
+          <w:color w:val="auto"/>
+          <w:lang w:val="es-PE"/>
+        </w:rPr>
+      </w:pPr>
+      <w:bookmarkStart w:id="2" w:name="_Toc327326671"/>
+      <w:r>
+        <w:rPr>
+          <w:rFonts w:ascii="Arial" w:hAnsi="Arial" w:cs="Arial"/>
+          <w:color w:val="auto"/>
+          <w:lang w:val="es-PE"/>
+        </w:rPr>
+        <w:t>1.1- Propósito</w:t>
+      </w:r>
+      <w:bookmarkEnd w:id="2"/>
+    </w:p>
+    <w:p>
+      <w:pPr>
+        <w:jc w:val="both"/>
+        <w:rPr>
+          <w:rFonts w:ascii="Arial" w:hAnsi="Arial" w:cs="Arial"/>
+          <w:sz w:val="24"/>
+          <w:szCs w:val="24"/>
+          <w:lang w:val="es-PE"/>
+        </w:rPr>
+      </w:pPr>
+      <w:r>
+        <w:rPr>
+          <w:rFonts w:ascii="Arial" w:hAnsi="Arial" w:cs="Arial"/>
+          <w:sz w:val="24"/>
+          <w:szCs w:val="24"/>
+          <w:lang w:val="es-PE"/>
+        </w:rPr>
+        <w:t xml:space="preserve">El presente documento provee una visión inicial para la arquitectura de la aplicación </w:t>
+      </w:r>
+      <w:r>
+        <w:rPr>
+          <w:rFonts w:ascii="Arial" w:hAnsi="Arial" w:cs="Arial"/>
+          <w:sz w:val="24"/>
+          <w:szCs w:val="24"/>
+          <w:lang w:val="es-PE"/>
+        </w:rPr>
+        <w:t xml:space="preserve">Tienda Virtual </w:t>
+      </w:r>
+      <w:proofErr w:type="spellStart"/>
+      <w:r>
+        <w:rPr>
+          <w:rFonts w:ascii="Arial" w:hAnsi="Arial" w:cs="Arial"/>
+          <w:sz w:val="24"/>
+          <w:szCs w:val="24"/>
+          <w:lang w:val="es-PE"/>
+        </w:rPr>
+        <w:t>MistiStore</w:t>
+      </w:r>
+      <w:proofErr w:type="spellEnd"/>
+      <w:r>
+        <w:rPr>
+          <w:rFonts w:ascii="Arial" w:hAnsi="Arial" w:cs="Arial"/>
+          <w:sz w:val="24"/>
+          <w:szCs w:val="24"/>
+          <w:lang w:val="es-PE"/>
+        </w:rPr>
+        <w:t xml:space="preserve">. </w:t>
+      </w:r>
+      <w:r>
+        <w:rPr>
+          <w:rFonts w:ascii="Arial" w:hAnsi="Arial" w:cs="Arial"/>
+          <w:sz w:val="24"/>
+          <w:szCs w:val="24"/>
+          <w:lang w:val="es-PE"/>
+        </w:rPr>
+        <w:t>De esta manera, se busca capturar y asentar las decisiones importantes que serán tomadas en el desarrollo de la aplicación.</w:t>
+      </w:r>
+    </w:p>
+    <w:p>
+      <w:pPr>
+        <w:jc w:val="both"/>
+        <w:rPr>
+          <w:rFonts w:ascii="Arial" w:hAnsi="Arial" w:cs="Arial"/>
+          <w:sz w:val="24"/>
+          <w:szCs w:val="24"/>
+          <w:lang w:val="es-PE"/>
+        </w:rPr>
+      </w:pPr>
+    </w:p>
+    <w:p>
+      <w:pPr>
+        <w:pStyle w:val="Ttulo2"/>
+        <w:rPr>
+          <w:rFonts w:ascii="Arial" w:hAnsi="Arial" w:cs="Arial"/>
+          <w:color w:val="auto"/>
+          <w:lang w:val="es-PE"/>
+        </w:rPr>
+      </w:pPr>
+      <w:bookmarkStart w:id="3" w:name="_Toc327326672"/>
+      <w:r>
+        <w:rPr>
+          <w:rFonts w:ascii="Arial" w:hAnsi="Arial" w:cs="Arial"/>
+          <w:color w:val="auto"/>
+          <w:lang w:val="es-PE"/>
+        </w:rPr>
+        <w:t>1.2- Alcance</w:t>
+      </w:r>
+      <w:bookmarkEnd w:id="3"/>
+    </w:p>
+    <w:p>
+      <w:pPr>
+        <w:jc w:val="both"/>
+        <w:rPr>
+          <w:rFonts w:ascii="Arial" w:hAnsi="Arial" w:cs="Arial"/>
+          <w:sz w:val="24"/>
+          <w:szCs w:val="24"/>
+          <w:lang w:val="es-ES"/>
+        </w:rPr>
+      </w:pPr>
+      <w:r>
+        <w:rPr>
+          <w:rFonts w:ascii="Arial" w:hAnsi="Arial" w:cs="Arial"/>
+          <w:sz w:val="24"/>
+          <w:szCs w:val="24"/>
+          <w:lang w:val="es-ES"/>
+        </w:rPr>
+        <w:t>Se muestra a alto nivel el diseño de la arquitectura por vistas de la aplicación. En cada una, se presentan los diagramas correspondientes, a saber: modelo conceptual, diagrama de clases, casos de uso, diagramas de interacción, entre otros.</w:t>
+      </w:r>
+    </w:p>
+    <w:p>
+      <w:pPr>
+        <w:jc w:val="both"/>
+        <w:rPr>
+          <w:rFonts w:ascii="Arial" w:hAnsi="Arial" w:cs="Arial"/>
+          <w:sz w:val="24"/>
+          <w:szCs w:val="24"/>
+          <w:lang w:val="es-ES"/>
+        </w:rPr>
+      </w:pPr>
+    </w:p>
+    <w:p>
+      <w:pPr>
+        <w:pStyle w:val="Ttulo2"/>
+        <w:rPr>
+          <w:rFonts w:ascii="Arial" w:hAnsi="Arial" w:cs="Arial"/>
+          <w:color w:val="auto"/>
+          <w:lang w:val="es-ES"/>
+        </w:rPr>
+      </w:pPr>
+      <w:bookmarkStart w:id="4" w:name="_Toc327326673"/>
+      <w:r>
+        <w:rPr>
+          <w:rFonts w:ascii="Arial" w:hAnsi="Arial" w:cs="Arial"/>
+          <w:color w:val="auto"/>
+          <w:lang w:val="es-ES"/>
+        </w:rPr>
+        <w:t>1.3.- Definiciones, Acrónimos y Abreviaturas</w:t>
+      </w:r>
+      <w:bookmarkEnd w:id="4"/>
+    </w:p>
+    <w:p>
+      <w:pPr>
+        <w:rPr>
+          <w:lang w:val="es-ES"/>
+        </w:rPr>
+      </w:pPr>
+    </w:p>
+    <w:p>
+      <w:pPr>
+        <w:jc w:val="both"/>
+        <w:rPr>
+          <w:rFonts w:ascii="Arial" w:hAnsi="Arial" w:cs="Arial"/>
+          <w:sz w:val="24"/>
+          <w:szCs w:val="24"/>
+          <w:lang w:val="es-ES"/>
+        </w:rPr>
+      </w:pPr>
+      <w:r>
+        <w:rPr>
+          <w:rFonts w:ascii="Arial" w:hAnsi="Arial" w:cs="Arial"/>
+          <w:sz w:val="24"/>
+          <w:szCs w:val="24"/>
+          <w:lang w:val="es-ES"/>
+        </w:rPr>
+        <w:t>ARQUITECTURA DE SOFTWARE: conjunto de elementos estáticos, propios del diseño intelectual del sistema, que definen y dan forma tanto al código fuente, como al comportamiento del software en tiempo de ejecución. Naturalmente este diseño arquitectónico ha de ajustarse a las necesidades y requisitos del proyecto.</w:t>
+      </w:r>
+    </w:p>
+    <w:p>
+      <w:pPr>
+        <w:jc w:val="both"/>
+        <w:rPr>
+          <w:rFonts w:ascii="Arial" w:hAnsi="Arial" w:cs="Arial"/>
+          <w:sz w:val="24"/>
+          <w:szCs w:val="24"/>
+          <w:lang w:val="es-ES"/>
+        </w:rPr>
+      </w:pPr>
+    </w:p>
+    <w:p>
+      <w:pPr>
+        <w:jc w:val="both"/>
+        <w:rPr>
+          <w:rFonts w:ascii="Arial" w:hAnsi="Arial" w:cs="Arial"/>
+          <w:sz w:val="24"/>
+          <w:szCs w:val="24"/>
+          <w:lang w:val="es-ES"/>
+        </w:rPr>
+      </w:pPr>
+      <w:r>
+        <w:rPr>
+          <w:rFonts w:ascii="Arial" w:hAnsi="Arial" w:cs="Arial"/>
+          <w:sz w:val="24"/>
+          <w:szCs w:val="24"/>
+          <w:lang w:val="es-ES"/>
+        </w:rPr>
+        <w:t>VISTAS: es una representación de un área de interés o perspectiva del sistema en alto nivel.</w:t>
+      </w:r>
+    </w:p>
+    <w:p>
+      <w:pPr>
+        <w:jc w:val="both"/>
+        <w:rPr>
+          <w:rFonts w:ascii="Arial" w:hAnsi="Arial" w:cs="Arial"/>
+          <w:sz w:val="24"/>
+          <w:szCs w:val="24"/>
+          <w:lang w:val="es-ES"/>
+        </w:rPr>
+      </w:pPr>
+    </w:p>
+    <w:p>
+      <w:pPr>
+        <w:jc w:val="both"/>
+        <w:rPr>
+          <w:rFonts w:ascii="Arial" w:hAnsi="Arial" w:cs="Arial"/>
+          <w:sz w:val="24"/>
+          <w:szCs w:val="24"/>
+          <w:lang w:val="es-ES"/>
+        </w:rPr>
+      </w:pPr>
+      <w:r>
+        <w:rPr>
+          <w:rFonts w:ascii="Arial" w:hAnsi="Arial" w:cs="Arial"/>
+          <w:sz w:val="24"/>
+          <w:szCs w:val="24"/>
+          <w:lang w:val="es-ES"/>
+        </w:rPr>
+        <w:t>STAKEHOLDER: Individuo, equipo u organización con intereses relativos al sistema.</w:t>
+      </w:r>
+    </w:p>
+    <w:p>
+      <w:pPr>
+        <w:jc w:val="both"/>
+        <w:rPr>
+          <w:rFonts w:ascii="Arial" w:hAnsi="Arial" w:cs="Arial"/>
+          <w:sz w:val="24"/>
+          <w:szCs w:val="24"/>
+          <w:lang w:val="es-ES"/>
+        </w:rPr>
+      </w:pPr>
+    </w:p>
+    <w:p>
+      <w:pPr>
+        <w:jc w:val="both"/>
+        <w:rPr>
+          <w:rFonts w:ascii="Arial" w:hAnsi="Arial" w:cs="Arial"/>
+          <w:sz w:val="24"/>
+          <w:szCs w:val="24"/>
+          <w:lang w:val="es-ES"/>
+        </w:rPr>
+      </w:pPr>
+      <w:r>
+        <w:rPr>
+          <w:rFonts w:ascii="Arial" w:hAnsi="Arial" w:cs="Arial"/>
+          <w:sz w:val="24"/>
+          <w:szCs w:val="24"/>
+          <w:lang w:val="es-ES"/>
+        </w:rPr>
+        <w:t>MODULO O COMPONENTE: cualquier elemento estructural abstracto, visible, externo, de alto nivel, analizable, que pueda constituir una funcionalidad de la solución del sistema.</w:t>
+      </w:r>
+    </w:p>
+    <w:p>
+      <w:pPr>
+        <w:pStyle w:val="Ttulo1"/>
+        <w:rPr>
+          <w:rFonts w:ascii="Arial" w:hAnsi="Arial" w:cs="Arial"/>
+          <w:color w:val="auto"/>
+          <w:lang w:val="es-PE"/>
+        </w:rPr>
+      </w:pPr>
+      <w:bookmarkStart w:id="5" w:name="_Toc128984867"/>
+      <w:bookmarkStart w:id="6" w:name="_Toc208980566"/>
+      <w:bookmarkStart w:id="7" w:name="_Toc327326674"/>
+      <w:r>
+        <w:rPr>
+          <w:rFonts w:ascii="Arial" w:hAnsi="Arial" w:cs="Arial"/>
+          <w:color w:val="auto"/>
+          <w:lang w:val="es-PE"/>
+        </w:rPr>
+        <w:t xml:space="preserve">2.- </w:t>
+      </w:r>
+      <w:r>
+        <w:rPr>
+          <w:rFonts w:ascii="Arial" w:hAnsi="Arial" w:cs="Arial"/>
+          <w:color w:val="auto"/>
+          <w:lang w:val="es-PE"/>
+        </w:rPr>
+        <w:t>Objetivos y restricciones de la arquitectura</w:t>
+      </w:r>
+      <w:bookmarkEnd w:id="5"/>
+      <w:bookmarkEnd w:id="6"/>
+      <w:bookmarkEnd w:id="7"/>
+      <w:r>
+        <w:rPr>
+          <w:rFonts w:ascii="Arial" w:hAnsi="Arial" w:cs="Arial"/>
+          <w:color w:val="auto"/>
+          <w:lang w:val="es-PE"/>
+        </w:rPr>
+        <w:t xml:space="preserve"> </w:t>
+      </w:r>
+    </w:p>
+    <w:p>
+      <w:pPr>
+        <w:jc w:val="both"/>
+        <w:rPr>
+          <w:rFonts w:ascii="Arial" w:hAnsi="Arial" w:cs="Arial"/>
+          <w:sz w:val="24"/>
+          <w:szCs w:val="24"/>
+          <w:lang w:val="es-PE"/>
+        </w:rPr>
+      </w:pPr>
+      <w:r>
+        <w:rPr>
+          <w:rFonts w:ascii="Arial" w:hAnsi="Arial" w:cs="Arial"/>
+          <w:sz w:val="24"/>
+          <w:szCs w:val="24"/>
+          <w:lang w:val="es-PE"/>
+        </w:rPr>
+        <w:t>El desarrollo de la aplicación se enfoca en que llegue a tener características que sean sostenibles, eficientes y fáciles de usar para cualquier usuario del sistema</w:t>
+      </w:r>
+      <w:r>
+        <w:rPr>
+          <w:rFonts w:ascii="Arial" w:hAnsi="Arial" w:cs="Arial"/>
+          <w:sz w:val="24"/>
+          <w:szCs w:val="24"/>
+          <w:lang w:val="es-PE"/>
+        </w:rPr>
+        <w:t>.</w:t>
+      </w:r>
+    </w:p>
+    <w:p>
+      <w:pPr>
+        <w:jc w:val="both"/>
+        <w:rPr>
+          <w:rFonts w:ascii="Arial" w:hAnsi="Arial" w:cs="Arial"/>
+          <w:sz w:val="24"/>
+          <w:szCs w:val="24"/>
+          <w:lang w:val="es-PE"/>
+        </w:rPr>
+      </w:pPr>
+    </w:p>
+    <w:p>
+      <w:pPr>
+        <w:jc w:val="both"/>
+        <w:rPr>
+          <w:rFonts w:ascii="Arial" w:hAnsi="Arial" w:cs="Arial"/>
+          <w:sz w:val="24"/>
+          <w:szCs w:val="24"/>
+          <w:lang w:val="es-PE"/>
+        </w:rPr>
+      </w:pPr>
+      <w:r>
+        <w:rPr>
+          <w:rFonts w:ascii="Arial" w:hAnsi="Arial" w:cs="Arial"/>
+          <w:sz w:val="24"/>
+          <w:szCs w:val="24"/>
+          <w:lang w:val="es-PE"/>
+        </w:rPr>
+        <w:t>Nuestras principales metas a nivel de arquitectura son las siguientes:</w:t>
+      </w:r>
+    </w:p>
+    <w:p>
+      <w:pPr>
+        <w:jc w:val="both"/>
+        <w:rPr>
+          <w:rFonts w:ascii="Arial" w:hAnsi="Arial" w:cs="Arial"/>
+          <w:sz w:val="24"/>
+          <w:szCs w:val="24"/>
+          <w:lang w:val="es-PE"/>
+        </w:rPr>
+      </w:pPr>
+    </w:p>
+    <w:p>
+      <w:pPr>
+        <w:jc w:val="both"/>
+        <w:rPr>
+          <w:rFonts w:ascii="Arial" w:hAnsi="Arial" w:cs="Arial"/>
+          <w:sz w:val="24"/>
+          <w:szCs w:val="24"/>
+          <w:lang w:val="es-PE"/>
+        </w:rPr>
+      </w:pPr>
+      <w:r>
+        <w:rPr>
+          <w:rFonts w:ascii="Arial" w:hAnsi="Arial" w:cs="Arial"/>
+          <w:sz w:val="24"/>
+          <w:szCs w:val="24"/>
+          <w:lang w:val="es-PE"/>
+        </w:rPr>
+        <w:t xml:space="preserve">• </w:t>
+      </w:r>
+      <w:r>
+        <w:rPr>
+          <w:rFonts w:ascii="Arial" w:hAnsi="Arial" w:cs="Arial"/>
+          <w:sz w:val="24"/>
+          <w:szCs w:val="24"/>
+          <w:lang w:val="es-PE"/>
+        </w:rPr>
+        <w:t>Performance: El desempeño de la aplicación debe ser muy eficiente de tal manera el usuario inmediato y todos los demás observen lo más rápidamente posible los cambios realizados en un momento determinado.</w:t>
+      </w:r>
+    </w:p>
+    <w:p>
+      <w:pPr>
+        <w:jc w:val="both"/>
+        <w:rPr>
+          <w:rFonts w:ascii="Arial" w:hAnsi="Arial" w:cs="Arial"/>
+          <w:sz w:val="24"/>
+          <w:szCs w:val="24"/>
+          <w:lang w:val="es-PE"/>
+        </w:rPr>
+      </w:pPr>
+    </w:p>
+    <w:p>
+      <w:pPr>
+        <w:jc w:val="both"/>
+        <w:rPr>
+          <w:rFonts w:ascii="Arial" w:hAnsi="Arial" w:cs="Arial"/>
+          <w:sz w:val="24"/>
+          <w:szCs w:val="24"/>
+          <w:lang w:val="es-PE"/>
+        </w:rPr>
+      </w:pPr>
+      <w:r>
+        <w:rPr>
+          <w:rFonts w:ascii="Arial" w:hAnsi="Arial" w:cs="Arial"/>
+          <w:sz w:val="24"/>
+          <w:szCs w:val="24"/>
+          <w:lang w:val="es-PE"/>
+        </w:rPr>
+        <w:t>•</w:t>
+      </w:r>
+      <w:r>
+        <w:rPr>
+          <w:rFonts w:ascii="Arial" w:hAnsi="Arial" w:cs="Arial"/>
+          <w:sz w:val="24"/>
+          <w:szCs w:val="24"/>
+          <w:lang w:val="es-PE"/>
+        </w:rPr>
+        <w:t xml:space="preserve"> </w:t>
+      </w:r>
+      <w:r>
+        <w:rPr>
+          <w:rFonts w:ascii="Arial" w:hAnsi="Arial" w:cs="Arial"/>
+          <w:sz w:val="24"/>
+          <w:szCs w:val="24"/>
+          <w:lang w:val="es-PE"/>
+        </w:rPr>
+        <w:t xml:space="preserve">Usabilidad: El diseño debe ser orientado por y para la comodidad del usuario, </w:t>
+      </w:r>
+      <w:r>
+        <w:rPr>
+          <w:rFonts w:ascii="Arial" w:hAnsi="Arial" w:cs="Arial"/>
+          <w:sz w:val="24"/>
+          <w:szCs w:val="24"/>
+          <w:lang w:val="es-PE"/>
+        </w:rPr>
+        <w:lastRenderedPageBreak/>
+        <w:t>de manera que la interfaz sea intuitiva y fácil de manejar, al mismo tiempo que se fomente altamente la interacción entre ambos. De la misma forma, el usuario debe tener la capacidad de equivocarse y regresar a un estado seguro en el que se le permita cumplir con su objetivo original sin que se le haga tedioso o complicado el proceso para llegar a dicho fin.</w:t>
+      </w:r>
+    </w:p>
+    <w:p>
+      <w:pPr>
+        <w:jc w:val="both"/>
+        <w:rPr>
+          <w:rFonts w:ascii="Arial" w:hAnsi="Arial" w:cs="Arial"/>
+          <w:sz w:val="24"/>
+          <w:szCs w:val="24"/>
+          <w:lang w:val="es-PE"/>
+        </w:rPr>
+      </w:pPr>
+    </w:p>
+    <w:p>
+      <w:pPr>
+        <w:jc w:val="both"/>
+        <w:rPr>
+          <w:rFonts w:ascii="Arial" w:hAnsi="Arial" w:cs="Arial"/>
+          <w:sz w:val="24"/>
+          <w:szCs w:val="24"/>
+          <w:lang w:val="es-PE"/>
+        </w:rPr>
+      </w:pPr>
+      <w:r>
+        <w:rPr>
+          <w:rFonts w:ascii="Arial" w:hAnsi="Arial" w:cs="Arial"/>
+          <w:sz w:val="24"/>
+          <w:szCs w:val="24"/>
+          <w:lang w:val="es-PE"/>
+        </w:rPr>
+        <w:tab/>
+        <w:t>En la planificación de este proceso hemos encontrado las siguientes restricciones:</w:t>
+      </w:r>
+    </w:p>
+    <w:p>
+      <w:pPr>
+        <w:jc w:val="both"/>
+        <w:rPr>
+          <w:rFonts w:ascii="Arial" w:hAnsi="Arial" w:cs="Arial"/>
+          <w:sz w:val="24"/>
+          <w:szCs w:val="24"/>
+          <w:lang w:val="es-PE"/>
+        </w:rPr>
+      </w:pPr>
+    </w:p>
+    <w:p>
+      <w:pPr>
+        <w:pStyle w:val="Prrafodelista"/>
+        <w:numPr>
+          <w:ilvl w:val="0"/>
+          <w:numId w:val="1"/>
+        </w:numPr>
+        <w:jc w:val="both"/>
+        <w:rPr>
+          <w:rFonts w:ascii="Arial" w:hAnsi="Arial" w:cs="Arial"/>
+          <w:sz w:val="24"/>
+          <w:szCs w:val="24"/>
+          <w:lang w:val="es-PE"/>
+        </w:rPr>
+      </w:pPr>
+      <w:r>
+        <w:rPr>
+          <w:rFonts w:ascii="Arial" w:hAnsi="Arial" w:cs="Arial"/>
+          <w:sz w:val="24"/>
+          <w:szCs w:val="24"/>
+          <w:lang w:val="es-PE"/>
+        </w:rPr>
+        <w:t>Restricciones de contenido: debido a que nuestro siste</w:t>
+      </w:r>
+      <w:r>
+        <w:rPr>
+          <w:rFonts w:ascii="Arial" w:hAnsi="Arial" w:cs="Arial"/>
+          <w:sz w:val="24"/>
+          <w:szCs w:val="24"/>
+          <w:lang w:val="es-PE"/>
+        </w:rPr>
+        <w:t xml:space="preserve">ma está basado y propuesto inicialmente para el mercado peruano, </w:t>
+      </w:r>
+      <w:r>
+        <w:rPr>
+          <w:rFonts w:ascii="Arial" w:hAnsi="Arial" w:cs="Arial"/>
+          <w:sz w:val="24"/>
+          <w:szCs w:val="24"/>
+          <w:lang w:val="es-PE"/>
+        </w:rPr>
+        <w:t>el  mismo debe estar de</w:t>
+      </w:r>
+      <w:r>
+        <w:rPr>
+          <w:rFonts w:ascii="Arial" w:hAnsi="Arial" w:cs="Arial"/>
+          <w:sz w:val="24"/>
+          <w:szCs w:val="24"/>
+          <w:lang w:val="es-PE"/>
+        </w:rPr>
+        <w:t xml:space="preserve"> </w:t>
+      </w:r>
+      <w:r>
+        <w:rPr>
+          <w:rFonts w:ascii="Arial" w:hAnsi="Arial" w:cs="Arial"/>
+          <w:sz w:val="24"/>
+          <w:szCs w:val="24"/>
+          <w:lang w:val="es-PE"/>
+        </w:rPr>
+        <w:t>acuerdo al marco legal vigente comercial.</w:t>
+      </w:r>
+    </w:p>
+    <w:p>
+      <w:pPr>
+        <w:pStyle w:val="Prrafodelista"/>
+        <w:ind w:left="1065"/>
+        <w:jc w:val="both"/>
+        <w:rPr>
+          <w:rFonts w:ascii="Arial" w:hAnsi="Arial" w:cs="Arial"/>
+          <w:sz w:val="24"/>
+          <w:szCs w:val="24"/>
+          <w:lang w:val="es-PE"/>
+        </w:rPr>
+      </w:pPr>
+    </w:p>
+    <w:p>
+      <w:pPr>
+        <w:pStyle w:val="Prrafodelista"/>
+        <w:numPr>
+          <w:ilvl w:val="0"/>
+          <w:numId w:val="1"/>
+        </w:numPr>
+        <w:jc w:val="both"/>
+        <w:rPr>
+          <w:rFonts w:ascii="Arial" w:hAnsi="Arial" w:cs="Arial"/>
+          <w:sz w:val="24"/>
+          <w:szCs w:val="24"/>
+          <w:lang w:val="es-PE"/>
+        </w:rPr>
+      </w:pPr>
+      <w:r>
+        <w:rPr>
+          <w:rFonts w:ascii="Arial" w:hAnsi="Arial" w:cs="Arial"/>
+          <w:sz w:val="24"/>
+          <w:szCs w:val="24"/>
+          <w:lang w:val="es-PE"/>
+        </w:rPr>
+        <w:t>Restricciones de tecnología y uso de herramientas de desarrollo: están predefinidos los instrumentos a utilizar así como también la plataforma tecnológica sobre la que se va a desarrollar el sistema. La aplicación será implementada usando JSP, es por ello que las herramientas utilizadas estarán determinadas por las funcionalidades ofrecidas por dicho lenguaje.</w:t>
+      </w:r>
+    </w:p>
+    <w:p>
+      <w:pPr>
+        <w:jc w:val="both"/>
+        <w:rPr>
+          <w:rFonts w:ascii="Arial" w:hAnsi="Arial" w:cs="Arial"/>
+          <w:sz w:val="24"/>
+          <w:szCs w:val="24"/>
+          <w:lang w:val="es-PE"/>
+        </w:rPr>
+      </w:pPr>
+    </w:p>
+    <w:p>
+      <w:pPr>
+        <w:pStyle w:val="Ttulo1"/>
+        <w:rPr>
+          <w:rFonts w:ascii="Arial" w:hAnsi="Arial" w:cs="Arial"/>
+          <w:color w:val="auto"/>
+          <w:lang w:val="es-PE"/>
+        </w:rPr>
+      </w:pPr>
+      <w:bookmarkStart w:id="8" w:name="_Toc327326675"/>
+      <w:r>
+        <w:rPr>
+          <w:rFonts w:ascii="Arial" w:hAnsi="Arial" w:cs="Arial"/>
+          <w:color w:val="auto"/>
+          <w:lang w:val="es-PE"/>
+        </w:rPr>
+        <w:t>3</w:t>
+      </w:r>
+      <w:r>
+        <w:rPr>
+          <w:rFonts w:ascii="Arial" w:hAnsi="Arial" w:cs="Arial"/>
+          <w:color w:val="auto"/>
+          <w:lang w:val="es-PE"/>
+        </w:rPr>
+        <w:t>.- Vista Lógica</w:t>
+      </w:r>
+      <w:bookmarkEnd w:id="8"/>
+    </w:p>
+    <w:p>
+      <w:pPr>
+        <w:pStyle w:val="Ttulo2"/>
+        <w:rPr>
+          <w:rFonts w:ascii="Arial" w:hAnsi="Arial" w:cs="Arial"/>
+          <w:color w:val="auto"/>
+          <w:lang w:val="es-PE"/>
+        </w:rPr>
+      </w:pPr>
+      <w:bookmarkStart w:id="9" w:name="_Toc327326676"/>
+      <w:r>
+        <w:rPr>
+          <w:rFonts w:ascii="Arial" w:hAnsi="Arial" w:cs="Arial"/>
+          <w:color w:val="auto"/>
+          <w:lang w:val="es-PE"/>
+        </w:rPr>
+        <w:t>3</w:t>
+      </w:r>
+      <w:r>
+        <w:rPr>
+          <w:rFonts w:ascii="Arial" w:hAnsi="Arial" w:cs="Arial"/>
+          <w:color w:val="auto"/>
+          <w:lang w:val="es-PE"/>
+        </w:rPr>
+        <w:t>.1- Diagrama de Clases de Diseño</w:t>
+      </w:r>
+      <w:bookmarkEnd w:id="9"/>
+    </w:p>
+    <w:p>
+      <w:pPr>
+        <w:tabs>
+          <w:tab w:val="left" w:pos="1065"/>
+        </w:tabs>
+        <w:rPr>
+          <w:rFonts w:ascii="Arial" w:hAnsi="Arial" w:cs="Arial"/>
+          <w:lang w:val="es-PE"/>
+        </w:rPr>
+      </w:pPr>
+    </w:p>
+    <w:p>
+      <w:pPr>
+        <w:tabs>
+          <w:tab w:val="left" w:pos="1065"/>
+        </w:tabs>
+        <w:jc w:val="center"/>
+        <w:rPr>
+          <w:rFonts w:ascii="Arial" w:hAnsi="Arial" w:cs="Arial"/>
+          <w:lang w:val="es-PE"/>
+        </w:rPr>
+      </w:pPr>
+      <w:r>
+        <w:rPr>
+          <w:rFonts w:ascii="Arial" w:hAnsi="Arial" w:cs="Arial"/>
+          <w:noProof/>
+          <w:lang w:val="es-PE" w:eastAsia="es-PE"/>
+        </w:rPr>
+        <w:drawing>
+          <wp:inline distT="0" distB="0" distL="0" distR="0">
+            <wp:extent cx="4695825" cy="2800350"/>
+            <wp:effectExtent l="0" t="0" r="0" b="0"/>
+            <wp:docPr id="1" name="0 Imagen"/>
+            <wp:cNvGraphicFramePr>
+              <a:graphicFrameLocks xmlns:a="http://schemas.openxmlformats.org/drawingml/2006/main" noChangeAspect="1"/>
+            </wp:cNvGraphicFramePr>
+            <a:graphic xmlns:a="http://schemas.openxmlformats.org/drawingml/2006/main">
+              <a:graphicData uri="http://schemas.openxmlformats.org/drawingml/2006/picture">
+                <pic:pic xmlns:pic="http://schemas.openxmlformats.org/drawingml/2006/picture">
+                  <pic:nvPicPr>
+                    <pic:cNvPr id="0" name="Diagrama de Clases de Diseño.jpg"/>
+                    <pic:cNvPicPr/>
+                  </pic:nvPicPr>
+                  <pic:blipFill>
+                    <a:blip r:embed="rId9">
+                      <a:extLst>
+                        <a:ext uri="{28A0092B-C50C-407E-A947-70E740481C1C}">
+                          <a14:useLocalDpi xmlns:a14="http://schemas.microsoft.com/office/drawing/2010/main" val="0"/>
+                        </a:ext>
+                      </a:extLst>
+                    </a:blip>
+                    <a:stretch>
+                      <a:fillRect/>
+                    </a:stretch>
+                  </pic:blipFill>
+                  <pic:spPr>
+                    <a:xfrm>
+                      <a:off x="0" y="0"/>
+                      <a:ext cx="4695825" cy="2800350"/>
+                    </a:xfrm>
+                    <a:prstGeom prst="rect">
+                      <a:avLst/>
+                    </a:prstGeom>
+                  </pic:spPr>
+                </pic:pic>
+              </a:graphicData>
+            </a:graphic>
+          </wp:inline>
+        </w:drawing>
+      </w:r>
     </w:p>
     <w:sectPr>
-      <w:headerReference w:type="default" r:id="rId8"/>
-      <w:footerReference w:type="default" r:id="rId9"/>
-      <w:headerReference w:type="first" r:id="rId10"/>
+      <w:headerReference w:type="default" r:id="rId10"/>
+      <w:footerReference w:type="default" r:id="rId11"/>
+      <w:headerReference w:type="first" r:id="rId12"/>
       <w:pgSz w:w="11906" w:h="16838"/>
       <w:pgMar w:top="1246" w:right="1701" w:bottom="1417" w:left="1701" w:header="708" w:footer="708" w:gutter="0"/>
       <w:cols w:space="708"/>
@@ -2251,7 +3277,7 @@
               <w:rFonts w:ascii="Arial" w:hAnsi="Arial" w:cs="Arial"/>
               <w:noProof/>
             </w:rPr>
-            <w:t>2</w:t>
+            <w:t>5</w:t>
           </w:r>
           <w:r>
             <w:rPr>
@@ -2290,7 +3316,7 @@
               <w:rFonts w:ascii="Arial" w:hAnsi="Arial" w:cs="Arial"/>
               <w:noProof/>
             </w:rPr>
-            <w:t>4</w:t>
+            <w:t>5</w:t>
           </w:r>
           <w:r>
             <w:rPr>
@@ -2660,6 +3686,103 @@
 </w:hdr>
 </file>
 
+<file path=word/numbering.xml><?xml version="1.0" encoding="utf-8"?>
+<w:numbering xmlns:wpc="http://schemas.microsoft.com/office/word/2010/wordprocessingCanvas" xmlns:mc="http://schemas.openxmlformats.org/markup-compatibility/2006" xmlns:o="urn:schemas-microsoft-com:office:office" xmlns:r="http://schemas.openxmlformats.org/officeDocument/2006/relationships" xmlns:m="http://schemas.openxmlformats.org/officeDocument/2006/math" xmlns:v="urn:schemas-microsoft-com:vml" xmlns:wp14="http://schemas.microsoft.com/office/word/2010/wordprocessingDrawing" xmlns:wp="http://schemas.openxmlformats.org/drawingml/2006/wordprocessingDrawing" xmlns:w10="urn:schemas-microsoft-com:office:word" xmlns:w="http://schemas.openxmlformats.org/wordprocessingml/2006/main" xmlns:w14="http://schemas.microsoft.com/office/word/2010/wordml" xmlns:wpg="http://schemas.microsoft.com/office/word/2010/wordprocessingGroup" xmlns:wpi="http://schemas.microsoft.com/office/word/2010/wordprocessingInk" xmlns:wne="http://schemas.microsoft.com/office/word/2006/wordml" xmlns:wps="http://schemas.microsoft.com/office/word/2010/wordprocessingShape" mc:Ignorable="w14 wp14">
+  <w:abstractNum w:abstractNumId="0">
+    <w:nsid w:val="6E255C5D"/>
+    <w:multiLevelType w:val="hybridMultilevel"/>
+    <w:tmpl w:val="8F00A010"/>
+    <w:lvl w:ilvl="0" w:tplc="323A2B5A">
+      <w:start w:val="1"/>
+      <w:numFmt w:val="lowerLetter"/>
+      <w:lvlText w:val="%1)"/>
+      <w:lvlJc w:val="left"/>
+      <w:pPr>
+        <w:ind w:left="1065" w:hanging="705"/>
+      </w:pPr>
+      <w:rPr>
+        <w:rFonts w:hint="default"/>
+      </w:rPr>
+    </w:lvl>
+    <w:lvl w:ilvl="1" w:tplc="280A0019" w:tentative="1">
+      <w:start w:val="1"/>
+      <w:numFmt w:val="lowerLetter"/>
+      <w:lvlText w:val="%2."/>
+      <w:lvlJc w:val="left"/>
+      <w:pPr>
+        <w:ind w:left="1440" w:hanging="360"/>
+      </w:pPr>
+    </w:lvl>
+    <w:lvl w:ilvl="2" w:tplc="280A001B" w:tentative="1">
+      <w:start w:val="1"/>
+      <w:numFmt w:val="lowerRoman"/>
+      <w:lvlText w:val="%3."/>
+      <w:lvlJc w:val="right"/>
+      <w:pPr>
+        <w:ind w:left="2160" w:hanging="180"/>
+      </w:pPr>
+    </w:lvl>
+    <w:lvl w:ilvl="3" w:tplc="280A000F" w:tentative="1">
+      <w:start w:val="1"/>
+      <w:numFmt w:val="decimal"/>
+      <w:lvlText w:val="%4."/>
+      <w:lvlJc w:val="left"/>
+      <w:pPr>
+        <w:ind w:left="2880" w:hanging="360"/>
+      </w:pPr>
+    </w:lvl>
+    <w:lvl w:ilvl="4" w:tplc="280A0019" w:tentative="1">
+      <w:start w:val="1"/>
+      <w:numFmt w:val="lowerLetter"/>
+      <w:lvlText w:val="%5."/>
+      <w:lvlJc w:val="left"/>
+      <w:pPr>
+        <w:ind w:left="3600" w:hanging="360"/>
+      </w:pPr>
+    </w:lvl>
+    <w:lvl w:ilvl="5" w:tplc="280A001B" w:tentative="1">
+      <w:start w:val="1"/>
+      <w:numFmt w:val="lowerRoman"/>
+      <w:lvlText w:val="%6."/>
+      <w:lvlJc w:val="right"/>
+      <w:pPr>
+        <w:ind w:left="4320" w:hanging="180"/>
+      </w:pPr>
+    </w:lvl>
+    <w:lvl w:ilvl="6" w:tplc="280A000F" w:tentative="1">
+      <w:start w:val="1"/>
+      <w:numFmt w:val="decimal"/>
+      <w:lvlText w:val="%7."/>
+      <w:lvlJc w:val="left"/>
+      <w:pPr>
+        <w:ind w:left="5040" w:hanging="360"/>
+      </w:pPr>
+    </w:lvl>
+    <w:lvl w:ilvl="7" w:tplc="280A0019" w:tentative="1">
+      <w:start w:val="1"/>
+      <w:numFmt w:val="lowerLetter"/>
+      <w:lvlText w:val="%8."/>
+      <w:lvlJc w:val="left"/>
+      <w:pPr>
+        <w:ind w:left="5760" w:hanging="360"/>
+      </w:pPr>
+    </w:lvl>
+    <w:lvl w:ilvl="8" w:tplc="280A001B" w:tentative="1">
+      <w:start w:val="1"/>
+      <w:numFmt w:val="lowerRoman"/>
+      <w:lvlText w:val="%9."/>
+      <w:lvlJc w:val="right"/>
+      <w:pPr>
+        <w:ind w:left="6480" w:hanging="180"/>
+      </w:pPr>
+    </w:lvl>
+  </w:abstractNum>
+  <w:num w:numId="1">
+    <w:abstractNumId w:val="0"/>
+  </w:num>
+</w:numbering>
+</file>
+
 <file path=word/styles.xml><?xml version="1.0" encoding="utf-8"?>
 <w:styles xmlns:mc="http://schemas.openxmlformats.org/markup-compatibility/2006" xmlns:r="http://schemas.openxmlformats.org/officeDocument/2006/relationships" xmlns:w="http://schemas.openxmlformats.org/wordprocessingml/2006/main" xmlns:w14="http://schemas.microsoft.com/office/word/2010/wordml" mc:Ignorable="w14">
   <w:docDefaults>
@@ -2690,7 +3813,7 @@
     <w:lsdException w:name="heading 8" w:uiPriority="9" w:qFormat="1"/>
     <w:lsdException w:name="heading 9" w:uiPriority="9" w:qFormat="1"/>
     <w:lsdException w:name="toc 1" w:uiPriority="39"/>
-    <w:lsdException w:name="toc 2" w:uiPriority="0"/>
+    <w:lsdException w:name="toc 2" w:uiPriority="39"/>
     <w:lsdException w:name="toc 3" w:uiPriority="0"/>
     <w:lsdException w:name="toc 4" w:uiPriority="39"/>
     <w:lsdException w:name="toc 5" w:uiPriority="39"/>
@@ -2856,6 +3979,30 @@
       <w:color w:val="365F91" w:themeColor="accent1" w:themeShade="BF"/>
       <w:sz w:val="28"/>
       <w:szCs w:val="28"/>
+    </w:rPr>
+  </w:style>
+  <w:style w:type="paragraph" w:styleId="Ttulo2">
+    <w:name w:val="heading 2"/>
+    <w:basedOn w:val="Normal"/>
+    <w:next w:val="Normal"/>
+    <w:link w:val="Ttulo2Car"/>
+    <w:uiPriority w:val="9"/>
+    <w:unhideWhenUsed/>
+    <w:qFormat/>
+    <w:rsid w:val="0007163B"/>
+    <w:pPr>
+      <w:keepNext/>
+      <w:keepLines/>
+      <w:spacing w:before="200"/>
+      <w:outlineLvl w:val="1"/>
+    </w:pPr>
+    <w:rPr>
+      <w:rFonts w:asciiTheme="majorHAnsi" w:eastAsiaTheme="majorEastAsia" w:hAnsiTheme="majorHAnsi" w:cstheme="majorBidi"/>
+      <w:b/>
+      <w:bCs/>
+      <w:color w:val="4F81BD" w:themeColor="accent1"/>
+      <w:sz w:val="26"/>
+      <w:szCs w:val="26"/>
     </w:rPr>
   </w:style>
   <w:style w:type="character" w:default="1" w:styleId="Fuentedeprrafopredeter">
@@ -3032,7 +4179,7 @@
     <w:name w:val="toc 2"/>
     <w:basedOn w:val="Normal"/>
     <w:next w:val="Normal"/>
-    <w:semiHidden/>
+    <w:uiPriority w:val="39"/>
     <w:rsid w:val="005B519F"/>
     <w:pPr>
       <w:tabs>
@@ -3081,6 +4228,33 @@
       <w:szCs w:val="28"/>
       <w:lang w:val="en-US" w:eastAsia="zh-CN"/>
     </w:rPr>
+  </w:style>
+  <w:style w:type="character" w:customStyle="1" w:styleId="Ttulo2Car">
+    <w:name w:val="Título 2 Car"/>
+    <w:basedOn w:val="Fuentedeprrafopredeter"/>
+    <w:link w:val="Ttulo2"/>
+    <w:uiPriority w:val="9"/>
+    <w:rsid w:val="0007163B"/>
+    <w:rPr>
+      <w:rFonts w:asciiTheme="majorHAnsi" w:eastAsiaTheme="majorEastAsia" w:hAnsiTheme="majorHAnsi" w:cstheme="majorBidi"/>
+      <w:b/>
+      <w:bCs/>
+      <w:color w:val="4F81BD" w:themeColor="accent1"/>
+      <w:sz w:val="26"/>
+      <w:szCs w:val="26"/>
+      <w:lang w:val="en-US" w:eastAsia="zh-CN"/>
+    </w:rPr>
+  </w:style>
+  <w:style w:type="paragraph" w:styleId="Prrafodelista">
+    <w:name w:val="List Paragraph"/>
+    <w:basedOn w:val="Normal"/>
+    <w:uiPriority w:val="34"/>
+    <w:qFormat/>
+    <w:rsid w:val="00284015"/>
+    <w:pPr>
+      <w:ind w:left="720"/>
+      <w:contextualSpacing/>
+    </w:pPr>
   </w:style>
 </w:styles>
 </file>
@@ -3563,7 +4737,7 @@
 </file>
 
 <file path=customXml/itemProps1.xml><?xml version="1.0" encoding="utf-8"?>
-<ds:datastoreItem xmlns:ds="http://schemas.openxmlformats.org/officeDocument/2006/customXml" ds:itemID="{03C750EC-29F4-4755-8AFB-F4B4B88733D1}">
+<ds:datastoreItem xmlns:ds="http://schemas.openxmlformats.org/officeDocument/2006/customXml" ds:itemID="{6A446684-FF93-482E-A416-D34853532D65}">
   <ds:schemaRefs>
     <ds:schemaRef ds:uri="http://schemas.openxmlformats.org/officeDocument/2006/bibliography"/>
   </ds:schemaRefs>

</xml_diff>

<commit_message>
Segunda versión del documento de arquitectura de sw.
</commit_message>
<xml_diff>
--- a/Plan de Arquitectura de Software.docx
+++ b/Plan de Arquitectura de Software.docx
@@ -103,8 +103,10 @@
           <w:sz w:val="28"/>
           <w:lang w:val="es-ES"/>
         </w:rPr>
-        <w:t>n 0.1</w:t>
-      </w:r>
+        <w:t>n 0.2</w:t>
+      </w:r>
+      <w:bookmarkStart w:id="0" w:name="_GoBack"/>
+      <w:bookmarkEnd w:id="0"/>
     </w:p>
     <w:p>
       <w:pPr>
@@ -693,7 +695,149 @@
                 <w:rFonts w:ascii="Arial" w:hAnsi="Arial" w:cs="Arial"/>
                 <w:lang w:val="es-ES"/>
               </w:rPr>
-              <w:t>Traducción de títulos. Versión preliminar del documento.</w:t>
+              <w:t>Apertura de la versión inicial del documento.</w:t>
+            </w:r>
+          </w:p>
+        </w:tc>
+        <w:tc>
+          <w:tcPr>
+            <w:tcW w:w="3487" w:type="dxa"/>
+            <w:vAlign w:val="center"/>
+          </w:tcPr>
+          <w:p>
+            <w:pPr>
+              <w:pStyle w:val="Tabletext"/>
+              <w:snapToGrid w:val="0"/>
+              <w:rPr>
+                <w:rFonts w:ascii="Arial" w:hAnsi="Arial" w:cs="Arial"/>
+                <w:lang w:val="es-ES"/>
+              </w:rPr>
+            </w:pPr>
+            <w:proofErr w:type="spellStart"/>
+            <w:r>
+              <w:rPr>
+                <w:rFonts w:ascii="Arial" w:hAnsi="Arial" w:cs="Arial"/>
+                <w:lang w:val="es-ES"/>
+              </w:rPr>
+              <w:t>Franci</w:t>
+            </w:r>
+            <w:proofErr w:type="spellEnd"/>
+            <w:r>
+              <w:rPr>
+                <w:rFonts w:ascii="Arial" w:hAnsi="Arial" w:cs="Arial"/>
+                <w:lang w:val="es-ES"/>
+              </w:rPr>
+              <w:t xml:space="preserve"> </w:t>
+            </w:r>
+            <w:proofErr w:type="spellStart"/>
+            <w:r>
+              <w:rPr>
+                <w:rFonts w:ascii="Arial" w:hAnsi="Arial" w:cs="Arial"/>
+                <w:lang w:val="es-ES"/>
+              </w:rPr>
+              <w:t>Suni</w:t>
+            </w:r>
+            <w:proofErr w:type="spellEnd"/>
+            <w:r>
+              <w:rPr>
+                <w:rFonts w:ascii="Arial" w:hAnsi="Arial" w:cs="Arial"/>
+                <w:lang w:val="es-ES"/>
+              </w:rPr>
+              <w:t xml:space="preserve"> </w:t>
+            </w:r>
+            <w:proofErr w:type="spellStart"/>
+            <w:r>
+              <w:rPr>
+                <w:rFonts w:ascii="Arial" w:hAnsi="Arial" w:cs="Arial"/>
+                <w:lang w:val="es-ES"/>
+              </w:rPr>
+              <w:t>Lopez</w:t>
+            </w:r>
+            <w:proofErr w:type="spellEnd"/>
+          </w:p>
+        </w:tc>
+      </w:tr>
+      <w:tr>
+        <w:tc>
+          <w:tcPr>
+            <w:tcW w:w="1101" w:type="dxa"/>
+            <w:vAlign w:val="center"/>
+          </w:tcPr>
+          <w:p>
+            <w:pPr>
+              <w:pStyle w:val="Tabletext"/>
+              <w:snapToGrid w:val="0"/>
+              <w:rPr>
+                <w:rFonts w:ascii="Arial" w:hAnsi="Arial" w:cs="Arial"/>
+                <w:lang w:val="es-ES"/>
+              </w:rPr>
+            </w:pPr>
+            <w:r>
+              <w:rPr>
+                <w:rFonts w:ascii="Arial" w:hAnsi="Arial" w:cs="Arial"/>
+                <w:lang w:val="es-ES"/>
+              </w:rPr>
+              <w:t>1</w:t>
+            </w:r>
+            <w:r>
+              <w:rPr>
+                <w:rFonts w:ascii="Arial" w:hAnsi="Arial" w:cs="Arial"/>
+                <w:lang w:val="es-ES"/>
+              </w:rPr>
+              <w:t>1</w:t>
+            </w:r>
+            <w:r>
+              <w:rPr>
+                <w:rFonts w:ascii="Arial" w:hAnsi="Arial" w:cs="Arial"/>
+                <w:lang w:val="es-ES"/>
+              </w:rPr>
+              <w:t>/06/12</w:t>
+            </w:r>
+          </w:p>
+        </w:tc>
+        <w:tc>
+          <w:tcPr>
+            <w:tcW w:w="992" w:type="dxa"/>
+            <w:vAlign w:val="center"/>
+          </w:tcPr>
+          <w:p>
+            <w:pPr>
+              <w:pStyle w:val="Tabletext"/>
+              <w:snapToGrid w:val="0"/>
+              <w:rPr>
+                <w:rFonts w:ascii="Arial" w:hAnsi="Arial" w:cs="Arial"/>
+                <w:lang w:val="es-ES"/>
+              </w:rPr>
+            </w:pPr>
+            <w:r>
+              <w:rPr>
+                <w:rFonts w:ascii="Arial" w:hAnsi="Arial" w:cs="Arial"/>
+                <w:lang w:val="es-ES"/>
+              </w:rPr>
+              <w:t>0.2</w:t>
+            </w:r>
+          </w:p>
+        </w:tc>
+        <w:tc>
+          <w:tcPr>
+            <w:tcW w:w="3969" w:type="dxa"/>
+            <w:vAlign w:val="center"/>
+          </w:tcPr>
+          <w:p>
+            <w:pPr>
+              <w:pStyle w:val="Tabletext"/>
+              <w:snapToGrid w:val="0"/>
+              <w:rPr>
+                <w:rFonts w:ascii="Arial" w:hAnsi="Arial" w:cs="Arial"/>
+                <w:lang w:val="es-ES"/>
+              </w:rPr>
+            </w:pPr>
+            <w:r>
+              <w:rPr>
+                <w:rFonts w:ascii="Arial" w:hAnsi="Arial" w:cs="Arial"/>
+                <w:lang w:val="es-ES"/>
+              </w:rPr>
+              <w:t>Agregados diagrama de arquitectura de alto nivel</w:t>
             </w:r>
           </w:p>
         </w:tc>
@@ -716,24 +860,8 @@
                 <w:rFonts w:ascii="Arial" w:hAnsi="Arial" w:cs="Arial"/>
                 <w:lang w:val="es-ES"/>
               </w:rPr>
-              <w:t>Eddy  Cá</w:t>
+              <w:t>Rommel Anatoli Quintanilla Cruz</w:t>
             </w:r>
-            <w:r>
-              <w:rPr>
-                <w:rFonts w:ascii="Arial" w:hAnsi="Arial" w:cs="Arial"/>
-                <w:lang w:val="es-ES"/>
-              </w:rPr>
-              <w:t xml:space="preserve">ceres </w:t>
-            </w:r>
-            <w:proofErr w:type="spellStart"/>
-            <w:r>
-              <w:rPr>
-                <w:rFonts w:ascii="Arial" w:hAnsi="Arial" w:cs="Arial"/>
-                <w:lang w:val="es-ES"/>
-              </w:rPr>
-              <w:t>Huacarpuma</w:t>
-            </w:r>
-            <w:proofErr w:type="spellEnd"/>
           </w:p>
         </w:tc>
       </w:tr>
@@ -1225,7 +1353,6 @@
           <w:rFonts w:cs="Arial"/>
           <w:lang w:val="es-ES"/>
         </w:rPr>
-        <w:lastRenderedPageBreak/>
         <w:t>Tabla de contenidos</w:t>
       </w:r>
     </w:p>
@@ -2188,8 +2315,6 @@
         </w:rPr>
       </w:pPr>
     </w:p>
-    <w:bookmarkStart w:id="0" w:name="_GoBack"/>
-    <w:bookmarkEnd w:id="0"/>
     <w:p>
       <w:pPr>
         <w:pStyle w:val="Ttulo"/>
@@ -2204,7 +2329,6 @@
           <w:rFonts w:cs="Arial"/>
           <w:szCs w:val="36"/>
         </w:rPr>
-        <w:lastRenderedPageBreak/>
         <w:fldChar w:fldCharType="begin"/>
       </w:r>
       <w:r>
@@ -2714,6 +2838,7 @@
           <w:szCs w:val="24"/>
           <w:lang w:val="es-PE"/>
         </w:rPr>
+        <w:lastRenderedPageBreak/>
         <w:t>•</w:t>
       </w:r>
       <w:r>
@@ -2732,17 +2857,7 @@
           <w:szCs w:val="24"/>
           <w:lang w:val="es-PE"/>
         </w:rPr>
-        <w:t xml:space="preserve">Usabilidad: El diseño debe ser orientado por y para la comodidad del usuario, </w:t>
-      </w:r>
-      <w:r>
-        <w:rPr>
-          <w:rFonts w:ascii="Arial" w:hAnsi="Arial" w:cs="Arial"/>
-          <w:sz w:val="24"/>
-          <w:szCs w:val="24"/>
-          <w:lang w:val="es-PE"/>
-        </w:rPr>
-        <w:lastRenderedPageBreak/>
-        <w:t>de manera que la interfaz sea intuitiva y fácil de manejar, al mismo tiempo que se fomente altamente la interacción entre ambos. De la misma forma, el usuario debe tener la capacidad de equivocarse y regresar a un estado seguro en el que se le permita cumplir con su objetivo original sin que se le haga tedioso o complicado el proceso para llegar a dicho fin.</w:t>
+        <w:t>Usabilidad: El diseño debe ser orientado por y para la comodidad del usuario, de manera que la interfaz sea intuitiva y fácil de manejar, al mismo tiempo que se fomente altamente la interacción entre ambos. De la misma forma, el usuario debe tener la capacidad de equivocarse y regresar a un estado seguro en el que se le permita cumplir con su objetivo original sin que se le haga tedioso o complicado el proceso para llegar a dicho fin.</w:t>
       </w:r>
     </w:p>
     <w:p>
@@ -2889,17 +3004,6 @@
     </w:p>
     <w:p>
       <w:pPr>
-        <w:jc w:val="both"/>
-        <w:rPr>
-          <w:rFonts w:ascii="Arial" w:hAnsi="Arial" w:cs="Arial"/>
-          <w:sz w:val="24"/>
-          <w:szCs w:val="24"/>
-          <w:lang w:val="es-PE"/>
-        </w:rPr>
-      </w:pPr>
-    </w:p>
-    <w:p>
-      <w:pPr>
         <w:pStyle w:val="Ttulo1"/>
         <w:rPr>
           <w:rFonts w:ascii="Arial" w:hAnsi="Arial" w:cs="Arial"/>
@@ -2907,6 +3011,97 @@
           <w:lang w:val="es-PE"/>
         </w:rPr>
       </w:pPr>
+      <w:r>
+        <w:rPr>
+          <w:rFonts w:ascii="Arial" w:hAnsi="Arial" w:cs="Arial"/>
+          <w:color w:val="auto"/>
+          <w:lang w:val="es-PE"/>
+        </w:rPr>
+        <w:t>3.- Vista de Casos de Uso</w:t>
+      </w:r>
+    </w:p>
+    <w:p>
+      <w:pPr>
+        <w:pStyle w:val="Ttulo2"/>
+        <w:rPr>
+          <w:rFonts w:ascii="Arial" w:hAnsi="Arial" w:cs="Arial"/>
+          <w:color w:val="auto"/>
+          <w:lang w:val="es-PE"/>
+        </w:rPr>
+      </w:pPr>
+      <w:r>
+        <w:rPr>
+          <w:rFonts w:ascii="Arial" w:hAnsi="Arial" w:cs="Arial"/>
+          <w:color w:val="auto"/>
+          <w:lang w:val="es-PE"/>
+        </w:rPr>
+        <w:t>3.1- Diagrama de Casos de Uso</w:t>
+      </w:r>
+    </w:p>
+    <w:p>
+      <w:pPr>
+        <w:jc w:val="center"/>
+        <w:rPr>
+          <w:lang w:val="es-PE"/>
+        </w:rPr>
+      </w:pPr>
+      <w:r>
+        <w:rPr>
+          <w:noProof/>
+          <w:lang w:val="es-PE" w:eastAsia="es-PE"/>
+        </w:rPr>
+        <w:drawing>
+          <wp:inline distT="0" distB="0" distL="0" distR="0">
+            <wp:extent cx="3886200" cy="2971800"/>
+            <wp:effectExtent l="0" t="0" r="0" b="0"/>
+            <wp:docPr id="2" name="0 Imagen"/>
+            <wp:cNvGraphicFramePr>
+              <a:graphicFrameLocks xmlns:a="http://schemas.openxmlformats.org/drawingml/2006/main" noChangeAspect="1"/>
+            </wp:cNvGraphicFramePr>
+            <a:graphic xmlns:a="http://schemas.openxmlformats.org/drawingml/2006/main">
+              <a:graphicData uri="http://schemas.openxmlformats.org/drawingml/2006/picture">
+                <pic:pic xmlns:pic="http://schemas.openxmlformats.org/drawingml/2006/picture">
+                  <pic:nvPicPr>
+                    <pic:cNvPr id="0" name="Diagrama de Casos de Uso de Alto Nivel.jpg"/>
+                    <pic:cNvPicPr/>
+                  </pic:nvPicPr>
+                  <pic:blipFill>
+                    <a:blip r:embed="rId9">
+                      <a:extLst>
+                        <a:ext uri="{28A0092B-C50C-407E-A947-70E740481C1C}">
+                          <a14:useLocalDpi xmlns:a14="http://schemas.microsoft.com/office/drawing/2010/main" val="0"/>
+                        </a:ext>
+                      </a:extLst>
+                    </a:blip>
+                    <a:stretch>
+                      <a:fillRect/>
+                    </a:stretch>
+                  </pic:blipFill>
+                  <pic:spPr>
+                    <a:xfrm>
+                      <a:off x="0" y="0"/>
+                      <a:ext cx="3886200" cy="2971800"/>
+                    </a:xfrm>
+                    <a:prstGeom prst="rect">
+                      <a:avLst/>
+                    </a:prstGeom>
+                  </pic:spPr>
+                </pic:pic>
+              </a:graphicData>
+            </a:graphic>
+          </wp:inline>
+        </w:drawing>
+      </w:r>
+    </w:p>
+    <w:p>
+      <w:pPr>
+        <w:pStyle w:val="Ttulo1"/>
+        <w:rPr>
+          <w:rFonts w:ascii="Arial" w:hAnsi="Arial" w:cs="Arial"/>
+          <w:color w:val="auto"/>
+          <w:lang w:val="es-PE"/>
+        </w:rPr>
+      </w:pPr>
       <w:bookmarkStart w:id="8" w:name="_Toc327326675"/>
       <w:r>
         <w:rPr>
@@ -2914,7 +3109,7 @@
           <w:color w:val="auto"/>
           <w:lang w:val="es-PE"/>
         </w:rPr>
-        <w:t>3</w:t>
+        <w:t>4</w:t>
       </w:r>
       <w:r>
         <w:rPr>
@@ -2942,7 +3137,7 @@
           <w:color w:val="auto"/>
           <w:lang w:val="es-PE"/>
         </w:rPr>
-        <w:t>3</w:t>
+        <w:t>4</w:t>
       </w:r>
       <w:r>
         <w:rPr>
@@ -2956,6 +3151,72 @@
     </w:p>
     <w:p>
       <w:pPr>
+        <w:rPr>
+          <w:rFonts w:ascii="Arial" w:hAnsi="Arial" w:cs="Arial"/>
+          <w:sz w:val="24"/>
+          <w:szCs w:val="24"/>
+          <w:lang w:val="es-ES"/>
+        </w:rPr>
+      </w:pPr>
+      <w:r>
+        <w:rPr>
+          <w:rFonts w:ascii="Arial" w:hAnsi="Arial" w:cs="Arial"/>
+          <w:sz w:val="24"/>
+          <w:szCs w:val="24"/>
+          <w:lang w:val="es-ES"/>
+        </w:rPr>
+        <w:t>S</w:t>
+      </w:r>
+      <w:r>
+        <w:rPr>
+          <w:rFonts w:ascii="Arial" w:hAnsi="Arial" w:cs="Arial"/>
+          <w:sz w:val="24"/>
+          <w:szCs w:val="24"/>
+          <w:lang w:val="es-ES"/>
+        </w:rPr>
+        <w:t>e tiene el siguiente Modelo Conceptual</w:t>
+      </w:r>
+      <w:r>
+        <w:rPr>
+          <w:rFonts w:ascii="Arial" w:hAnsi="Arial" w:cs="Arial"/>
+          <w:sz w:val="24"/>
+          <w:szCs w:val="24"/>
+          <w:lang w:val="es-ES"/>
+        </w:rPr>
+        <w:t xml:space="preserve"> donde se dan </w:t>
+      </w:r>
+      <w:r>
+        <w:rPr>
+          <w:rFonts w:ascii="Arial" w:hAnsi="Arial" w:cs="Arial"/>
+          <w:sz w:val="24"/>
+          <w:szCs w:val="24"/>
+          <w:lang w:val="es-ES"/>
+        </w:rPr>
+        <w:t xml:space="preserve">las asociaciones pertinentes entre los conceptos más relevantes para la aplicación </w:t>
+      </w:r>
+      <w:r>
+        <w:rPr>
+          <w:rFonts w:ascii="Arial" w:hAnsi="Arial" w:cs="Arial"/>
+          <w:sz w:val="24"/>
+          <w:szCs w:val="24"/>
+          <w:lang w:val="es-PE"/>
+        </w:rPr>
+        <w:t xml:space="preserve">Tienda Virtual </w:t>
+      </w:r>
+      <w:proofErr w:type="spellStart"/>
+      <w:r>
+        <w:rPr>
+          <w:rFonts w:ascii="Arial" w:hAnsi="Arial" w:cs="Arial"/>
+          <w:sz w:val="24"/>
+          <w:szCs w:val="24"/>
+          <w:lang w:val="es-PE"/>
+        </w:rPr>
+        <w:t>MistiStore</w:t>
+      </w:r>
+      <w:proofErr w:type="spellEnd"/>
+    </w:p>
+    <w:p>
+      <w:pPr>
         <w:tabs>
           <w:tab w:val="left" w:pos="1065"/>
         </w:tabs>
@@ -2982,6 +3243,7 @@
           <w:noProof/>
           <w:lang w:val="es-PE" w:eastAsia="es-PE"/>
         </w:rPr>
+        <w:lastRenderedPageBreak/>
         <w:drawing>
           <wp:inline distT="0" distB="0" distL="0" distR="0">
             <wp:extent cx="4695825" cy="2800350"/>
@@ -2998,7 +3260,7 @@
                     <pic:cNvPicPr/>
                   </pic:nvPicPr>
                   <pic:blipFill>
-                    <a:blip r:embed="rId9">
+                    <a:blip r:embed="rId10">
                       <a:extLst>
                         <a:ext uri="{28A0092B-C50C-407E-A947-70E740481C1C}">
                           <a14:useLocalDpi xmlns:a14="http://schemas.microsoft.com/office/drawing/2010/main" val="0"/>
@@ -3025,10 +3287,82 @@
         </w:drawing>
       </w:r>
     </w:p>
+    <w:p>
+      <w:pPr>
+        <w:tabs>
+          <w:tab w:val="left" w:pos="1065"/>
+        </w:tabs>
+        <w:jc w:val="center"/>
+        <w:rPr>
+          <w:rFonts w:ascii="Arial" w:hAnsi="Arial" w:cs="Arial"/>
+          <w:lang w:val="es-PE"/>
+        </w:rPr>
+      </w:pPr>
+    </w:p>
+    <w:p>
+      <w:pPr>
+        <w:tabs>
+          <w:tab w:val="left" w:pos="1065"/>
+        </w:tabs>
+        <w:jc w:val="center"/>
+        <w:rPr>
+          <w:rFonts w:ascii="Arial" w:hAnsi="Arial" w:cs="Arial"/>
+          <w:lang w:val="es-PE"/>
+        </w:rPr>
+      </w:pPr>
+      <w:r>
+        <w:rPr>
+          <w:rFonts w:ascii="Arial" w:hAnsi="Arial" w:cs="Arial"/>
+          <w:noProof/>
+          <w:lang w:val="es-PE" w:eastAsia="es-PE"/>
+        </w:rPr>
+        <w:drawing>
+          <wp:inline distT="0" distB="0" distL="0" distR="0">
+            <wp:extent cx="5400040" cy="3996055"/>
+            <wp:effectExtent l="0" t="0" r="0" b="0"/>
+            <wp:docPr id="3" name="0 Imagen"/>
+            <wp:cNvGraphicFramePr>
+              <a:graphicFrameLocks xmlns:a="http://schemas.openxmlformats.org/drawingml/2006/main" noChangeAspect="1"/>
+            </wp:cNvGraphicFramePr>
+            <a:graphic xmlns:a="http://schemas.openxmlformats.org/drawingml/2006/main">
+              <a:graphicData uri="http://schemas.openxmlformats.org/drawingml/2006/picture">
+                <pic:pic xmlns:pic="http://schemas.openxmlformats.org/drawingml/2006/picture">
+                  <pic:nvPicPr>
+                    <pic:cNvPr id="0" name="Diagrama de Arquitectura.png"/>
+                    <pic:cNvPicPr/>
+                  </pic:nvPicPr>
+                  <pic:blipFill>
+                    <a:blip r:embed="rId11">
+                      <a:extLst>
+                        <a:ext uri="{28A0092B-C50C-407E-A947-70E740481C1C}">
+                          <a14:useLocalDpi xmlns:a14="http://schemas.microsoft.com/office/drawing/2010/main" val="0"/>
+                        </a:ext>
+                      </a:extLst>
+                    </a:blip>
+                    <a:stretch>
+                      <a:fillRect/>
+                    </a:stretch>
+                  </pic:blipFill>
+                  <pic:spPr>
+                    <a:xfrm>
+                      <a:off x="0" y="0"/>
+                      <a:ext cx="5400040" cy="3996055"/>
+                    </a:xfrm>
+                    <a:prstGeom prst="rect">
+                      <a:avLst/>
+                    </a:prstGeom>
+                  </pic:spPr>
+                </pic:pic>
+              </a:graphicData>
+            </a:graphic>
+          </wp:inline>
+        </w:drawing>
+      </w:r>
+    </w:p>
     <w:sectPr>
-      <w:headerReference w:type="default" r:id="rId10"/>
-      <w:footerReference w:type="default" r:id="rId11"/>
-      <w:headerReference w:type="first" r:id="rId12"/>
+      <w:headerReference w:type="default" r:id="rId12"/>
+      <w:footerReference w:type="default" r:id="rId13"/>
+      <w:headerReference w:type="first" r:id="rId14"/>
       <w:pgSz w:w="11906" w:h="16838"/>
       <w:pgMar w:top="1246" w:right="1701" w:bottom="1417" w:left="1701" w:header="708" w:footer="708" w:gutter="0"/>
       <w:cols w:space="708"/>
@@ -3277,7 +3611,7 @@
               <w:rFonts w:ascii="Arial" w:hAnsi="Arial" w:cs="Arial"/>
               <w:noProof/>
             </w:rPr>
-            <w:t>5</w:t>
+            <w:t>6</w:t>
           </w:r>
           <w:r>
             <w:rPr>
@@ -3316,7 +3650,7 @@
               <w:rFonts w:ascii="Arial" w:hAnsi="Arial" w:cs="Arial"/>
               <w:noProof/>
             </w:rPr>
-            <w:t>5</w:t>
+            <w:t>6</w:t>
           </w:r>
           <w:r>
             <w:rPr>
@@ -3457,7 +3791,7 @@
               <w:rFonts w:ascii="Arial" w:hAnsi="Arial" w:cs="Arial"/>
               <w:lang w:val="es-ES"/>
             </w:rPr>
-            <w:t xml:space="preserve">  Versión:           0.1</w:t>
+            <w:t xml:space="preserve">  Versión:           0.2</w:t>
           </w:r>
         </w:p>
       </w:tc>
@@ -4737,7 +5071,7 @@
 </file>
 
 <file path=customXml/itemProps1.xml><?xml version="1.0" encoding="utf-8"?>
-<ds:datastoreItem xmlns:ds="http://schemas.openxmlformats.org/officeDocument/2006/customXml" ds:itemID="{6A446684-FF93-482E-A416-D34853532D65}">
+<ds:datastoreItem xmlns:ds="http://schemas.openxmlformats.org/officeDocument/2006/customXml" ds:itemID="{CB55F86E-7D1F-4D24-A56D-6AF901955588}">
   <ds:schemaRefs>
     <ds:schemaRef ds:uri="http://schemas.openxmlformats.org/officeDocument/2006/bibliography"/>
   </ds:schemaRefs>

</xml_diff>

<commit_message>
Mejorado, copy paste a toda velocidad.
</commit_message>
<xml_diff>
--- a/Plan de Arquitectura de Software.docx
+++ b/Plan de Arquitectura de Software.docx
@@ -105,8 +105,6 @@
         </w:rPr>
         <w:t>n 0.2</w:t>
       </w:r>
-      <w:bookmarkStart w:id="0" w:name="_GoBack"/>
-      <w:bookmarkEnd w:id="0"/>
     </w:p>
     <w:p>
       <w:pPr>
@@ -1360,7 +1358,7 @@
       <w:pPr>
         <w:pStyle w:val="TDC1"/>
         <w:rPr>
-          <w:rFonts w:asciiTheme="minorHAnsi" w:eastAsiaTheme="minorEastAsia" w:hAnsiTheme="minorHAnsi" w:cstheme="minorBidi"/>
+          <w:rFonts w:ascii="Arial" w:eastAsiaTheme="minorEastAsia" w:hAnsi="Arial" w:cs="Arial"/>
           <w:noProof/>
           <w:sz w:val="22"/>
           <w:szCs w:val="22"/>
@@ -1398,41 +1396,48 @@
       </w:r>
       <w:r>
         <w:rPr>
+          <w:rFonts w:ascii="Arial" w:hAnsi="Arial" w:cs="Arial"/>
           <w:noProof/>
         </w:rPr>
         <w:tab/>
       </w:r>
       <w:r>
         <w:rPr>
+          <w:rFonts w:ascii="Arial" w:hAnsi="Arial" w:cs="Arial"/>
           <w:noProof/>
         </w:rPr>
         <w:fldChar w:fldCharType="begin"/>
       </w:r>
       <w:r>
         <w:rPr>
-          <w:noProof/>
-        </w:rPr>
-        <w:instrText xml:space="preserve"> PAGEREF _Toc327326670 \h </w:instrText>
-      </w:r>
-      <w:r>
-        <w:rPr>
-          <w:noProof/>
-        </w:rPr>
-      </w:r>
-      <w:r>
-        <w:rPr>
+          <w:rFonts w:ascii="Arial" w:hAnsi="Arial" w:cs="Arial"/>
+          <w:noProof/>
+        </w:rPr>
+        <w:instrText xml:space="preserve"> PAGEREF _Toc327332241 \h </w:instrText>
+      </w:r>
+      <w:r>
+        <w:rPr>
+          <w:rFonts w:ascii="Arial" w:hAnsi="Arial" w:cs="Arial"/>
+          <w:noProof/>
+        </w:rPr>
+      </w:r>
+      <w:r>
+        <w:rPr>
+          <w:rFonts w:ascii="Arial" w:hAnsi="Arial" w:cs="Arial"/>
           <w:noProof/>
         </w:rPr>
         <w:fldChar w:fldCharType="separate"/>
       </w:r>
       <w:r>
         <w:rPr>
+          <w:rFonts w:ascii="Arial" w:hAnsi="Arial" w:cs="Arial"/>
           <w:noProof/>
         </w:rPr>
         <w:t>4</w:t>
       </w:r>
       <w:r>
         <w:rPr>
+          <w:rFonts w:ascii="Arial" w:hAnsi="Arial" w:cs="Arial"/>
           <w:noProof/>
         </w:rPr>
         <w:fldChar w:fldCharType="end"/>
@@ -1442,7 +1447,7 @@
       <w:pPr>
         <w:pStyle w:val="TDC2"/>
         <w:rPr>
-          <w:rFonts w:asciiTheme="minorHAnsi" w:eastAsiaTheme="minorEastAsia" w:hAnsiTheme="minorHAnsi" w:cstheme="minorBidi"/>
+          <w:rFonts w:ascii="Arial" w:eastAsiaTheme="minorEastAsia" w:hAnsi="Arial" w:cs="Arial"/>
           <w:noProof/>
           <w:sz w:val="22"/>
           <w:szCs w:val="22"/>
@@ -1459,41 +1464,48 @@
       </w:r>
       <w:r>
         <w:rPr>
+          <w:rFonts w:ascii="Arial" w:hAnsi="Arial" w:cs="Arial"/>
           <w:noProof/>
         </w:rPr>
         <w:tab/>
       </w:r>
       <w:r>
         <w:rPr>
+          <w:rFonts w:ascii="Arial" w:hAnsi="Arial" w:cs="Arial"/>
           <w:noProof/>
         </w:rPr>
         <w:fldChar w:fldCharType="begin"/>
       </w:r>
       <w:r>
         <w:rPr>
-          <w:noProof/>
-        </w:rPr>
-        <w:instrText xml:space="preserve"> PAGEREF _Toc327326671 \h </w:instrText>
-      </w:r>
-      <w:r>
-        <w:rPr>
-          <w:noProof/>
-        </w:rPr>
-      </w:r>
-      <w:r>
-        <w:rPr>
+          <w:rFonts w:ascii="Arial" w:hAnsi="Arial" w:cs="Arial"/>
+          <w:noProof/>
+        </w:rPr>
+        <w:instrText xml:space="preserve"> PAGEREF _Toc327332242 \h </w:instrText>
+      </w:r>
+      <w:r>
+        <w:rPr>
+          <w:rFonts w:ascii="Arial" w:hAnsi="Arial" w:cs="Arial"/>
+          <w:noProof/>
+        </w:rPr>
+      </w:r>
+      <w:r>
+        <w:rPr>
+          <w:rFonts w:ascii="Arial" w:hAnsi="Arial" w:cs="Arial"/>
           <w:noProof/>
         </w:rPr>
         <w:fldChar w:fldCharType="separate"/>
       </w:r>
       <w:r>
         <w:rPr>
+          <w:rFonts w:ascii="Arial" w:hAnsi="Arial" w:cs="Arial"/>
           <w:noProof/>
         </w:rPr>
         <w:t>4</w:t>
       </w:r>
       <w:r>
         <w:rPr>
+          <w:rFonts w:ascii="Arial" w:hAnsi="Arial" w:cs="Arial"/>
           <w:noProof/>
         </w:rPr>
         <w:fldChar w:fldCharType="end"/>
@@ -1503,7 +1515,7 @@
       <w:pPr>
         <w:pStyle w:val="TDC2"/>
         <w:rPr>
-          <w:rFonts w:asciiTheme="minorHAnsi" w:eastAsiaTheme="minorEastAsia" w:hAnsiTheme="minorHAnsi" w:cstheme="minorBidi"/>
+          <w:rFonts w:ascii="Arial" w:eastAsiaTheme="minorEastAsia" w:hAnsi="Arial" w:cs="Arial"/>
           <w:noProof/>
           <w:sz w:val="22"/>
           <w:szCs w:val="22"/>
@@ -1520,41 +1532,48 @@
       </w:r>
       <w:r>
         <w:rPr>
+          <w:rFonts w:ascii="Arial" w:hAnsi="Arial" w:cs="Arial"/>
           <w:noProof/>
         </w:rPr>
         <w:tab/>
       </w:r>
       <w:r>
         <w:rPr>
+          <w:rFonts w:ascii="Arial" w:hAnsi="Arial" w:cs="Arial"/>
           <w:noProof/>
         </w:rPr>
         <w:fldChar w:fldCharType="begin"/>
       </w:r>
       <w:r>
         <w:rPr>
-          <w:noProof/>
-        </w:rPr>
-        <w:instrText xml:space="preserve"> PAGEREF _Toc327326672 \h </w:instrText>
-      </w:r>
-      <w:r>
-        <w:rPr>
-          <w:noProof/>
-        </w:rPr>
-      </w:r>
-      <w:r>
-        <w:rPr>
+          <w:rFonts w:ascii="Arial" w:hAnsi="Arial" w:cs="Arial"/>
+          <w:noProof/>
+        </w:rPr>
+        <w:instrText xml:space="preserve"> PAGEREF _Toc327332243 \h </w:instrText>
+      </w:r>
+      <w:r>
+        <w:rPr>
+          <w:rFonts w:ascii="Arial" w:hAnsi="Arial" w:cs="Arial"/>
+          <w:noProof/>
+        </w:rPr>
+      </w:r>
+      <w:r>
+        <w:rPr>
+          <w:rFonts w:ascii="Arial" w:hAnsi="Arial" w:cs="Arial"/>
           <w:noProof/>
         </w:rPr>
         <w:fldChar w:fldCharType="separate"/>
       </w:r>
       <w:r>
         <w:rPr>
+          <w:rFonts w:ascii="Arial" w:hAnsi="Arial" w:cs="Arial"/>
           <w:noProof/>
         </w:rPr>
         <w:t>4</w:t>
       </w:r>
       <w:r>
         <w:rPr>
+          <w:rFonts w:ascii="Arial" w:hAnsi="Arial" w:cs="Arial"/>
           <w:noProof/>
         </w:rPr>
         <w:fldChar w:fldCharType="end"/>
@@ -1564,7 +1583,7 @@
       <w:pPr>
         <w:pStyle w:val="TDC2"/>
         <w:rPr>
-          <w:rFonts w:asciiTheme="minorHAnsi" w:eastAsiaTheme="minorEastAsia" w:hAnsiTheme="minorHAnsi" w:cstheme="minorBidi"/>
+          <w:rFonts w:ascii="Arial" w:eastAsiaTheme="minorEastAsia" w:hAnsi="Arial" w:cs="Arial"/>
           <w:noProof/>
           <w:sz w:val="22"/>
           <w:szCs w:val="22"/>
@@ -1581,41 +1600,48 @@
       </w:r>
       <w:r>
         <w:rPr>
+          <w:rFonts w:ascii="Arial" w:hAnsi="Arial" w:cs="Arial"/>
           <w:noProof/>
         </w:rPr>
         <w:tab/>
       </w:r>
       <w:r>
         <w:rPr>
+          <w:rFonts w:ascii="Arial" w:hAnsi="Arial" w:cs="Arial"/>
           <w:noProof/>
         </w:rPr>
         <w:fldChar w:fldCharType="begin"/>
       </w:r>
       <w:r>
         <w:rPr>
-          <w:noProof/>
-        </w:rPr>
-        <w:instrText xml:space="preserve"> PAGEREF _Toc327326673 \h </w:instrText>
-      </w:r>
-      <w:r>
-        <w:rPr>
-          <w:noProof/>
-        </w:rPr>
-      </w:r>
-      <w:r>
-        <w:rPr>
+          <w:rFonts w:ascii="Arial" w:hAnsi="Arial" w:cs="Arial"/>
+          <w:noProof/>
+        </w:rPr>
+        <w:instrText xml:space="preserve"> PAGEREF _Toc327332244 \h </w:instrText>
+      </w:r>
+      <w:r>
+        <w:rPr>
+          <w:rFonts w:ascii="Arial" w:hAnsi="Arial" w:cs="Arial"/>
+          <w:noProof/>
+        </w:rPr>
+      </w:r>
+      <w:r>
+        <w:rPr>
+          <w:rFonts w:ascii="Arial" w:hAnsi="Arial" w:cs="Arial"/>
           <w:noProof/>
         </w:rPr>
         <w:fldChar w:fldCharType="separate"/>
       </w:r>
       <w:r>
         <w:rPr>
+          <w:rFonts w:ascii="Arial" w:hAnsi="Arial" w:cs="Arial"/>
           <w:noProof/>
         </w:rPr>
         <w:t>4</w:t>
       </w:r>
       <w:r>
         <w:rPr>
+          <w:rFonts w:ascii="Arial" w:hAnsi="Arial" w:cs="Arial"/>
           <w:noProof/>
         </w:rPr>
         <w:fldChar w:fldCharType="end"/>
@@ -1625,7 +1651,7 @@
       <w:pPr>
         <w:pStyle w:val="TDC1"/>
         <w:rPr>
-          <w:rFonts w:asciiTheme="minorHAnsi" w:eastAsiaTheme="minorEastAsia" w:hAnsiTheme="minorHAnsi" w:cstheme="minorBidi"/>
+          <w:rFonts w:ascii="Arial" w:eastAsiaTheme="minorEastAsia" w:hAnsi="Arial" w:cs="Arial"/>
           <w:noProof/>
           <w:sz w:val="22"/>
           <w:szCs w:val="22"/>
@@ -1642,6 +1668,7 @@
       </w:r>
       <w:r>
         <w:rPr>
+          <w:rFonts w:ascii="Arial" w:hAnsi="Arial" w:cs="Arial"/>
           <w:noProof/>
           <w:lang w:val="es-PE"/>
         </w:rPr>
@@ -1649,37 +1676,43 @@
       </w:r>
       <w:r>
         <w:rPr>
+          <w:rFonts w:ascii="Arial" w:hAnsi="Arial" w:cs="Arial"/>
           <w:noProof/>
         </w:rPr>
         <w:fldChar w:fldCharType="begin"/>
       </w:r>
       <w:r>
         <w:rPr>
-          <w:noProof/>
-          <w:lang w:val="es-PE"/>
-        </w:rPr>
-        <w:instrText xml:space="preserve"> PAGEREF _Toc327326674 \h </w:instrText>
-      </w:r>
-      <w:r>
-        <w:rPr>
-          <w:noProof/>
-        </w:rPr>
-      </w:r>
-      <w:r>
-        <w:rPr>
+          <w:rFonts w:ascii="Arial" w:hAnsi="Arial" w:cs="Arial"/>
+          <w:noProof/>
+          <w:lang w:val="es-PE"/>
+        </w:rPr>
+        <w:instrText xml:space="preserve"> PAGEREF _Toc327332245 \h </w:instrText>
+      </w:r>
+      <w:r>
+        <w:rPr>
+          <w:rFonts w:ascii="Arial" w:hAnsi="Arial" w:cs="Arial"/>
+          <w:noProof/>
+        </w:rPr>
+      </w:r>
+      <w:r>
+        <w:rPr>
+          <w:rFonts w:ascii="Arial" w:hAnsi="Arial" w:cs="Arial"/>
           <w:noProof/>
         </w:rPr>
         <w:fldChar w:fldCharType="separate"/>
       </w:r>
       <w:r>
         <w:rPr>
-          <w:noProof/>
-          <w:lang w:val="es-PE"/>
-        </w:rPr>
-        <w:t>4</w:t>
-      </w:r>
-      <w:r>
-        <w:rPr>
+          <w:rFonts w:ascii="Arial" w:hAnsi="Arial" w:cs="Arial"/>
+          <w:noProof/>
+          <w:lang w:val="es-PE"/>
+        </w:rPr>
+        <w:t>5</w:t>
+      </w:r>
+      <w:r>
+        <w:rPr>
+          <w:rFonts w:ascii="Arial" w:hAnsi="Arial" w:cs="Arial"/>
           <w:noProof/>
         </w:rPr>
         <w:fldChar w:fldCharType="end"/>
@@ -1689,7 +1722,7 @@
       <w:pPr>
         <w:pStyle w:val="TDC1"/>
         <w:rPr>
-          <w:rFonts w:asciiTheme="minorHAnsi" w:eastAsiaTheme="minorEastAsia" w:hAnsiTheme="minorHAnsi" w:cstheme="minorBidi"/>
+          <w:rFonts w:ascii="Arial" w:eastAsiaTheme="minorEastAsia" w:hAnsi="Arial" w:cs="Arial"/>
           <w:noProof/>
           <w:sz w:val="22"/>
           <w:szCs w:val="22"/>
@@ -1702,10 +1735,11 @@
           <w:noProof/>
           <w:lang w:val="es-PE"/>
         </w:rPr>
-        <w:t>3.- Vista Lógica</w:t>
-      </w:r>
-      <w:r>
-        <w:rPr>
+        <w:t>3.- Vista de Casos de Uso</w:t>
+      </w:r>
+      <w:r>
+        <w:rPr>
+          <w:rFonts w:ascii="Arial" w:hAnsi="Arial" w:cs="Arial"/>
           <w:noProof/>
           <w:lang w:val="es-PE"/>
         </w:rPr>
@@ -1713,37 +1747,43 @@
       </w:r>
       <w:r>
         <w:rPr>
+          <w:rFonts w:ascii="Arial" w:hAnsi="Arial" w:cs="Arial"/>
           <w:noProof/>
         </w:rPr>
         <w:fldChar w:fldCharType="begin"/>
       </w:r>
       <w:r>
         <w:rPr>
-          <w:noProof/>
-          <w:lang w:val="es-PE"/>
-        </w:rPr>
-        <w:instrText xml:space="preserve"> PAGEREF _Toc327326675 \h </w:instrText>
-      </w:r>
-      <w:r>
-        <w:rPr>
-          <w:noProof/>
-        </w:rPr>
-      </w:r>
-      <w:r>
-        <w:rPr>
+          <w:rFonts w:ascii="Arial" w:hAnsi="Arial" w:cs="Arial"/>
+          <w:noProof/>
+          <w:lang w:val="es-PE"/>
+        </w:rPr>
+        <w:instrText xml:space="preserve"> PAGEREF _Toc327332246 \h </w:instrText>
+      </w:r>
+      <w:r>
+        <w:rPr>
+          <w:rFonts w:ascii="Arial" w:hAnsi="Arial" w:cs="Arial"/>
+          <w:noProof/>
+        </w:rPr>
+      </w:r>
+      <w:r>
+        <w:rPr>
+          <w:rFonts w:ascii="Arial" w:hAnsi="Arial" w:cs="Arial"/>
           <w:noProof/>
         </w:rPr>
         <w:fldChar w:fldCharType="separate"/>
       </w:r>
       <w:r>
         <w:rPr>
-          <w:noProof/>
-          <w:lang w:val="es-PE"/>
-        </w:rPr>
-        <w:t>5</w:t>
-      </w:r>
-      <w:r>
-        <w:rPr>
+          <w:rFonts w:ascii="Arial" w:hAnsi="Arial" w:cs="Arial"/>
+          <w:noProof/>
+          <w:lang w:val="es-PE"/>
+        </w:rPr>
+        <w:t>6</w:t>
+      </w:r>
+      <w:r>
+        <w:rPr>
+          <w:rFonts w:ascii="Arial" w:hAnsi="Arial" w:cs="Arial"/>
           <w:noProof/>
         </w:rPr>
         <w:fldChar w:fldCharType="end"/>
@@ -1753,7 +1793,7 @@
       <w:pPr>
         <w:pStyle w:val="TDC2"/>
         <w:rPr>
-          <w:rFonts w:asciiTheme="minorHAnsi" w:eastAsiaTheme="minorEastAsia" w:hAnsiTheme="minorHAnsi" w:cstheme="minorBidi"/>
+          <w:rFonts w:ascii="Arial" w:eastAsiaTheme="minorEastAsia" w:hAnsi="Arial" w:cs="Arial"/>
           <w:noProof/>
           <w:sz w:val="22"/>
           <w:szCs w:val="22"/>
@@ -1766,10 +1806,11 @@
           <w:noProof/>
           <w:lang w:val="es-PE"/>
         </w:rPr>
-        <w:t>3.1- Diagrama de Clases de Diseño</w:t>
-      </w:r>
-      <w:r>
-        <w:rPr>
+        <w:t>3.1- Diagrama de Casos de Uso</w:t>
+      </w:r>
+      <w:r>
+        <w:rPr>
+          <w:rFonts w:ascii="Arial" w:hAnsi="Arial" w:cs="Arial"/>
           <w:noProof/>
           <w:lang w:val="es-PE"/>
         </w:rPr>
@@ -1777,37 +1818,43 @@
       </w:r>
       <w:r>
         <w:rPr>
+          <w:rFonts w:ascii="Arial" w:hAnsi="Arial" w:cs="Arial"/>
           <w:noProof/>
         </w:rPr>
         <w:fldChar w:fldCharType="begin"/>
       </w:r>
       <w:r>
         <w:rPr>
-          <w:noProof/>
-          <w:lang w:val="es-PE"/>
-        </w:rPr>
-        <w:instrText xml:space="preserve"> PAGEREF _Toc327326676 \h </w:instrText>
-      </w:r>
-      <w:r>
-        <w:rPr>
-          <w:noProof/>
-        </w:rPr>
-      </w:r>
-      <w:r>
-        <w:rPr>
+          <w:rFonts w:ascii="Arial" w:hAnsi="Arial" w:cs="Arial"/>
+          <w:noProof/>
+          <w:lang w:val="es-PE"/>
+        </w:rPr>
+        <w:instrText xml:space="preserve"> PAGEREF _Toc327332247 \h </w:instrText>
+      </w:r>
+      <w:r>
+        <w:rPr>
+          <w:rFonts w:ascii="Arial" w:hAnsi="Arial" w:cs="Arial"/>
+          <w:noProof/>
+        </w:rPr>
+      </w:r>
+      <w:r>
+        <w:rPr>
+          <w:rFonts w:ascii="Arial" w:hAnsi="Arial" w:cs="Arial"/>
           <w:noProof/>
         </w:rPr>
         <w:fldChar w:fldCharType="separate"/>
       </w:r>
       <w:r>
         <w:rPr>
-          <w:noProof/>
-          <w:lang w:val="es-PE"/>
-        </w:rPr>
-        <w:t>5</w:t>
-      </w:r>
-      <w:r>
-        <w:rPr>
+          <w:rFonts w:ascii="Arial" w:hAnsi="Arial" w:cs="Arial"/>
+          <w:noProof/>
+          <w:lang w:val="es-PE"/>
+        </w:rPr>
+        <w:t>6</w:t>
+      </w:r>
+      <w:r>
+        <w:rPr>
+          <w:rFonts w:ascii="Arial" w:hAnsi="Arial" w:cs="Arial"/>
           <w:noProof/>
         </w:rPr>
         <w:fldChar w:fldCharType="end"/>
@@ -1815,6 +1862,491 @@
     </w:p>
     <w:p>
       <w:pPr>
+        <w:pStyle w:val="TDC1"/>
+        <w:rPr>
+          <w:rFonts w:ascii="Arial" w:eastAsiaTheme="minorEastAsia" w:hAnsi="Arial" w:cs="Arial"/>
+          <w:noProof/>
+          <w:sz w:val="22"/>
+          <w:szCs w:val="22"/>
+          <w:lang w:val="es-PE" w:eastAsia="es-PE"/>
+        </w:rPr>
+      </w:pPr>
+      <w:r>
+        <w:rPr>
+          <w:rFonts w:ascii="Arial" w:hAnsi="Arial" w:cs="Arial"/>
+          <w:noProof/>
+          <w:lang w:val="es-PE"/>
+        </w:rPr>
+        <w:t>4.- Vista Lógica</w:t>
+      </w:r>
+      <w:r>
+        <w:rPr>
+          <w:rFonts w:ascii="Arial" w:hAnsi="Arial" w:cs="Arial"/>
+          <w:noProof/>
+          <w:lang w:val="es-PE"/>
+        </w:rPr>
+        <w:tab/>
+      </w:r>
+      <w:r>
+        <w:rPr>
+          <w:rFonts w:ascii="Arial" w:hAnsi="Arial" w:cs="Arial"/>
+          <w:noProof/>
+        </w:rPr>
+        <w:fldChar w:fldCharType="begin"/>
+      </w:r>
+      <w:r>
+        <w:rPr>
+          <w:rFonts w:ascii="Arial" w:hAnsi="Arial" w:cs="Arial"/>
+          <w:noProof/>
+          <w:lang w:val="es-PE"/>
+        </w:rPr>
+        <w:instrText xml:space="preserve"> PAGEREF _Toc327332248 \h </w:instrText>
+      </w:r>
+      <w:r>
+        <w:rPr>
+          <w:rFonts w:ascii="Arial" w:hAnsi="Arial" w:cs="Arial"/>
+          <w:noProof/>
+        </w:rPr>
+      </w:r>
+      <w:r>
+        <w:rPr>
+          <w:rFonts w:ascii="Arial" w:hAnsi="Arial" w:cs="Arial"/>
+          <w:noProof/>
+        </w:rPr>
+        <w:fldChar w:fldCharType="separate"/>
+      </w:r>
+      <w:r>
+        <w:rPr>
+          <w:rFonts w:ascii="Arial" w:hAnsi="Arial" w:cs="Arial"/>
+          <w:noProof/>
+          <w:lang w:val="es-PE"/>
+        </w:rPr>
+        <w:t>6</w:t>
+      </w:r>
+      <w:r>
+        <w:rPr>
+          <w:rFonts w:ascii="Arial" w:hAnsi="Arial" w:cs="Arial"/>
+          <w:noProof/>
+        </w:rPr>
+        <w:fldChar w:fldCharType="end"/>
+      </w:r>
+    </w:p>
+    <w:p>
+      <w:pPr>
+        <w:pStyle w:val="TDC2"/>
+        <w:rPr>
+          <w:rFonts w:ascii="Arial" w:eastAsiaTheme="minorEastAsia" w:hAnsi="Arial" w:cs="Arial"/>
+          <w:noProof/>
+          <w:sz w:val="22"/>
+          <w:szCs w:val="22"/>
+          <w:lang w:val="es-PE" w:eastAsia="es-PE"/>
+        </w:rPr>
+      </w:pPr>
+      <w:r>
+        <w:rPr>
+          <w:rFonts w:ascii="Arial" w:hAnsi="Arial" w:cs="Arial"/>
+          <w:noProof/>
+          <w:lang w:val="es-PE"/>
+        </w:rPr>
+        <w:t>4.1- Diagrama de Clases de Diseño</w:t>
+      </w:r>
+      <w:r>
+        <w:rPr>
+          <w:rFonts w:ascii="Arial" w:hAnsi="Arial" w:cs="Arial"/>
+          <w:noProof/>
+          <w:lang w:val="es-PE"/>
+        </w:rPr>
+        <w:tab/>
+      </w:r>
+      <w:r>
+        <w:rPr>
+          <w:rFonts w:ascii="Arial" w:hAnsi="Arial" w:cs="Arial"/>
+          <w:noProof/>
+        </w:rPr>
+        <w:fldChar w:fldCharType="begin"/>
+      </w:r>
+      <w:r>
+        <w:rPr>
+          <w:rFonts w:ascii="Arial" w:hAnsi="Arial" w:cs="Arial"/>
+          <w:noProof/>
+          <w:lang w:val="es-PE"/>
+        </w:rPr>
+        <w:instrText xml:space="preserve"> PAGEREF _Toc327332249 \h </w:instrText>
+      </w:r>
+      <w:r>
+        <w:rPr>
+          <w:rFonts w:ascii="Arial" w:hAnsi="Arial" w:cs="Arial"/>
+          <w:noProof/>
+        </w:rPr>
+      </w:r>
+      <w:r>
+        <w:rPr>
+          <w:rFonts w:ascii="Arial" w:hAnsi="Arial" w:cs="Arial"/>
+          <w:noProof/>
+        </w:rPr>
+        <w:fldChar w:fldCharType="separate"/>
+      </w:r>
+      <w:r>
+        <w:rPr>
+          <w:rFonts w:ascii="Arial" w:hAnsi="Arial" w:cs="Arial"/>
+          <w:noProof/>
+          <w:lang w:val="es-PE"/>
+        </w:rPr>
+        <w:t>6</w:t>
+      </w:r>
+      <w:r>
+        <w:rPr>
+          <w:rFonts w:ascii="Arial" w:hAnsi="Arial" w:cs="Arial"/>
+          <w:noProof/>
+        </w:rPr>
+        <w:fldChar w:fldCharType="end"/>
+      </w:r>
+    </w:p>
+    <w:p>
+      <w:pPr>
+        <w:pStyle w:val="TDC1"/>
+        <w:rPr>
+          <w:rFonts w:ascii="Arial" w:eastAsiaTheme="minorEastAsia" w:hAnsi="Arial" w:cs="Arial"/>
+          <w:noProof/>
+          <w:sz w:val="22"/>
+          <w:szCs w:val="22"/>
+          <w:lang w:val="es-PE" w:eastAsia="es-PE"/>
+        </w:rPr>
+      </w:pPr>
+      <w:r>
+        <w:rPr>
+          <w:rFonts w:ascii="Arial" w:hAnsi="Arial" w:cs="Arial"/>
+          <w:noProof/>
+          <w:lang w:val="es-PE"/>
+        </w:rPr>
+        <w:t>5.- Vista de Implementación</w:t>
+      </w:r>
+      <w:r>
+        <w:rPr>
+          <w:rFonts w:ascii="Arial" w:hAnsi="Arial" w:cs="Arial"/>
+          <w:noProof/>
+          <w:lang w:val="es-PE"/>
+        </w:rPr>
+        <w:tab/>
+      </w:r>
+      <w:r>
+        <w:rPr>
+          <w:rFonts w:ascii="Arial" w:hAnsi="Arial" w:cs="Arial"/>
+          <w:noProof/>
+        </w:rPr>
+        <w:fldChar w:fldCharType="begin"/>
+      </w:r>
+      <w:r>
+        <w:rPr>
+          <w:rFonts w:ascii="Arial" w:hAnsi="Arial" w:cs="Arial"/>
+          <w:noProof/>
+          <w:lang w:val="es-PE"/>
+        </w:rPr>
+        <w:instrText xml:space="preserve"> PAGEREF _Toc327332250 \h </w:instrText>
+      </w:r>
+      <w:r>
+        <w:rPr>
+          <w:rFonts w:ascii="Arial" w:hAnsi="Arial" w:cs="Arial"/>
+          <w:noProof/>
+        </w:rPr>
+      </w:r>
+      <w:r>
+        <w:rPr>
+          <w:rFonts w:ascii="Arial" w:hAnsi="Arial" w:cs="Arial"/>
+          <w:noProof/>
+        </w:rPr>
+        <w:fldChar w:fldCharType="separate"/>
+      </w:r>
+      <w:r>
+        <w:rPr>
+          <w:rFonts w:ascii="Arial" w:hAnsi="Arial" w:cs="Arial"/>
+          <w:noProof/>
+          <w:lang w:val="es-PE"/>
+        </w:rPr>
+        <w:t>6</w:t>
+      </w:r>
+      <w:r>
+        <w:rPr>
+          <w:rFonts w:ascii="Arial" w:hAnsi="Arial" w:cs="Arial"/>
+          <w:noProof/>
+        </w:rPr>
+        <w:fldChar w:fldCharType="end"/>
+      </w:r>
+    </w:p>
+    <w:p>
+      <w:pPr>
+        <w:pStyle w:val="TDC2"/>
+        <w:rPr>
+          <w:rFonts w:ascii="Arial" w:eastAsiaTheme="minorEastAsia" w:hAnsi="Arial" w:cs="Arial"/>
+          <w:noProof/>
+          <w:sz w:val="22"/>
+          <w:szCs w:val="22"/>
+          <w:lang w:val="es-PE" w:eastAsia="es-PE"/>
+        </w:rPr>
+      </w:pPr>
+      <w:r>
+        <w:rPr>
+          <w:rFonts w:ascii="Arial" w:hAnsi="Arial" w:cs="Arial"/>
+          <w:noProof/>
+          <w:lang w:val="es-PE"/>
+        </w:rPr>
+        <w:t>5.1.- Capa de Aplicación Externa</w:t>
+      </w:r>
+      <w:r>
+        <w:rPr>
+          <w:rFonts w:ascii="Arial" w:hAnsi="Arial" w:cs="Arial"/>
+          <w:noProof/>
+          <w:lang w:val="es-PE"/>
+        </w:rPr>
+        <w:tab/>
+      </w:r>
+      <w:r>
+        <w:rPr>
+          <w:rFonts w:ascii="Arial" w:hAnsi="Arial" w:cs="Arial"/>
+          <w:noProof/>
+        </w:rPr>
+        <w:fldChar w:fldCharType="begin"/>
+      </w:r>
+      <w:r>
+        <w:rPr>
+          <w:rFonts w:ascii="Arial" w:hAnsi="Arial" w:cs="Arial"/>
+          <w:noProof/>
+          <w:lang w:val="es-PE"/>
+        </w:rPr>
+        <w:instrText xml:space="preserve"> PAGEREF _Toc327332251 \h </w:instrText>
+      </w:r>
+      <w:r>
+        <w:rPr>
+          <w:rFonts w:ascii="Arial" w:hAnsi="Arial" w:cs="Arial"/>
+          <w:noProof/>
+        </w:rPr>
+      </w:r>
+      <w:r>
+        <w:rPr>
+          <w:rFonts w:ascii="Arial" w:hAnsi="Arial" w:cs="Arial"/>
+          <w:noProof/>
+        </w:rPr>
+        <w:fldChar w:fldCharType="separate"/>
+      </w:r>
+      <w:r>
+        <w:rPr>
+          <w:rFonts w:ascii="Arial" w:hAnsi="Arial" w:cs="Arial"/>
+          <w:noProof/>
+          <w:lang w:val="es-PE"/>
+        </w:rPr>
+        <w:t>7</w:t>
+      </w:r>
+      <w:r>
+        <w:rPr>
+          <w:rFonts w:ascii="Arial" w:hAnsi="Arial" w:cs="Arial"/>
+          <w:noProof/>
+        </w:rPr>
+        <w:fldChar w:fldCharType="end"/>
+      </w:r>
+    </w:p>
+    <w:p>
+      <w:pPr>
+        <w:pStyle w:val="TDC2"/>
+        <w:rPr>
+          <w:rFonts w:ascii="Arial" w:eastAsiaTheme="minorEastAsia" w:hAnsi="Arial" w:cs="Arial"/>
+          <w:noProof/>
+          <w:sz w:val="22"/>
+          <w:szCs w:val="22"/>
+          <w:lang w:val="es-PE" w:eastAsia="es-PE"/>
+        </w:rPr>
+      </w:pPr>
+      <w:r>
+        <w:rPr>
+          <w:rFonts w:ascii="Arial" w:hAnsi="Arial" w:cs="Arial"/>
+          <w:noProof/>
+          <w:lang w:val="es-PE"/>
+        </w:rPr>
+        <w:t>5.2.- Capa de Aplicación Interna</w:t>
+      </w:r>
+      <w:r>
+        <w:rPr>
+          <w:rFonts w:ascii="Arial" w:hAnsi="Arial" w:cs="Arial"/>
+          <w:noProof/>
+          <w:lang w:val="es-PE"/>
+        </w:rPr>
+        <w:tab/>
+      </w:r>
+      <w:r>
+        <w:rPr>
+          <w:rFonts w:ascii="Arial" w:hAnsi="Arial" w:cs="Arial"/>
+          <w:noProof/>
+        </w:rPr>
+        <w:fldChar w:fldCharType="begin"/>
+      </w:r>
+      <w:r>
+        <w:rPr>
+          <w:rFonts w:ascii="Arial" w:hAnsi="Arial" w:cs="Arial"/>
+          <w:noProof/>
+          <w:lang w:val="es-PE"/>
+        </w:rPr>
+        <w:instrText xml:space="preserve"> PAGEREF _Toc327332252 \h </w:instrText>
+      </w:r>
+      <w:r>
+        <w:rPr>
+          <w:rFonts w:ascii="Arial" w:hAnsi="Arial" w:cs="Arial"/>
+          <w:noProof/>
+        </w:rPr>
+      </w:r>
+      <w:r>
+        <w:rPr>
+          <w:rFonts w:ascii="Arial" w:hAnsi="Arial" w:cs="Arial"/>
+          <w:noProof/>
+        </w:rPr>
+        <w:fldChar w:fldCharType="separate"/>
+      </w:r>
+      <w:r>
+        <w:rPr>
+          <w:rFonts w:ascii="Arial" w:hAnsi="Arial" w:cs="Arial"/>
+          <w:noProof/>
+          <w:lang w:val="es-PE"/>
+        </w:rPr>
+        <w:t>8</w:t>
+      </w:r>
+      <w:r>
+        <w:rPr>
+          <w:rFonts w:ascii="Arial" w:hAnsi="Arial" w:cs="Arial"/>
+          <w:noProof/>
+        </w:rPr>
+        <w:fldChar w:fldCharType="end"/>
+      </w:r>
+    </w:p>
+    <w:p>
+      <w:pPr>
+        <w:pStyle w:val="TDC3"/>
+        <w:rPr>
+          <w:rFonts w:ascii="Arial" w:eastAsiaTheme="minorEastAsia" w:hAnsi="Arial" w:cs="Arial"/>
+          <w:bCs w:val="0"/>
+          <w:sz w:val="22"/>
+          <w:szCs w:val="22"/>
+          <w:lang w:val="es-PE" w:eastAsia="es-PE"/>
+        </w:rPr>
+      </w:pPr>
+      <w:r>
+        <w:rPr>
+          <w:rFonts w:ascii="Arial" w:hAnsi="Arial" w:cs="Arial"/>
+          <w:lang w:val="es-PE"/>
+        </w:rPr>
+        <w:t>5.2.1 Diseño en Capas</w:t>
+      </w:r>
+      <w:r>
+        <w:rPr>
+          <w:rFonts w:ascii="Arial" w:hAnsi="Arial" w:cs="Arial"/>
+          <w:lang w:val="es-PE"/>
+        </w:rPr>
+        <w:tab/>
+      </w:r>
+      <w:r>
+        <w:rPr>
+          <w:rFonts w:ascii="Arial" w:hAnsi="Arial" w:cs="Arial"/>
+        </w:rPr>
+        <w:fldChar w:fldCharType="begin"/>
+      </w:r>
+      <w:r>
+        <w:rPr>
+          <w:rFonts w:ascii="Arial" w:hAnsi="Arial" w:cs="Arial"/>
+          <w:lang w:val="es-PE"/>
+        </w:rPr>
+        <w:instrText xml:space="preserve"> PAGEREF _Toc327332253 \h </w:instrText>
+      </w:r>
+      <w:r>
+        <w:rPr>
+          <w:rFonts w:ascii="Arial" w:hAnsi="Arial" w:cs="Arial"/>
+        </w:rPr>
+      </w:r>
+      <w:r>
+        <w:rPr>
+          <w:rFonts w:ascii="Arial" w:hAnsi="Arial" w:cs="Arial"/>
+        </w:rPr>
+        <w:fldChar w:fldCharType="separate"/>
+      </w:r>
+      <w:r>
+        <w:rPr>
+          <w:rFonts w:ascii="Arial" w:hAnsi="Arial" w:cs="Arial"/>
+          <w:lang w:val="es-PE"/>
+        </w:rPr>
+        <w:t>8</w:t>
+      </w:r>
+      <w:r>
+        <w:rPr>
+          <w:rFonts w:ascii="Arial" w:hAnsi="Arial" w:cs="Arial"/>
+        </w:rPr>
+        <w:fldChar w:fldCharType="end"/>
+      </w:r>
+    </w:p>
+    <w:p>
+      <w:pPr>
+        <w:pStyle w:val="TDC1"/>
+        <w:rPr>
+          <w:rFonts w:ascii="Arial" w:eastAsiaTheme="minorEastAsia" w:hAnsi="Arial" w:cs="Arial"/>
+          <w:noProof/>
+          <w:sz w:val="22"/>
+          <w:szCs w:val="22"/>
+          <w:lang w:val="es-PE" w:eastAsia="es-PE"/>
+        </w:rPr>
+      </w:pPr>
+      <w:r>
+        <w:rPr>
+          <w:rFonts w:ascii="Arial" w:hAnsi="Arial" w:cs="Arial"/>
+          <w:noProof/>
+        </w:rPr>
+        <w:t>6.- Calidad</w:t>
+      </w:r>
+      <w:r>
+        <w:rPr>
+          <w:rFonts w:ascii="Arial" w:hAnsi="Arial" w:cs="Arial"/>
+          <w:noProof/>
+        </w:rPr>
+        <w:tab/>
+      </w:r>
+      <w:r>
+        <w:rPr>
+          <w:rFonts w:ascii="Arial" w:hAnsi="Arial" w:cs="Arial"/>
+          <w:noProof/>
+        </w:rPr>
+        <w:fldChar w:fldCharType="begin"/>
+      </w:r>
+      <w:r>
+        <w:rPr>
+          <w:rFonts w:ascii="Arial" w:hAnsi="Arial" w:cs="Arial"/>
+          <w:noProof/>
+        </w:rPr>
+        <w:instrText xml:space="preserve"> PAGEREF _Toc327332254 \h </w:instrText>
+      </w:r>
+      <w:r>
+        <w:rPr>
+          <w:rFonts w:ascii="Arial" w:hAnsi="Arial" w:cs="Arial"/>
+          <w:noProof/>
+        </w:rPr>
+      </w:r>
+      <w:r>
+        <w:rPr>
+          <w:rFonts w:ascii="Arial" w:hAnsi="Arial" w:cs="Arial"/>
+          <w:noProof/>
+        </w:rPr>
+        <w:fldChar w:fldCharType="separate"/>
+      </w:r>
+      <w:r>
+        <w:rPr>
+          <w:rFonts w:ascii="Arial" w:hAnsi="Arial" w:cs="Arial"/>
+          <w:noProof/>
+        </w:rPr>
+        <w:t>8</w:t>
+      </w:r>
+      <w:r>
+        <w:rPr>
+          <w:rFonts w:ascii="Arial" w:hAnsi="Arial" w:cs="Arial"/>
+          <w:noProof/>
+        </w:rPr>
+        <w:fldChar w:fldCharType="end"/>
+      </w:r>
+    </w:p>
+    <w:p>
+      <w:pPr>
         <w:tabs>
           <w:tab w:val="left" w:pos="1065"/>
         </w:tabs>
@@ -2172,149 +2704,8 @@
         </w:rPr>
       </w:pPr>
     </w:p>
-    <w:p>
-      <w:pPr>
-        <w:tabs>
-          <w:tab w:val="left" w:pos="1065"/>
-        </w:tabs>
-        <w:rPr>
-          <w:rFonts w:ascii="Arial" w:hAnsi="Arial" w:cs="Arial"/>
-          <w:lang w:val="es-PE"/>
-        </w:rPr>
-      </w:pPr>
-    </w:p>
-    <w:p>
-      <w:pPr>
-        <w:tabs>
-          <w:tab w:val="left" w:pos="1065"/>
-        </w:tabs>
-        <w:rPr>
-          <w:rFonts w:ascii="Arial" w:hAnsi="Arial" w:cs="Arial"/>
-          <w:lang w:val="es-PE"/>
-        </w:rPr>
-      </w:pPr>
-    </w:p>
-    <w:p>
-      <w:pPr>
-        <w:tabs>
-          <w:tab w:val="left" w:pos="1065"/>
-        </w:tabs>
-        <w:rPr>
-          <w:rFonts w:ascii="Arial" w:hAnsi="Arial" w:cs="Arial"/>
-          <w:lang w:val="es-PE"/>
-        </w:rPr>
-      </w:pPr>
-    </w:p>
-    <w:p>
-      <w:pPr>
-        <w:tabs>
-          <w:tab w:val="left" w:pos="1065"/>
-        </w:tabs>
-        <w:rPr>
-          <w:rFonts w:ascii="Arial" w:hAnsi="Arial" w:cs="Arial"/>
-          <w:lang w:val="es-PE"/>
-        </w:rPr>
-      </w:pPr>
-    </w:p>
-    <w:p>
-      <w:pPr>
-        <w:tabs>
-          <w:tab w:val="left" w:pos="1065"/>
-        </w:tabs>
-        <w:rPr>
-          <w:rFonts w:ascii="Arial" w:hAnsi="Arial" w:cs="Arial"/>
-          <w:lang w:val="es-PE"/>
-        </w:rPr>
-      </w:pPr>
-    </w:p>
-    <w:p>
-      <w:pPr>
-        <w:tabs>
-          <w:tab w:val="left" w:pos="1065"/>
-        </w:tabs>
-        <w:rPr>
-          <w:rFonts w:ascii="Arial" w:hAnsi="Arial" w:cs="Arial"/>
-          <w:lang w:val="es-PE"/>
-        </w:rPr>
-      </w:pPr>
-    </w:p>
-    <w:p>
-      <w:pPr>
-        <w:tabs>
-          <w:tab w:val="left" w:pos="1065"/>
-        </w:tabs>
-        <w:rPr>
-          <w:rFonts w:ascii="Arial" w:hAnsi="Arial" w:cs="Arial"/>
-          <w:lang w:val="es-PE"/>
-        </w:rPr>
-      </w:pPr>
-    </w:p>
-    <w:p>
-      <w:pPr>
-        <w:tabs>
-          <w:tab w:val="left" w:pos="1065"/>
-        </w:tabs>
-        <w:rPr>
-          <w:rFonts w:ascii="Arial" w:hAnsi="Arial" w:cs="Arial"/>
-          <w:lang w:val="es-PE"/>
-        </w:rPr>
-      </w:pPr>
-    </w:p>
-    <w:p>
-      <w:pPr>
-        <w:tabs>
-          <w:tab w:val="left" w:pos="1065"/>
-        </w:tabs>
-        <w:rPr>
-          <w:rFonts w:ascii="Arial" w:hAnsi="Arial" w:cs="Arial"/>
-          <w:lang w:val="es-PE"/>
-        </w:rPr>
-      </w:pPr>
-    </w:p>
-    <w:p>
-      <w:pPr>
-        <w:tabs>
-          <w:tab w:val="left" w:pos="1065"/>
-        </w:tabs>
-        <w:rPr>
-          <w:rFonts w:ascii="Arial" w:hAnsi="Arial" w:cs="Arial"/>
-          <w:lang w:val="es-PE"/>
-        </w:rPr>
-      </w:pPr>
-    </w:p>
-    <w:p>
-      <w:pPr>
-        <w:tabs>
-          <w:tab w:val="left" w:pos="1065"/>
-        </w:tabs>
-        <w:rPr>
-          <w:rFonts w:ascii="Arial" w:hAnsi="Arial" w:cs="Arial"/>
-          <w:lang w:val="es-PE"/>
-        </w:rPr>
-      </w:pPr>
-    </w:p>
-    <w:p>
-      <w:pPr>
-        <w:tabs>
-          <w:tab w:val="left" w:pos="1065"/>
-        </w:tabs>
-        <w:rPr>
-          <w:rFonts w:ascii="Arial" w:hAnsi="Arial" w:cs="Arial"/>
-          <w:lang w:val="es-PE"/>
-        </w:rPr>
-      </w:pPr>
-    </w:p>
-    <w:p>
-      <w:pPr>
-        <w:tabs>
-          <w:tab w:val="left" w:pos="1065"/>
-        </w:tabs>
-        <w:rPr>
-          <w:rFonts w:ascii="Arial" w:hAnsi="Arial" w:cs="Arial"/>
-          <w:lang w:val="es-PE"/>
-        </w:rPr>
-      </w:pPr>
-    </w:p>
+    <w:bookmarkStart w:id="0" w:name="_GoBack"/>
+    <w:bookmarkEnd w:id="0"/>
     <w:p>
       <w:pPr>
         <w:pStyle w:val="Ttulo"/>
@@ -2329,6 +2720,7 @@
           <w:rFonts w:cs="Arial"/>
           <w:szCs w:val="36"/>
         </w:rPr>
+        <w:lastRenderedPageBreak/>
         <w:fldChar w:fldCharType="begin"/>
       </w:r>
       <w:r>
@@ -2379,7 +2771,7 @@
           <w:lang w:val="es-PE"/>
         </w:rPr>
       </w:pPr>
-      <w:bookmarkStart w:id="1" w:name="_Toc327326670"/>
+      <w:bookmarkStart w:id="1" w:name="_Toc327332241"/>
       <w:r>
         <w:rPr>
           <w:rFonts w:ascii="Arial" w:hAnsi="Arial" w:cs="Arial"/>
@@ -2399,7 +2791,7 @@
           <w:lang w:val="es-PE"/>
         </w:rPr>
       </w:pPr>
-      <w:bookmarkStart w:id="2" w:name="_Toc327326671"/>
+      <w:bookmarkStart w:id="2" w:name="_Toc327332242"/>
       <w:r>
         <w:rPr>
           <w:rFonts w:ascii="Arial" w:hAnsi="Arial" w:cs="Arial"/>
@@ -2488,7 +2880,7 @@
           <w:lang w:val="es-PE"/>
         </w:rPr>
       </w:pPr>
-      <w:bookmarkStart w:id="3" w:name="_Toc327326672"/>
+      <w:bookmarkStart w:id="3" w:name="_Toc327332243"/>
       <w:r>
         <w:rPr>
           <w:rFonts w:ascii="Arial" w:hAnsi="Arial" w:cs="Arial"/>
@@ -2539,7 +2931,7 @@
           <w:lang w:val="es-ES"/>
         </w:rPr>
       </w:pPr>
-      <w:bookmarkStart w:id="4" w:name="_Toc327326673"/>
+      <w:bookmarkStart w:id="4" w:name="_Toc327332244"/>
       <w:r>
         <w:rPr>
           <w:rFonts w:ascii="Arial" w:hAnsi="Arial" w:cs="Arial"/>
@@ -2669,6 +3061,100 @@
         </w:rPr>
         <w:t>MODULO O COMPONENTE: cualquier elemento estructural abstracto, visible, externo, de alto nivel, analizable, que pueda constituir una funcionalidad de la solución del sistema.</w:t>
       </w:r>
+    </w:p>
+    <w:p>
+      <w:pPr>
+        <w:jc w:val="both"/>
+        <w:rPr>
+          <w:rFonts w:ascii="Arial" w:hAnsi="Arial" w:cs="Arial"/>
+          <w:sz w:val="24"/>
+          <w:szCs w:val="24"/>
+          <w:lang w:val="es-ES"/>
+        </w:rPr>
+      </w:pPr>
+    </w:p>
+    <w:p>
+      <w:pPr>
+        <w:jc w:val="both"/>
+        <w:rPr>
+          <w:rFonts w:ascii="Arial" w:hAnsi="Arial" w:cs="Arial"/>
+          <w:color w:val="000000"/>
+          <w:sz w:val="24"/>
+          <w:szCs w:val="24"/>
+          <w:shd w:val="clear" w:color="auto" w:fill="F9F9F9"/>
+          <w:lang w:val="es-PE"/>
+        </w:rPr>
+      </w:pPr>
+      <w:r>
+        <w:rPr>
+          <w:rFonts w:ascii="Arial" w:hAnsi="Arial" w:cs="Arial"/>
+          <w:sz w:val="24"/>
+          <w:szCs w:val="24"/>
+          <w:lang w:val="es-ES"/>
+        </w:rPr>
+        <w:t xml:space="preserve">INTERNET: </w:t>
+      </w:r>
+      <w:r>
+        <w:rPr>
+          <w:rFonts w:ascii="Arial" w:hAnsi="Arial" w:cs="Arial"/>
+          <w:color w:val="000000"/>
+          <w:sz w:val="24"/>
+          <w:szCs w:val="24"/>
+          <w:shd w:val="clear" w:color="auto" w:fill="F9F9F9"/>
+          <w:lang w:val="es-PE"/>
+        </w:rPr>
+        <w:t>Infraestructura de redes a escala mundial que se conecta a la vez a todo tipo de computadores. Desarrollado originariamente para los militares de Estados Unidos, después se utilizó para el gobierno, la investigación académica y comercial y para comunicaciones.</w:t>
+      </w:r>
+    </w:p>
+    <w:p>
+      <w:pPr>
+        <w:jc w:val="both"/>
+        <w:rPr>
+          <w:rFonts w:ascii="Arial" w:hAnsi="Arial" w:cs="Arial"/>
+          <w:color w:val="000000"/>
+          <w:sz w:val="24"/>
+          <w:szCs w:val="24"/>
+          <w:shd w:val="clear" w:color="auto" w:fill="F9F9F9"/>
+          <w:lang w:val="es-PE"/>
+        </w:rPr>
+      </w:pPr>
+    </w:p>
+    <w:p>
+      <w:pPr>
+        <w:jc w:val="both"/>
+        <w:rPr>
+          <w:rFonts w:ascii="Arial" w:hAnsi="Arial" w:cs="Arial"/>
+          <w:color w:val="000000"/>
+          <w:sz w:val="24"/>
+          <w:szCs w:val="24"/>
+          <w:shd w:val="clear" w:color="auto" w:fill="F9F9F9"/>
+          <w:lang w:val="es-PE"/>
+        </w:rPr>
+      </w:pPr>
+      <w:r>
+        <w:rPr>
+          <w:rFonts w:ascii="Arial" w:hAnsi="Arial" w:cs="Arial"/>
+          <w:color w:val="000000"/>
+          <w:sz w:val="24"/>
+          <w:szCs w:val="24"/>
+          <w:shd w:val="clear" w:color="auto" w:fill="F9F9F9"/>
+          <w:lang w:val="es-PE"/>
+        </w:rPr>
+        <w:t>COMERCIO ELECTRONICO: Entrega de información, productos, servicios o pagos por medio de líneas telefónicas, redes de ordenadores o de cualquier otro dispositivo electrónico.</w:t>
+      </w:r>
+    </w:p>
+    <w:p>
+      <w:pPr>
+        <w:jc w:val="both"/>
+        <w:rPr>
+          <w:rFonts w:ascii="Arial" w:hAnsi="Arial" w:cs="Arial"/>
+          <w:color w:val="000000"/>
+          <w:sz w:val="24"/>
+          <w:szCs w:val="24"/>
+          <w:shd w:val="clear" w:color="auto" w:fill="F9F9F9"/>
+          <w:lang w:val="es-PE"/>
+        </w:rPr>
+      </w:pPr>
     </w:p>
     <w:p>
       <w:pPr>
@@ -2681,7 +3167,7 @@
       </w:pPr>
       <w:bookmarkStart w:id="5" w:name="_Toc128984867"/>
       <w:bookmarkStart w:id="6" w:name="_Toc208980566"/>
-      <w:bookmarkStart w:id="7" w:name="_Toc327326674"/>
+      <w:bookmarkStart w:id="7" w:name="_Toc327332245"/>
       <w:r>
         <w:rPr>
           <w:rFonts w:ascii="Arial" w:hAnsi="Arial" w:cs="Arial"/>
@@ -2727,7 +3213,17 @@
           <w:szCs w:val="24"/>
           <w:lang w:val="es-PE"/>
         </w:rPr>
-        <w:t>El desarrollo de la aplicación se enfoca en que llegue a tener características que sean sostenibles, eficientes y fáciles de usar para cualquier usuario del sistema</w:t>
+        <w:t xml:space="preserve">El desarrollo de la aplicación se enfoca en que llegue a tener características </w:t>
+      </w:r>
+      <w:r>
+        <w:rPr>
+          <w:rFonts w:ascii="Arial" w:hAnsi="Arial" w:cs="Arial"/>
+          <w:sz w:val="24"/>
+          <w:szCs w:val="24"/>
+          <w:lang w:val="es-PE"/>
+        </w:rPr>
+        <w:lastRenderedPageBreak/>
+        <w:t>que sean sostenibles, eficientes y fáciles de usar para cualquier usuario del sistema</w:t>
       </w:r>
       <w:r>
         <w:rPr>
@@ -2838,7 +3334,6 @@
           <w:szCs w:val="24"/>
           <w:lang w:val="es-PE"/>
         </w:rPr>
-        <w:lastRenderedPageBreak/>
         <w:t>•</w:t>
       </w:r>
       <w:r>
@@ -2859,6 +3354,191 @@
         </w:rPr>
         <w:t>Usabilidad: El diseño debe ser orientado por y para la comodidad del usuario, de manera que la interfaz sea intuitiva y fácil de manejar, al mismo tiempo que se fomente altamente la interacción entre ambos. De la misma forma, el usuario debe tener la capacidad de equivocarse y regresar a un estado seguro en el que se le permita cumplir con su objetivo original sin que se le haga tedioso o complicado el proceso para llegar a dicho fin.</w:t>
       </w:r>
+    </w:p>
+    <w:p>
+      <w:pPr>
+        <w:jc w:val="both"/>
+        <w:rPr>
+          <w:rFonts w:ascii="Arial" w:hAnsi="Arial" w:cs="Arial"/>
+          <w:sz w:val="24"/>
+          <w:szCs w:val="24"/>
+          <w:lang w:val="es-PE"/>
+        </w:rPr>
+      </w:pPr>
+    </w:p>
+    <w:p>
+      <w:pPr>
+        <w:jc w:val="both"/>
+        <w:rPr>
+          <w:rFonts w:ascii="Arial" w:hAnsi="Arial" w:cs="Arial"/>
+          <w:sz w:val="24"/>
+          <w:szCs w:val="24"/>
+          <w:lang w:val="es-PE"/>
+        </w:rPr>
+      </w:pPr>
+      <w:r>
+        <w:rPr>
+          <w:rFonts w:ascii="Arial" w:hAnsi="Arial" w:cs="Arial"/>
+          <w:sz w:val="24"/>
+          <w:szCs w:val="24"/>
+          <w:lang w:val="es-PE"/>
+        </w:rPr>
+        <w:t>•</w:t>
+      </w:r>
+      <w:r>
+        <w:rPr>
+          <w:rFonts w:ascii="Arial" w:hAnsi="Arial" w:cs="Arial"/>
+          <w:sz w:val="24"/>
+          <w:szCs w:val="24"/>
+          <w:lang w:val="es-PE"/>
+        </w:rPr>
+        <w:t xml:space="preserve"> </w:t>
+      </w:r>
+      <w:r>
+        <w:rPr>
+          <w:rFonts w:ascii="Arial" w:hAnsi="Arial" w:cs="Arial"/>
+          <w:bCs/>
+          <w:color w:val="000000"/>
+          <w:sz w:val="24"/>
+          <w:szCs w:val="24"/>
+          <w:shd w:val="clear" w:color="auto" w:fill="FFFFFF"/>
+          <w:lang w:val="es-PE"/>
+        </w:rPr>
+        <w:t>Interactividad:</w:t>
+      </w:r>
+      <w:r>
+        <w:rPr>
+          <w:rStyle w:val="apple-converted-space"/>
+          <w:rFonts w:ascii="Arial" w:eastAsiaTheme="majorEastAsia" w:hAnsi="Arial" w:cs="Arial"/>
+          <w:color w:val="000000"/>
+          <w:sz w:val="24"/>
+          <w:szCs w:val="24"/>
+          <w:shd w:val="clear" w:color="auto" w:fill="FFFFFF"/>
+          <w:lang w:val="es-PE"/>
+        </w:rPr>
+        <w:t> </w:t>
+      </w:r>
+      <w:r>
+        <w:rPr>
+          <w:rFonts w:ascii="Arial" w:hAnsi="Arial" w:cs="Arial"/>
+          <w:color w:val="000000"/>
+          <w:sz w:val="24"/>
+          <w:szCs w:val="24"/>
+          <w:shd w:val="clear" w:color="auto" w:fill="FFFFFF"/>
+          <w:lang w:val="es-PE"/>
+        </w:rPr>
+        <w:t xml:space="preserve">la tecnología funciona a través de la interacción con el usuario. Los consumidores entablan un diálogo que ajusta en forma dinámica la experiencia para el individuo, y hace del consumidor un </w:t>
+      </w:r>
+      <w:proofErr w:type="spellStart"/>
+      <w:r>
+        <w:rPr>
+          <w:rFonts w:ascii="Arial" w:hAnsi="Arial" w:cs="Arial"/>
+          <w:color w:val="000000"/>
+          <w:sz w:val="24"/>
+          <w:szCs w:val="24"/>
+          <w:shd w:val="clear" w:color="auto" w:fill="FFFFFF"/>
+          <w:lang w:val="es-PE"/>
+        </w:rPr>
+        <w:t>coparticipante</w:t>
+      </w:r>
+      <w:proofErr w:type="spellEnd"/>
+      <w:r>
+        <w:rPr>
+          <w:rFonts w:ascii="Arial" w:hAnsi="Arial" w:cs="Arial"/>
+          <w:color w:val="000000"/>
+          <w:sz w:val="24"/>
+          <w:szCs w:val="24"/>
+          <w:shd w:val="clear" w:color="auto" w:fill="FFFFFF"/>
+          <w:lang w:val="es-PE"/>
+        </w:rPr>
+        <w:t xml:space="preserve"> en el proceso de entrega de bienes en el mercado.</w:t>
+      </w:r>
+    </w:p>
+    <w:p>
+      <w:pPr>
+        <w:pStyle w:val="Prrafodelista"/>
+        <w:rPr>
+          <w:rFonts w:ascii="Arial" w:hAnsi="Arial" w:cs="Arial"/>
+          <w:sz w:val="24"/>
+          <w:szCs w:val="24"/>
+          <w:lang w:val="es-PE"/>
+        </w:rPr>
+      </w:pPr>
+    </w:p>
+    <w:p>
+      <w:pPr>
+        <w:jc w:val="both"/>
+        <w:rPr>
+          <w:rFonts w:ascii="Arial" w:hAnsi="Arial" w:cs="Arial"/>
+          <w:sz w:val="24"/>
+          <w:szCs w:val="24"/>
+          <w:lang w:val="es-PE"/>
+        </w:rPr>
+      </w:pPr>
+      <w:r>
+        <w:rPr>
+          <w:rFonts w:ascii="Arial" w:hAnsi="Arial" w:cs="Arial"/>
+          <w:sz w:val="24"/>
+          <w:szCs w:val="24"/>
+          <w:lang w:val="es-PE"/>
+        </w:rPr>
+        <w:t>•</w:t>
+      </w:r>
+      <w:r>
+        <w:rPr>
+          <w:rFonts w:ascii="Arial" w:hAnsi="Arial" w:cs="Arial"/>
+          <w:sz w:val="24"/>
+          <w:szCs w:val="24"/>
+          <w:lang w:val="es-PE"/>
+        </w:rPr>
+        <w:t xml:space="preserve"> </w:t>
+      </w:r>
+      <w:r>
+        <w:rPr>
+          <w:rFonts w:ascii="Arial" w:hAnsi="Arial" w:cs="Arial"/>
+          <w:bCs/>
+          <w:color w:val="000000"/>
+          <w:sz w:val="24"/>
+          <w:szCs w:val="24"/>
+          <w:shd w:val="clear" w:color="auto" w:fill="FFFFFF"/>
+          <w:lang w:val="es-PE"/>
+        </w:rPr>
+        <w:t>Tecnología social:</w:t>
+      </w:r>
+      <w:r>
+        <w:rPr>
+          <w:rStyle w:val="apple-converted-space"/>
+          <w:rFonts w:ascii="Arial" w:eastAsiaTheme="majorEastAsia" w:hAnsi="Arial" w:cs="Arial"/>
+          <w:color w:val="000000"/>
+          <w:sz w:val="24"/>
+          <w:szCs w:val="24"/>
+          <w:shd w:val="clear" w:color="auto" w:fill="FFFFFF"/>
+          <w:lang w:val="es-PE"/>
+        </w:rPr>
+        <w:t> </w:t>
+      </w:r>
+      <w:r>
+        <w:rPr>
+          <w:rFonts w:ascii="Arial" w:hAnsi="Arial" w:cs="Arial"/>
+          <w:color w:val="000000"/>
+          <w:sz w:val="24"/>
+          <w:szCs w:val="24"/>
+          <w:shd w:val="clear" w:color="auto" w:fill="FFFFFF"/>
+          <w:lang w:val="es-PE"/>
+        </w:rPr>
+        <w:t>generación de contenido por parte del usuario en redes sociales. Los nuevos modelos sociales y los negocios de internet permiten que el usuario cree y distribuya su propio contenido, y que estas sean soportadas por las redes sociales.</w:t>
+      </w:r>
+    </w:p>
+    <w:p>
+      <w:pPr>
+        <w:jc w:val="both"/>
+        <w:rPr>
+          <w:rFonts w:ascii="Arial" w:hAnsi="Arial" w:cs="Arial"/>
+          <w:sz w:val="24"/>
+          <w:szCs w:val="24"/>
+          <w:lang w:val="es-PE"/>
+        </w:rPr>
+      </w:pPr>
     </w:p>
     <w:p>
       <w:pPr>
@@ -3011,14 +3691,17 @@
           <w:lang w:val="es-PE"/>
         </w:rPr>
       </w:pPr>
+      <w:bookmarkStart w:id="8" w:name="_Toc327332246"/>
       <w:r>
         <w:rPr>
           <w:rFonts w:ascii="Arial" w:hAnsi="Arial" w:cs="Arial"/>
           <w:color w:val="auto"/>
           <w:lang w:val="es-PE"/>
         </w:rPr>
+        <w:lastRenderedPageBreak/>
         <w:t>3.- Vista de Casos de Uso</w:t>
       </w:r>
+      <w:bookmarkEnd w:id="8"/>
     </w:p>
     <w:p>
       <w:pPr>
@@ -3029,6 +3712,7 @@
           <w:lang w:val="es-PE"/>
         </w:rPr>
       </w:pPr>
+      <w:bookmarkStart w:id="9" w:name="_Toc327332247"/>
       <w:r>
         <w:rPr>
           <w:rFonts w:ascii="Arial" w:hAnsi="Arial" w:cs="Arial"/>
@@ -3037,6 +3721,7 @@
         </w:rPr>
         <w:t>3.1- Diagrama de Casos de Uso</w:t>
       </w:r>
+      <w:bookmarkEnd w:id="9"/>
     </w:p>
     <w:p>
       <w:pPr>
@@ -3102,7 +3787,7 @@
           <w:lang w:val="es-PE"/>
         </w:rPr>
       </w:pPr>
-      <w:bookmarkStart w:id="8" w:name="_Toc327326675"/>
+      <w:bookmarkStart w:id="10" w:name="_Toc327332248"/>
       <w:r>
         <w:rPr>
           <w:rFonts w:ascii="Arial" w:hAnsi="Arial" w:cs="Arial"/>
@@ -3119,7 +3804,7 @@
         </w:rPr>
         <w:t>.- Vista Lógica</w:t>
       </w:r>
-      <w:bookmarkEnd w:id="8"/>
+      <w:bookmarkEnd w:id="10"/>
     </w:p>
     <w:p>
       <w:pPr>
@@ -3130,7 +3815,7 @@
           <w:lang w:val="es-PE"/>
         </w:rPr>
       </w:pPr>
-      <w:bookmarkStart w:id="9" w:name="_Toc327326676"/>
+      <w:bookmarkStart w:id="11" w:name="_Toc327332249"/>
       <w:r>
         <w:rPr>
           <w:rFonts w:ascii="Arial" w:hAnsi="Arial" w:cs="Arial"/>
@@ -3147,7 +3832,7 @@
         </w:rPr>
         <w:t>.1- Diagrama de Clases de Diseño</w:t>
       </w:r>
-      <w:bookmarkEnd w:id="9"/>
+      <w:bookmarkEnd w:id="11"/>
     </w:p>
     <w:p>
       <w:pPr>
@@ -3211,9 +3896,27 @@
           <w:szCs w:val="24"/>
           <w:lang w:val="es-PE"/>
         </w:rPr>
-        <w:t>MistiStore</w:t>
+        <w:t>Misti</w:t>
+      </w:r>
+      <w:r>
+        <w:rPr>
+          <w:rFonts w:ascii="Arial" w:hAnsi="Arial" w:cs="Arial"/>
+          <w:sz w:val="24"/>
+          <w:szCs w:val="24"/>
+          <w:lang w:val="es-PE"/>
+        </w:rPr>
+        <w:t>Store</w:t>
       </w:r>
       <w:proofErr w:type="spellEnd"/>
+      <w:r>
+        <w:rPr>
+          <w:rFonts w:ascii="Arial" w:hAnsi="Arial" w:cs="Arial"/>
+          <w:sz w:val="24"/>
+          <w:szCs w:val="24"/>
+          <w:lang w:val="es-PE"/>
+        </w:rPr>
+        <w:t>.</w:t>
+      </w:r>
     </w:p>
     <w:p>
       <w:pPr>
@@ -3243,7 +3946,6 @@
           <w:noProof/>
           <w:lang w:val="es-PE" w:eastAsia="es-PE"/>
         </w:rPr>
-        <w:lastRenderedPageBreak/>
         <w:drawing>
           <wp:inline distT="0" distB="0" distL="0" distR="0">
             <wp:extent cx="4695825" cy="2800350"/>
@@ -3289,6 +3991,504 @@
     </w:p>
     <w:p>
       <w:pPr>
+        <w:pStyle w:val="Ttulo1"/>
+        <w:rPr>
+          <w:color w:val="auto"/>
+          <w:lang w:val="es-PE"/>
+        </w:rPr>
+      </w:pPr>
+      <w:bookmarkStart w:id="12" w:name="_Toc327332250"/>
+      <w:r>
+        <w:rPr>
+          <w:color w:val="auto"/>
+          <w:lang w:val="es-PE"/>
+        </w:rPr>
+        <w:t>5.- Vista de Implementación</w:t>
+      </w:r>
+      <w:bookmarkEnd w:id="12"/>
+    </w:p>
+    <w:p>
+      <w:pPr>
+        <w:tabs>
+          <w:tab w:val="left" w:pos="1065"/>
+        </w:tabs>
+        <w:jc w:val="both"/>
+        <w:rPr>
+          <w:rFonts w:ascii="Arial" w:hAnsi="Arial" w:cs="Arial"/>
+          <w:sz w:val="24"/>
+          <w:szCs w:val="24"/>
+          <w:lang w:val="es-PE"/>
+        </w:rPr>
+      </w:pPr>
+    </w:p>
+    <w:p>
+      <w:pPr>
+        <w:tabs>
+          <w:tab w:val="left" w:pos="1065"/>
+        </w:tabs>
+        <w:jc w:val="both"/>
+        <w:rPr>
+          <w:rFonts w:ascii="Arial" w:hAnsi="Arial" w:cs="Arial"/>
+          <w:sz w:val="24"/>
+          <w:szCs w:val="24"/>
+          <w:lang w:val="es-PE"/>
+        </w:rPr>
+      </w:pPr>
+      <w:r>
+        <w:rPr>
+          <w:rFonts w:ascii="Arial" w:hAnsi="Arial" w:cs="Arial"/>
+          <w:sz w:val="24"/>
+          <w:szCs w:val="24"/>
+          <w:lang w:val="es-PE"/>
+        </w:rPr>
+        <w:t xml:space="preserve">Usar Google App </w:t>
+      </w:r>
+      <w:proofErr w:type="spellStart"/>
+      <w:r>
+        <w:rPr>
+          <w:rFonts w:ascii="Arial" w:hAnsi="Arial" w:cs="Arial"/>
+          <w:sz w:val="24"/>
+          <w:szCs w:val="24"/>
+          <w:lang w:val="es-PE"/>
+        </w:rPr>
+        <w:t>Engine</w:t>
+      </w:r>
+      <w:proofErr w:type="spellEnd"/>
+      <w:r>
+        <w:rPr>
+          <w:rFonts w:ascii="Arial" w:hAnsi="Arial" w:cs="Arial"/>
+          <w:sz w:val="24"/>
+          <w:szCs w:val="24"/>
+          <w:lang w:val="es-PE"/>
+        </w:rPr>
+        <w:t xml:space="preserve"> como plataforma trae consigo beneficios como u</w:t>
+      </w:r>
+      <w:r>
+        <w:rPr>
+          <w:rFonts w:ascii="Arial" w:hAnsi="Arial" w:cs="Arial"/>
+          <w:sz w:val="24"/>
+          <w:szCs w:val="24"/>
+          <w:lang w:val="es-PE"/>
+        </w:rPr>
+        <w:t>sar la misma infraestructura que usa Google para sus productos</w:t>
+      </w:r>
+      <w:r>
+        <w:rPr>
+          <w:rFonts w:ascii="Arial" w:hAnsi="Arial" w:cs="Arial"/>
+          <w:sz w:val="24"/>
+          <w:szCs w:val="24"/>
+          <w:lang w:val="es-PE"/>
+        </w:rPr>
+        <w:t>, es decir la</w:t>
+      </w:r>
+      <w:r>
+        <w:rPr>
+          <w:rFonts w:ascii="Arial" w:hAnsi="Arial" w:cs="Arial"/>
+          <w:sz w:val="24"/>
+          <w:szCs w:val="24"/>
+          <w:lang w:val="es-PE"/>
+        </w:rPr>
+        <w:t xml:space="preserve"> </w:t>
+      </w:r>
+      <w:r>
+        <w:rPr>
+          <w:rFonts w:ascii="Arial" w:hAnsi="Arial" w:cs="Arial"/>
+          <w:sz w:val="24"/>
+          <w:szCs w:val="24"/>
+          <w:lang w:val="es-PE"/>
+        </w:rPr>
+        <w:lastRenderedPageBreak/>
+        <w:t xml:space="preserve">aplicación soportará grandes </w:t>
+      </w:r>
+      <w:r>
+        <w:rPr>
+          <w:rFonts w:ascii="Arial" w:hAnsi="Arial" w:cs="Arial"/>
+          <w:sz w:val="24"/>
+          <w:szCs w:val="24"/>
+          <w:lang w:val="es-PE"/>
+        </w:rPr>
+        <w:t>volúmen</w:t>
+      </w:r>
+      <w:r>
+        <w:rPr>
+          <w:rFonts w:ascii="Arial" w:hAnsi="Arial" w:cs="Arial"/>
+          <w:sz w:val="24"/>
+          <w:szCs w:val="24"/>
+          <w:lang w:val="es-PE"/>
+        </w:rPr>
+        <w:t>e</w:t>
+      </w:r>
+      <w:r>
+        <w:rPr>
+          <w:rFonts w:ascii="Arial" w:hAnsi="Arial" w:cs="Arial"/>
+          <w:sz w:val="24"/>
+          <w:szCs w:val="24"/>
+          <w:lang w:val="es-PE"/>
+        </w:rPr>
+        <w:t>s</w:t>
+      </w:r>
+      <w:r>
+        <w:rPr>
+          <w:rFonts w:ascii="Arial" w:hAnsi="Arial" w:cs="Arial"/>
+          <w:sz w:val="24"/>
+          <w:szCs w:val="24"/>
+          <w:lang w:val="es-PE"/>
+        </w:rPr>
+        <w:t xml:space="preserve"> de datos y concurrencia, dispondrá de esquemas de resguardo de información, y alta disponibilidad asegurada.</w:t>
+      </w:r>
+    </w:p>
+    <w:p>
+      <w:pPr>
+        <w:tabs>
+          <w:tab w:val="left" w:pos="1065"/>
+        </w:tabs>
+        <w:jc w:val="both"/>
+        <w:rPr>
+          <w:rFonts w:ascii="Arial" w:hAnsi="Arial" w:cs="Arial"/>
+          <w:sz w:val="24"/>
+          <w:szCs w:val="24"/>
+          <w:lang w:val="es-PE"/>
+        </w:rPr>
+      </w:pPr>
+    </w:p>
+    <w:p>
+      <w:pPr>
+        <w:pStyle w:val="Ttulo2"/>
+        <w:rPr>
+          <w:rFonts w:ascii="Arial" w:hAnsi="Arial" w:cs="Arial"/>
+          <w:color w:val="auto"/>
+          <w:lang w:val="es-PE"/>
+        </w:rPr>
+      </w:pPr>
+      <w:bookmarkStart w:id="13" w:name="_Toc327332251"/>
+      <w:r>
+        <w:rPr>
+          <w:rFonts w:ascii="Arial" w:hAnsi="Arial" w:cs="Arial"/>
+          <w:color w:val="auto"/>
+          <w:lang w:val="es-PE"/>
+        </w:rPr>
+        <w:t xml:space="preserve">5.1.- </w:t>
+      </w:r>
+      <w:r>
+        <w:rPr>
+          <w:rFonts w:ascii="Arial" w:hAnsi="Arial" w:cs="Arial"/>
+          <w:color w:val="auto"/>
+          <w:lang w:val="es-PE"/>
+        </w:rPr>
+        <w:t>Capa de Aplicación Externa</w:t>
+      </w:r>
+      <w:bookmarkEnd w:id="13"/>
+    </w:p>
+    <w:p>
+      <w:pPr>
+        <w:rPr>
+          <w:lang w:val="es-PE"/>
+        </w:rPr>
+      </w:pPr>
+    </w:p>
+    <w:p>
+      <w:pPr>
+        <w:jc w:val="both"/>
+        <w:rPr>
+          <w:rFonts w:ascii="Arial" w:hAnsi="Arial" w:cs="Arial"/>
+          <w:sz w:val="24"/>
+          <w:szCs w:val="24"/>
+          <w:lang w:val="es-PE"/>
+        </w:rPr>
+      </w:pPr>
+      <w:r>
+        <w:rPr>
+          <w:rFonts w:ascii="Arial" w:hAnsi="Arial" w:cs="Arial"/>
+          <w:sz w:val="24"/>
+          <w:szCs w:val="24"/>
+          <w:lang w:val="es-PE"/>
+        </w:rPr>
+        <w:t>A partir de la arquitectura presentada, que está basada fundamentalmente en el</w:t>
+      </w:r>
+      <w:r>
+        <w:rPr>
+          <w:rFonts w:ascii="Arial" w:hAnsi="Arial" w:cs="Arial"/>
+          <w:sz w:val="24"/>
+          <w:szCs w:val="24"/>
+          <w:lang w:val="es-PE"/>
+        </w:rPr>
+        <w:t xml:space="preserve"> </w:t>
+      </w:r>
+      <w:r>
+        <w:rPr>
+          <w:rFonts w:ascii="Arial" w:hAnsi="Arial" w:cs="Arial"/>
+          <w:sz w:val="24"/>
+          <w:szCs w:val="24"/>
+          <w:lang w:val="es-PE"/>
+        </w:rPr>
+        <w:t>patrón MVC, se diseñaron los paquetes que interrelacionados implementan la funcionalidad del sistema.</w:t>
+      </w:r>
+    </w:p>
+    <w:p>
+      <w:pPr>
+        <w:jc w:val="both"/>
+        <w:rPr>
+          <w:rFonts w:ascii="Arial" w:hAnsi="Arial" w:cs="Arial"/>
+          <w:sz w:val="24"/>
+          <w:szCs w:val="24"/>
+          <w:lang w:val="es-PE"/>
+        </w:rPr>
+      </w:pPr>
+    </w:p>
+    <w:p>
+      <w:pPr>
+        <w:jc w:val="both"/>
+        <w:rPr>
+          <w:rFonts w:ascii="Arial" w:hAnsi="Arial" w:cs="Arial"/>
+          <w:sz w:val="24"/>
+          <w:szCs w:val="24"/>
+          <w:lang w:val="es-PE"/>
+        </w:rPr>
+      </w:pPr>
+      <w:r>
+        <w:rPr>
+          <w:rFonts w:ascii="Arial" w:hAnsi="Arial" w:cs="Arial"/>
+          <w:sz w:val="24"/>
+          <w:szCs w:val="24"/>
+          <w:lang w:val="es-PE"/>
+        </w:rPr>
+        <w:t xml:space="preserve">Las categorías existentes son las tres definidas en el modelo MVC (modelo, vista y controlador) más una cuarta denominada infraestructura. Esta cuarta categoría es provista por el entorno App </w:t>
+      </w:r>
+      <w:proofErr w:type="spellStart"/>
+      <w:r>
+        <w:rPr>
+          <w:rFonts w:ascii="Arial" w:hAnsi="Arial" w:cs="Arial"/>
+          <w:sz w:val="24"/>
+          <w:szCs w:val="24"/>
+          <w:lang w:val="es-PE"/>
+        </w:rPr>
+        <w:t>Engine</w:t>
+      </w:r>
+      <w:proofErr w:type="spellEnd"/>
+      <w:r>
+        <w:rPr>
+          <w:rFonts w:ascii="Arial" w:hAnsi="Arial" w:cs="Arial"/>
+          <w:sz w:val="24"/>
+          <w:szCs w:val="24"/>
+          <w:lang w:val="es-PE"/>
+        </w:rPr>
+        <w:t xml:space="preserve"> e implementa los servicios de base que </w:t>
+      </w:r>
+      <w:r>
+        <w:rPr>
+          <w:rFonts w:ascii="Arial" w:hAnsi="Arial" w:cs="Arial"/>
+          <w:sz w:val="24"/>
+          <w:szCs w:val="24"/>
+          <w:lang w:val="es-PE"/>
+        </w:rPr>
+        <w:t>permitan desarrollar una aplicación dentro de la arquitectura. Algunos de los</w:t>
+      </w:r>
+      <w:r>
+        <w:rPr>
+          <w:rFonts w:ascii="Arial" w:hAnsi="Arial" w:cs="Arial"/>
+          <w:sz w:val="24"/>
+          <w:szCs w:val="24"/>
+          <w:lang w:val="es-PE"/>
+        </w:rPr>
+        <w:t xml:space="preserve"> </w:t>
+      </w:r>
+      <w:r>
+        <w:rPr>
+          <w:rFonts w:ascii="Arial" w:hAnsi="Arial" w:cs="Arial"/>
+          <w:sz w:val="24"/>
+          <w:szCs w:val="24"/>
+          <w:lang w:val="es-PE"/>
+        </w:rPr>
+        <w:t>servicios dentro de la categoría son:</w:t>
+      </w:r>
+    </w:p>
+    <w:p>
+      <w:pPr>
+        <w:jc w:val="both"/>
+        <w:rPr>
+          <w:rFonts w:ascii="Arial" w:hAnsi="Arial" w:cs="Arial"/>
+          <w:sz w:val="24"/>
+          <w:szCs w:val="24"/>
+          <w:lang w:val="es-PE"/>
+        </w:rPr>
+      </w:pPr>
+    </w:p>
+    <w:p>
+      <w:pPr>
+        <w:jc w:val="both"/>
+        <w:rPr>
+          <w:rFonts w:ascii="Arial" w:hAnsi="Arial" w:cs="Arial"/>
+          <w:sz w:val="24"/>
+          <w:szCs w:val="24"/>
+          <w:lang w:val="es-PE"/>
+        </w:rPr>
+      </w:pPr>
+      <w:r>
+        <w:rPr>
+          <w:rFonts w:ascii="Arial" w:hAnsi="Arial" w:cs="Arial"/>
+          <w:sz w:val="24"/>
+          <w:szCs w:val="24"/>
+          <w:lang w:val="es-PE"/>
+        </w:rPr>
+        <w:t>• Persistencia de entidades.</w:t>
+      </w:r>
+    </w:p>
+    <w:p>
+      <w:pPr>
+        <w:jc w:val="both"/>
+        <w:rPr>
+          <w:rFonts w:ascii="Arial" w:hAnsi="Arial" w:cs="Arial"/>
+          <w:sz w:val="24"/>
+          <w:szCs w:val="24"/>
+          <w:lang w:val="es-PE"/>
+        </w:rPr>
+      </w:pPr>
+      <w:r>
+        <w:rPr>
+          <w:rFonts w:ascii="Arial" w:hAnsi="Arial" w:cs="Arial"/>
+          <w:sz w:val="24"/>
+          <w:szCs w:val="24"/>
+          <w:lang w:val="es-PE"/>
+        </w:rPr>
+        <w:t>•</w:t>
+      </w:r>
+      <w:r>
+        <w:rPr>
+          <w:rFonts w:ascii="Arial" w:hAnsi="Arial" w:cs="Arial"/>
+          <w:sz w:val="24"/>
+          <w:szCs w:val="24"/>
+          <w:lang w:val="es-PE"/>
+        </w:rPr>
+        <w:t xml:space="preserve"> </w:t>
+      </w:r>
+      <w:r>
+        <w:rPr>
+          <w:rFonts w:ascii="Arial" w:hAnsi="Arial" w:cs="Arial"/>
+          <w:sz w:val="24"/>
+          <w:szCs w:val="24"/>
+          <w:lang w:val="es-PE"/>
+        </w:rPr>
+        <w:t>Acceso a archivos del sistema operativo.</w:t>
+      </w:r>
+    </w:p>
+    <w:p>
+      <w:pPr>
+        <w:jc w:val="both"/>
+        <w:rPr>
+          <w:rFonts w:ascii="Arial" w:hAnsi="Arial" w:cs="Arial"/>
+          <w:sz w:val="24"/>
+          <w:szCs w:val="24"/>
+          <w:lang w:val="es-PE"/>
+        </w:rPr>
+      </w:pPr>
+      <w:r>
+        <w:rPr>
+          <w:rFonts w:ascii="Arial" w:hAnsi="Arial" w:cs="Arial"/>
+          <w:sz w:val="24"/>
+          <w:szCs w:val="24"/>
+          <w:lang w:val="es-PE"/>
+        </w:rPr>
+        <w:t>•</w:t>
+      </w:r>
+      <w:r>
+        <w:rPr>
+          <w:rFonts w:ascii="Arial" w:hAnsi="Arial" w:cs="Arial"/>
+          <w:sz w:val="24"/>
+          <w:szCs w:val="24"/>
+          <w:lang w:val="es-PE"/>
+        </w:rPr>
+        <w:t xml:space="preserve"> </w:t>
+      </w:r>
+      <w:r>
+        <w:rPr>
+          <w:rFonts w:ascii="Arial" w:hAnsi="Arial" w:cs="Arial"/>
+          <w:sz w:val="24"/>
+          <w:szCs w:val="24"/>
+          <w:lang w:val="es-PE"/>
+        </w:rPr>
+        <w:t>Motor de plantillas para represen</w:t>
+      </w:r>
+      <w:r>
+        <w:rPr>
+          <w:rFonts w:ascii="Arial" w:hAnsi="Arial" w:cs="Arial"/>
+          <w:sz w:val="24"/>
+          <w:szCs w:val="24"/>
+          <w:lang w:val="es-PE"/>
+        </w:rPr>
+        <w:t>tación de página web dinámicas.</w:t>
+      </w:r>
+    </w:p>
+    <w:p>
+      <w:pPr>
+        <w:jc w:val="both"/>
+        <w:rPr>
+          <w:rFonts w:ascii="Arial" w:hAnsi="Arial" w:cs="Arial"/>
+          <w:sz w:val="24"/>
+          <w:szCs w:val="24"/>
+          <w:lang w:val="es-PE"/>
+        </w:rPr>
+      </w:pPr>
+      <w:r>
+        <w:rPr>
+          <w:rFonts w:ascii="Arial" w:hAnsi="Arial" w:cs="Arial"/>
+          <w:sz w:val="24"/>
+          <w:szCs w:val="24"/>
+          <w:lang w:val="es-PE"/>
+        </w:rPr>
+        <w:t>• Autenticación de usuarios</w:t>
+      </w:r>
+    </w:p>
+    <w:p>
+      <w:pPr>
+        <w:jc w:val="both"/>
+        <w:rPr>
+          <w:rFonts w:ascii="Arial" w:hAnsi="Arial" w:cs="Arial"/>
+          <w:sz w:val="24"/>
+          <w:szCs w:val="24"/>
+          <w:lang w:val="es-PE"/>
+        </w:rPr>
+      </w:pPr>
+    </w:p>
+    <w:p>
+      <w:pPr>
+        <w:jc w:val="both"/>
+        <w:rPr>
+          <w:rFonts w:ascii="Arial" w:hAnsi="Arial" w:cs="Arial"/>
+          <w:sz w:val="24"/>
+          <w:szCs w:val="24"/>
+          <w:lang w:val="es-PE"/>
+        </w:rPr>
+      </w:pPr>
+      <w:r>
+        <w:rPr>
+          <w:rFonts w:ascii="Arial" w:hAnsi="Arial" w:cs="Arial"/>
+          <w:sz w:val="24"/>
+          <w:szCs w:val="24"/>
+          <w:lang w:val="es-PE"/>
+        </w:rPr>
+        <w:t>Estos servicios son parte de la infraestructura de la aplicación y, generalmente</w:t>
+      </w:r>
+      <w:r>
+        <w:rPr>
+          <w:rFonts w:ascii="Arial" w:hAnsi="Arial" w:cs="Arial"/>
+          <w:sz w:val="24"/>
+          <w:szCs w:val="24"/>
+          <w:lang w:val="es-PE"/>
+        </w:rPr>
+        <w:t xml:space="preserve"> </w:t>
+      </w:r>
+      <w:r>
+        <w:rPr>
+          <w:rFonts w:ascii="Arial" w:hAnsi="Arial" w:cs="Arial"/>
+          <w:sz w:val="24"/>
+          <w:szCs w:val="24"/>
+          <w:lang w:val="es-PE"/>
+        </w:rPr>
+        <w:t>son consumidos por una o más de las tres categorías de MVC.</w:t>
+      </w:r>
+    </w:p>
+    <w:p>
+      <w:pPr>
         <w:tabs>
           <w:tab w:val="left" w:pos="1065"/>
         </w:tabs>
@@ -3359,10 +4559,742 @@
         </w:drawing>
       </w:r>
     </w:p>
+    <w:p>
+      <w:pPr>
+        <w:tabs>
+          <w:tab w:val="left" w:pos="1065"/>
+        </w:tabs>
+        <w:jc w:val="center"/>
+        <w:rPr>
+          <w:rFonts w:ascii="Arial" w:hAnsi="Arial" w:cs="Arial"/>
+          <w:lang w:val="es-PE"/>
+        </w:rPr>
+      </w:pPr>
+    </w:p>
+    <w:p>
+      <w:pPr>
+        <w:tabs>
+          <w:tab w:val="left" w:pos="1065"/>
+        </w:tabs>
+        <w:jc w:val="center"/>
+        <w:rPr>
+          <w:rFonts w:ascii="Arial" w:hAnsi="Arial" w:cs="Arial"/>
+          <w:lang w:val="es-PE"/>
+        </w:rPr>
+      </w:pPr>
+    </w:p>
+    <w:p>
+      <w:pPr>
+        <w:pStyle w:val="Ttulo2"/>
+        <w:rPr>
+          <w:rFonts w:ascii="Arial" w:hAnsi="Arial" w:cs="Arial"/>
+          <w:color w:val="auto"/>
+          <w:lang w:val="es-PE"/>
+        </w:rPr>
+      </w:pPr>
+      <w:bookmarkStart w:id="14" w:name="_Toc327332252"/>
+      <w:r>
+        <w:rPr>
+          <w:rFonts w:ascii="Arial" w:hAnsi="Arial" w:cs="Arial"/>
+          <w:color w:val="auto"/>
+          <w:lang w:val="es-PE"/>
+        </w:rPr>
+        <w:lastRenderedPageBreak/>
+        <w:t>5.2</w:t>
+      </w:r>
+      <w:r>
+        <w:rPr>
+          <w:rFonts w:ascii="Arial" w:hAnsi="Arial" w:cs="Arial"/>
+          <w:color w:val="auto"/>
+          <w:lang w:val="es-PE"/>
+        </w:rPr>
+        <w:t xml:space="preserve">.- </w:t>
+      </w:r>
+      <w:r>
+        <w:rPr>
+          <w:rFonts w:ascii="Arial" w:hAnsi="Arial" w:cs="Arial"/>
+          <w:color w:val="auto"/>
+          <w:lang w:val="es-PE"/>
+        </w:rPr>
+        <w:t xml:space="preserve">Capa de Aplicación </w:t>
+      </w:r>
+      <w:r>
+        <w:rPr>
+          <w:rFonts w:ascii="Arial" w:hAnsi="Arial" w:cs="Arial"/>
+          <w:color w:val="auto"/>
+          <w:lang w:val="es-PE"/>
+        </w:rPr>
+        <w:t>Interna</w:t>
+      </w:r>
+      <w:bookmarkEnd w:id="14"/>
+    </w:p>
+    <w:p>
+      <w:pPr>
+        <w:pStyle w:val="Ttulo3"/>
+        <w:rPr>
+          <w:rFonts w:ascii="Arial" w:hAnsi="Arial" w:cs="Arial"/>
+          <w:color w:val="auto"/>
+          <w:lang w:val="es-PE"/>
+        </w:rPr>
+      </w:pPr>
+      <w:bookmarkStart w:id="15" w:name="_Toc327332253"/>
+      <w:r>
+        <w:rPr>
+          <w:rFonts w:ascii="Arial" w:hAnsi="Arial" w:cs="Arial"/>
+          <w:color w:val="auto"/>
+          <w:lang w:val="es-PE"/>
+        </w:rPr>
+        <w:t>5.2.1 Diseño en Capas</w:t>
+      </w:r>
+      <w:bookmarkEnd w:id="15"/>
+    </w:p>
+    <w:p>
+      <w:pPr>
+        <w:rPr>
+          <w:lang w:val="es-PE"/>
+        </w:rPr>
+      </w:pPr>
+    </w:p>
+    <w:p>
+      <w:pPr>
+        <w:jc w:val="both"/>
+        <w:rPr>
+          <w:rFonts w:ascii="Arial" w:hAnsi="Arial" w:cs="Arial"/>
+          <w:sz w:val="24"/>
+          <w:szCs w:val="24"/>
+          <w:lang w:val="es-PE"/>
+        </w:rPr>
+      </w:pPr>
+      <w:r>
+        <w:rPr>
+          <w:rFonts w:ascii="Arial" w:hAnsi="Arial" w:cs="Arial"/>
+          <w:sz w:val="24"/>
+          <w:szCs w:val="24"/>
+          <w:lang w:val="es-PE"/>
+        </w:rPr>
+        <w:t>En la siguiente figura podemos observar la distribución de los paquetes en</w:t>
+      </w:r>
+      <w:r>
+        <w:rPr>
+          <w:rFonts w:ascii="Arial" w:hAnsi="Arial" w:cs="Arial"/>
+          <w:sz w:val="24"/>
+          <w:szCs w:val="24"/>
+          <w:lang w:val="es-PE"/>
+        </w:rPr>
+        <w:t xml:space="preserve"> </w:t>
+      </w:r>
+      <w:r>
+        <w:rPr>
+          <w:rFonts w:ascii="Arial" w:hAnsi="Arial" w:cs="Arial"/>
+          <w:sz w:val="24"/>
+          <w:szCs w:val="24"/>
+          <w:lang w:val="es-PE"/>
+        </w:rPr>
+        <w:t>cada una de las capas del sistema.</w:t>
+      </w:r>
+    </w:p>
+    <w:p>
+      <w:pPr>
+        <w:tabs>
+          <w:tab w:val="left" w:pos="1065"/>
+        </w:tabs>
+        <w:jc w:val="both"/>
+        <w:rPr>
+          <w:rFonts w:ascii="Arial" w:hAnsi="Arial" w:cs="Arial"/>
+          <w:lang w:val="es-PE"/>
+        </w:rPr>
+      </w:pPr>
+    </w:p>
+    <w:p>
+      <w:pPr>
+        <w:tabs>
+          <w:tab w:val="left" w:pos="1065"/>
+        </w:tabs>
+        <w:jc w:val="center"/>
+        <w:rPr>
+          <w:rFonts w:ascii="Arial" w:hAnsi="Arial" w:cs="Arial"/>
+          <w:lang w:val="es-PE"/>
+        </w:rPr>
+      </w:pPr>
+      <w:r>
+        <w:rPr>
+          <w:rFonts w:ascii="Arial" w:hAnsi="Arial" w:cs="Arial"/>
+          <w:noProof/>
+          <w:lang w:val="es-PE" w:eastAsia="es-PE"/>
+        </w:rPr>
+        <w:drawing>
+          <wp:inline distT="0" distB="0" distL="0" distR="0" wp14:anchorId="77E6EEB1" wp14:editId="715FEC2B">
+            <wp:extent cx="5124450" cy="2495550"/>
+            <wp:effectExtent l="0" t="0" r="0" b="0"/>
+            <wp:docPr id="4" name="0 Imagen"/>
+            <wp:cNvGraphicFramePr>
+              <a:graphicFrameLocks xmlns:a="http://schemas.openxmlformats.org/drawingml/2006/main" noChangeAspect="1"/>
+            </wp:cNvGraphicFramePr>
+            <a:graphic xmlns:a="http://schemas.openxmlformats.org/drawingml/2006/main">
+              <a:graphicData uri="http://schemas.openxmlformats.org/drawingml/2006/picture">
+                <pic:pic xmlns:pic="http://schemas.openxmlformats.org/drawingml/2006/picture">
+                  <pic:nvPicPr>
+                    <pic:cNvPr id="0" name="servlet.gif"/>
+                    <pic:cNvPicPr/>
+                  </pic:nvPicPr>
+                  <pic:blipFill>
+                    <a:blip r:embed="rId12">
+                      <a:extLst>
+                        <a:ext uri="{28A0092B-C50C-407E-A947-70E740481C1C}">
+                          <a14:useLocalDpi xmlns:a14="http://schemas.microsoft.com/office/drawing/2010/main" val="0"/>
+                        </a:ext>
+                      </a:extLst>
+                    </a:blip>
+                    <a:stretch>
+                      <a:fillRect/>
+                    </a:stretch>
+                  </pic:blipFill>
+                  <pic:spPr>
+                    <a:xfrm>
+                      <a:off x="0" y="0"/>
+                      <a:ext cx="5124450" cy="2495550"/>
+                    </a:xfrm>
+                    <a:prstGeom prst="rect">
+                      <a:avLst/>
+                    </a:prstGeom>
+                  </pic:spPr>
+                </pic:pic>
+              </a:graphicData>
+            </a:graphic>
+          </wp:inline>
+        </w:drawing>
+      </w:r>
+    </w:p>
+    <w:p>
+      <w:pPr>
+        <w:tabs>
+          <w:tab w:val="left" w:pos="1065"/>
+        </w:tabs>
+        <w:jc w:val="both"/>
+        <w:rPr>
+          <w:rFonts w:ascii="Arial" w:hAnsi="Arial" w:cs="Arial"/>
+          <w:sz w:val="24"/>
+          <w:szCs w:val="24"/>
+          <w:lang w:val="es-PE"/>
+        </w:rPr>
+      </w:pPr>
+      <w:r>
+        <w:rPr>
+          <w:rFonts w:ascii="Arial" w:hAnsi="Arial" w:cs="Arial"/>
+          <w:sz w:val="24"/>
+          <w:szCs w:val="24"/>
+          <w:lang w:val="es-PE"/>
+        </w:rPr>
+        <w:t>a)</w:t>
+      </w:r>
+      <w:r>
+        <w:rPr>
+          <w:rFonts w:ascii="Arial" w:hAnsi="Arial" w:cs="Arial"/>
+          <w:sz w:val="24"/>
+          <w:szCs w:val="24"/>
+          <w:lang w:val="es-PE"/>
+        </w:rPr>
+        <w:t xml:space="preserve"> Capa Interfaz de Usuario</w:t>
+      </w:r>
+    </w:p>
+    <w:p>
+      <w:pPr>
+        <w:tabs>
+          <w:tab w:val="left" w:pos="1065"/>
+        </w:tabs>
+        <w:jc w:val="both"/>
+        <w:rPr>
+          <w:rFonts w:ascii="Arial" w:hAnsi="Arial" w:cs="Arial"/>
+          <w:sz w:val="24"/>
+          <w:szCs w:val="24"/>
+          <w:lang w:val="es-PE"/>
+        </w:rPr>
+      </w:pPr>
+      <w:r>
+        <w:rPr>
+          <w:rFonts w:ascii="Arial" w:hAnsi="Arial" w:cs="Arial"/>
+          <w:sz w:val="24"/>
+          <w:szCs w:val="24"/>
+          <w:lang w:val="es-PE"/>
+        </w:rPr>
+        <w:t>Esta capa contiene el paquete Interfaz de Usuario, el cual almacena todas las</w:t>
+      </w:r>
+      <w:r>
+        <w:rPr>
+          <w:rFonts w:ascii="Arial" w:hAnsi="Arial" w:cs="Arial"/>
+          <w:sz w:val="24"/>
+          <w:szCs w:val="24"/>
+          <w:lang w:val="es-PE"/>
+        </w:rPr>
+        <w:t xml:space="preserve"> </w:t>
+      </w:r>
+      <w:r>
+        <w:rPr>
+          <w:rFonts w:ascii="Arial" w:hAnsi="Arial" w:cs="Arial"/>
+          <w:sz w:val="24"/>
+          <w:szCs w:val="24"/>
+          <w:lang w:val="es-PE"/>
+        </w:rPr>
+        <w:t>clases con las cuales el usuario puede interactuar como lo son las ventanas.</w:t>
+      </w:r>
+    </w:p>
+    <w:p>
+      <w:pPr>
+        <w:tabs>
+          <w:tab w:val="left" w:pos="1065"/>
+        </w:tabs>
+        <w:jc w:val="both"/>
+        <w:rPr>
+          <w:rFonts w:ascii="Arial" w:hAnsi="Arial" w:cs="Arial"/>
+          <w:sz w:val="24"/>
+          <w:szCs w:val="24"/>
+          <w:lang w:val="es-PE"/>
+        </w:rPr>
+      </w:pPr>
+    </w:p>
+    <w:p>
+      <w:pPr>
+        <w:tabs>
+          <w:tab w:val="left" w:pos="1065"/>
+        </w:tabs>
+        <w:jc w:val="both"/>
+        <w:rPr>
+          <w:rFonts w:ascii="Arial" w:hAnsi="Arial" w:cs="Arial"/>
+          <w:sz w:val="24"/>
+          <w:szCs w:val="24"/>
+          <w:lang w:val="es-PE"/>
+        </w:rPr>
+      </w:pPr>
+      <w:r>
+        <w:rPr>
+          <w:rFonts w:ascii="Arial" w:hAnsi="Arial" w:cs="Arial"/>
+          <w:sz w:val="24"/>
+          <w:szCs w:val="24"/>
+          <w:lang w:val="es-PE"/>
+        </w:rPr>
+        <w:t xml:space="preserve">b) </w:t>
+      </w:r>
+      <w:r>
+        <w:rPr>
+          <w:rFonts w:ascii="Arial" w:hAnsi="Arial" w:cs="Arial"/>
+          <w:sz w:val="24"/>
+          <w:szCs w:val="24"/>
+          <w:lang w:val="es-PE"/>
+        </w:rPr>
+        <w:t xml:space="preserve"> Capa Lógica del Negocio</w:t>
+      </w:r>
+    </w:p>
+    <w:p>
+      <w:pPr>
+        <w:tabs>
+          <w:tab w:val="left" w:pos="1065"/>
+        </w:tabs>
+        <w:jc w:val="both"/>
+        <w:rPr>
+          <w:rFonts w:ascii="Arial" w:hAnsi="Arial" w:cs="Arial"/>
+          <w:sz w:val="24"/>
+          <w:szCs w:val="24"/>
+          <w:lang w:val="es-PE"/>
+        </w:rPr>
+      </w:pPr>
+      <w:r>
+        <w:rPr>
+          <w:rFonts w:ascii="Arial" w:hAnsi="Arial" w:cs="Arial"/>
+          <w:sz w:val="24"/>
+          <w:szCs w:val="24"/>
+          <w:lang w:val="es-PE"/>
+        </w:rPr>
+        <w:t>Esta capa contiene los paquetes de Servicios de Negocio y Entidades de</w:t>
+      </w:r>
+      <w:r>
+        <w:rPr>
+          <w:rFonts w:ascii="Arial" w:hAnsi="Arial" w:cs="Arial"/>
+          <w:sz w:val="24"/>
+          <w:szCs w:val="24"/>
+          <w:lang w:val="es-PE"/>
+        </w:rPr>
+        <w:t xml:space="preserve"> </w:t>
+      </w:r>
+      <w:r>
+        <w:rPr>
+          <w:rFonts w:ascii="Arial" w:hAnsi="Arial" w:cs="Arial"/>
+          <w:sz w:val="24"/>
+          <w:szCs w:val="24"/>
+          <w:lang w:val="es-PE"/>
+        </w:rPr>
+        <w:t>Negocio. Contiene la lógica para el manejo de las operaciones del negocio.</w:t>
+      </w:r>
+    </w:p>
+    <w:p>
+      <w:pPr>
+        <w:tabs>
+          <w:tab w:val="left" w:pos="1065"/>
+        </w:tabs>
+        <w:jc w:val="both"/>
+        <w:rPr>
+          <w:rFonts w:ascii="Arial" w:hAnsi="Arial" w:cs="Arial"/>
+          <w:sz w:val="24"/>
+          <w:szCs w:val="24"/>
+          <w:lang w:val="es-PE"/>
+        </w:rPr>
+      </w:pPr>
+    </w:p>
+    <w:p>
+      <w:pPr>
+        <w:tabs>
+          <w:tab w:val="left" w:pos="1065"/>
+        </w:tabs>
+        <w:jc w:val="both"/>
+        <w:rPr>
+          <w:rFonts w:ascii="Arial" w:hAnsi="Arial" w:cs="Arial"/>
+          <w:sz w:val="24"/>
+          <w:szCs w:val="24"/>
+          <w:lang w:val="es-PE"/>
+        </w:rPr>
+      </w:pPr>
+      <w:r>
+        <w:rPr>
+          <w:rFonts w:ascii="Arial" w:hAnsi="Arial" w:cs="Arial"/>
+          <w:sz w:val="24"/>
+          <w:szCs w:val="24"/>
+          <w:lang w:val="es-PE"/>
+        </w:rPr>
+        <w:t xml:space="preserve">c) </w:t>
+      </w:r>
+      <w:r>
+        <w:rPr>
+          <w:rFonts w:ascii="Arial" w:hAnsi="Arial" w:cs="Arial"/>
+          <w:sz w:val="24"/>
+          <w:szCs w:val="24"/>
+          <w:lang w:val="es-PE"/>
+        </w:rPr>
+        <w:t xml:space="preserve"> Capa Persistencia</w:t>
+      </w:r>
+    </w:p>
+    <w:p>
+      <w:pPr>
+        <w:tabs>
+          <w:tab w:val="left" w:pos="1065"/>
+        </w:tabs>
+        <w:jc w:val="both"/>
+        <w:rPr>
+          <w:rFonts w:ascii="Arial" w:hAnsi="Arial" w:cs="Arial"/>
+          <w:sz w:val="24"/>
+          <w:szCs w:val="24"/>
+          <w:lang w:val="es-PE"/>
+        </w:rPr>
+      </w:pPr>
+      <w:r>
+        <w:rPr>
+          <w:rFonts w:ascii="Arial" w:hAnsi="Arial" w:cs="Arial"/>
+          <w:sz w:val="24"/>
+          <w:szCs w:val="24"/>
+          <w:lang w:val="es-PE"/>
+        </w:rPr>
+        <w:t>Esta capa contiene el paquete de Objetos de Acceso de Datos, que brinda una</w:t>
+      </w:r>
+      <w:r>
+        <w:rPr>
+          <w:rFonts w:ascii="Arial" w:hAnsi="Arial" w:cs="Arial"/>
+          <w:sz w:val="24"/>
+          <w:szCs w:val="24"/>
+          <w:lang w:val="es-PE"/>
+        </w:rPr>
+        <w:t xml:space="preserve"> </w:t>
+      </w:r>
+      <w:r>
+        <w:rPr>
+          <w:rFonts w:ascii="Arial" w:hAnsi="Arial" w:cs="Arial"/>
+          <w:sz w:val="24"/>
+          <w:szCs w:val="24"/>
+          <w:lang w:val="es-PE"/>
+        </w:rPr>
+        <w:t>interfaz transparente para la interacción con el Framework</w:t>
+      </w:r>
+      <w:r>
+        <w:rPr>
+          <w:rFonts w:ascii="Arial" w:hAnsi="Arial" w:cs="Arial"/>
+          <w:sz w:val="24"/>
+          <w:szCs w:val="24"/>
+          <w:lang w:val="es-PE"/>
+        </w:rPr>
+        <w:t xml:space="preserve"> (Google App </w:t>
+      </w:r>
+      <w:proofErr w:type="spellStart"/>
+      <w:r>
+        <w:rPr>
+          <w:rFonts w:ascii="Arial" w:hAnsi="Arial" w:cs="Arial"/>
+          <w:sz w:val="24"/>
+          <w:szCs w:val="24"/>
+          <w:lang w:val="es-PE"/>
+        </w:rPr>
+        <w:t>Engine</w:t>
+      </w:r>
+      <w:proofErr w:type="spellEnd"/>
+      <w:r>
+        <w:rPr>
+          <w:rFonts w:ascii="Arial" w:hAnsi="Arial" w:cs="Arial"/>
+          <w:sz w:val="24"/>
+          <w:szCs w:val="24"/>
+          <w:lang w:val="es-PE"/>
+        </w:rPr>
+        <w:t>)</w:t>
+      </w:r>
+      <w:r>
+        <w:rPr>
+          <w:rFonts w:ascii="Arial" w:hAnsi="Arial" w:cs="Arial"/>
+          <w:sz w:val="24"/>
+          <w:szCs w:val="24"/>
+          <w:lang w:val="es-PE"/>
+        </w:rPr>
+        <w:t xml:space="preserve"> el cual enviará al</w:t>
+      </w:r>
+      <w:r>
+        <w:rPr>
+          <w:rFonts w:ascii="Arial" w:hAnsi="Arial" w:cs="Arial"/>
+          <w:sz w:val="24"/>
+          <w:szCs w:val="24"/>
+          <w:lang w:val="es-PE"/>
+        </w:rPr>
+        <w:t xml:space="preserve"> </w:t>
+      </w:r>
+      <w:r>
+        <w:rPr>
+          <w:rFonts w:ascii="Arial" w:hAnsi="Arial" w:cs="Arial"/>
+          <w:sz w:val="24"/>
+          <w:szCs w:val="24"/>
+          <w:lang w:val="es-PE"/>
+        </w:rPr>
+        <w:t>Driver el conjunto de sentencias para interactuar con la Base de Datos.</w:t>
+      </w:r>
+    </w:p>
+    <w:p>
+      <w:pPr>
+        <w:pStyle w:val="Ttulo1"/>
+        <w:rPr>
+          <w:rFonts w:ascii="Arial" w:hAnsi="Arial" w:cs="Arial"/>
+          <w:color w:val="auto"/>
+        </w:rPr>
+      </w:pPr>
+      <w:bookmarkStart w:id="16" w:name="_Toc327332254"/>
+      <w:proofErr w:type="gramStart"/>
+      <w:r>
+        <w:rPr>
+          <w:rFonts w:ascii="Arial" w:hAnsi="Arial" w:cs="Arial"/>
+          <w:color w:val="auto"/>
+        </w:rPr>
+        <w:t>6</w:t>
+      </w:r>
+      <w:r>
+        <w:rPr>
+          <w:rFonts w:ascii="Arial" w:hAnsi="Arial" w:cs="Arial"/>
+          <w:color w:val="auto"/>
+        </w:rPr>
+        <w:t>.-</w:t>
+      </w:r>
+      <w:proofErr w:type="gramEnd"/>
+      <w:r>
+        <w:rPr>
+          <w:rFonts w:ascii="Arial" w:hAnsi="Arial" w:cs="Arial"/>
+          <w:color w:val="auto"/>
+        </w:rPr>
+        <w:t xml:space="preserve"> </w:t>
+      </w:r>
+      <w:proofErr w:type="spellStart"/>
+      <w:r>
+        <w:rPr>
+          <w:rFonts w:ascii="Arial" w:hAnsi="Arial" w:cs="Arial"/>
+          <w:color w:val="auto"/>
+        </w:rPr>
+        <w:t>Calidad</w:t>
+      </w:r>
+      <w:bookmarkEnd w:id="16"/>
+      <w:proofErr w:type="spellEnd"/>
+      <w:r>
+        <w:rPr>
+          <w:rFonts w:ascii="Arial" w:hAnsi="Arial" w:cs="Arial"/>
+          <w:color w:val="auto"/>
+        </w:rPr>
+        <w:t xml:space="preserve"> </w:t>
+      </w:r>
+    </w:p>
+    <w:p>
+      <w:pPr>
+        <w:pStyle w:val="Default"/>
+        <w:jc w:val="both"/>
+      </w:pPr>
+      <w:r>
+        <w:t>La arquitectura de software apoya las e</w:t>
+      </w:r>
+      <w:r>
+        <w:t>xigencias de calidad.</w:t>
+      </w:r>
+    </w:p>
+    <w:p>
+      <w:pPr>
+        <w:pStyle w:val="Default"/>
+        <w:jc w:val="both"/>
+      </w:pPr>
+    </w:p>
+    <w:p>
+      <w:pPr>
+        <w:pStyle w:val="Default"/>
+        <w:numPr>
+          <w:ilvl w:val="0"/>
+          <w:numId w:val="2"/>
+        </w:numPr>
+        <w:jc w:val="both"/>
+      </w:pPr>
+      <w:r>
+        <w:t>La</w:t>
+      </w:r>
+      <w:r>
+        <w:t xml:space="preserve"> interfaz de usuario será WEB. </w:t>
+      </w:r>
+    </w:p>
+    <w:p>
+      <w:pPr>
+        <w:pStyle w:val="Ttulo"/>
+        <w:numPr>
+          <w:ilvl w:val="0"/>
+          <w:numId w:val="2"/>
+        </w:numPr>
+        <w:jc w:val="both"/>
+        <w:rPr>
+          <w:rFonts w:cs="Arial"/>
+          <w:b w:val="0"/>
+          <w:sz w:val="24"/>
+          <w:szCs w:val="24"/>
+          <w:lang w:val="es-PE"/>
+        </w:rPr>
+      </w:pPr>
+      <w:r>
+        <w:rPr>
+          <w:rFonts w:cs="Arial"/>
+          <w:b w:val="0"/>
+          <w:sz w:val="24"/>
+          <w:szCs w:val="24"/>
+          <w:lang w:val="es-ES"/>
+        </w:rPr>
+        <w:t>La</w:t>
+      </w:r>
+      <w:r>
+        <w:rPr>
+          <w:rFonts w:cs="Arial"/>
+          <w:b w:val="0"/>
+          <w:sz w:val="24"/>
+          <w:szCs w:val="24"/>
+          <w:lang w:val="es-PE"/>
+        </w:rPr>
+        <w:t xml:space="preserve"> interfaz d</w:t>
+      </w:r>
+      <w:r>
+        <w:rPr>
+          <w:b w:val="0"/>
+          <w:sz w:val="24"/>
+          <w:szCs w:val="24"/>
+          <w:lang w:val="es-PE"/>
+        </w:rPr>
+        <w:t>e usuario del Sistema</w:t>
+      </w:r>
+      <w:r>
+        <w:rPr>
+          <w:rFonts w:cs="Arial"/>
+          <w:b w:val="0"/>
+          <w:sz w:val="24"/>
+          <w:szCs w:val="24"/>
+          <w:lang w:val="es-ES"/>
+        </w:rPr>
+        <w:t xml:space="preserve"> </w:t>
+      </w:r>
+      <w:proofErr w:type="spellStart"/>
+      <w:r>
+        <w:rPr>
+          <w:rFonts w:cs="Arial"/>
+          <w:b w:val="0"/>
+          <w:sz w:val="24"/>
+          <w:szCs w:val="24"/>
+          <w:lang w:val="es-ES"/>
+        </w:rPr>
+        <w:t>MistiStore</w:t>
+      </w:r>
+      <w:proofErr w:type="spellEnd"/>
+      <w:r>
+        <w:rPr>
+          <w:rFonts w:cs="Arial"/>
+          <w:b w:val="0"/>
+          <w:sz w:val="24"/>
+          <w:szCs w:val="24"/>
+          <w:lang w:val="es-PE"/>
+        </w:rPr>
+        <w:t xml:space="preserve"> será diseñado para la facilidad de uso y será apropiado para asegurar las normas de usabilidad uni</w:t>
+      </w:r>
+      <w:r>
+        <w:rPr>
+          <w:b w:val="0"/>
+          <w:sz w:val="24"/>
+          <w:szCs w:val="24"/>
+          <w:lang w:val="es-PE"/>
+        </w:rPr>
+        <w:t>versal</w:t>
+      </w:r>
+      <w:r>
+        <w:rPr>
+          <w:rFonts w:cs="Arial"/>
+          <w:b w:val="0"/>
+          <w:sz w:val="24"/>
+          <w:szCs w:val="24"/>
+          <w:lang w:val="es-PE"/>
+        </w:rPr>
+        <w:t xml:space="preserve">. </w:t>
+      </w:r>
+    </w:p>
+    <w:p>
+      <w:pPr>
+        <w:pStyle w:val="Prrafodelista"/>
+        <w:numPr>
+          <w:ilvl w:val="0"/>
+          <w:numId w:val="2"/>
+        </w:numPr>
+        <w:tabs>
+          <w:tab w:val="left" w:pos="1065"/>
+        </w:tabs>
+        <w:jc w:val="both"/>
+        <w:rPr>
+          <w:rFonts w:ascii="Arial" w:hAnsi="Arial" w:cs="Arial"/>
+          <w:sz w:val="24"/>
+          <w:szCs w:val="24"/>
+          <w:lang w:val="es-PE"/>
+        </w:rPr>
+      </w:pPr>
+      <w:r>
+        <w:rPr>
+          <w:rFonts w:ascii="Arial" w:hAnsi="Arial" w:cs="Arial"/>
+          <w:sz w:val="24"/>
+          <w:szCs w:val="24"/>
+          <w:lang w:val="es-PE"/>
+        </w:rPr>
+        <w:t>Cada despliegue de opciones de pantalla, tendrá la ayuda en línea para el usuario. La ayuda En línea incluirá paso a paso instrucciones en la utilización del Sistema. La ayuda En línea incluirá definiciones para términos y acrónimos.</w:t>
+      </w:r>
+    </w:p>
+    <w:p>
+      <w:pPr>
+        <w:tabs>
+          <w:tab w:val="left" w:pos="1065"/>
+        </w:tabs>
+        <w:jc w:val="both"/>
+        <w:rPr>
+          <w:rFonts w:ascii="Arial" w:hAnsi="Arial" w:cs="Arial"/>
+          <w:sz w:val="24"/>
+          <w:szCs w:val="24"/>
+          <w:lang w:val="es-PE"/>
+        </w:rPr>
+      </w:pPr>
+    </w:p>
     <w:sectPr>
-      <w:headerReference w:type="default" r:id="rId12"/>
-      <w:footerReference w:type="default" r:id="rId13"/>
-      <w:headerReference w:type="first" r:id="rId14"/>
+      <w:headerReference w:type="default" r:id="rId13"/>
+      <w:footerReference w:type="default" r:id="rId14"/>
+      <w:headerReference w:type="first" r:id="rId15"/>
       <w:pgSz w:w="11906" w:h="16838"/>
       <w:pgMar w:top="1246" w:right="1701" w:bottom="1417" w:left="1701" w:header="708" w:footer="708" w:gutter="0"/>
       <w:cols w:space="708"/>
@@ -3611,7 +5543,7 @@
               <w:rFonts w:ascii="Arial" w:hAnsi="Arial" w:cs="Arial"/>
               <w:noProof/>
             </w:rPr>
-            <w:t>6</w:t>
+            <w:t>5</w:t>
           </w:r>
           <w:r>
             <w:rPr>
@@ -3650,7 +5582,7 @@
               <w:rFonts w:ascii="Arial" w:hAnsi="Arial" w:cs="Arial"/>
               <w:noProof/>
             </w:rPr>
-            <w:t>6</w:t>
+            <w:t>8</w:t>
           </w:r>
           <w:r>
             <w:rPr>
@@ -4023,6 +5955,208 @@
 <file path=word/numbering.xml><?xml version="1.0" encoding="utf-8"?>
 <w:numbering xmlns:wpc="http://schemas.microsoft.com/office/word/2010/wordprocessingCanvas" xmlns:mc="http://schemas.openxmlformats.org/markup-compatibility/2006" xmlns:o="urn:schemas-microsoft-com:office:office" xmlns:r="http://schemas.openxmlformats.org/officeDocument/2006/relationships" xmlns:m="http://schemas.openxmlformats.org/officeDocument/2006/math" xmlns:v="urn:schemas-microsoft-com:vml" xmlns:wp14="http://schemas.microsoft.com/office/word/2010/wordprocessingDrawing" xmlns:wp="http://schemas.openxmlformats.org/drawingml/2006/wordprocessingDrawing" xmlns:w10="urn:schemas-microsoft-com:office:word" xmlns:w="http://schemas.openxmlformats.org/wordprocessingml/2006/main" xmlns:w14="http://schemas.microsoft.com/office/word/2010/wordml" xmlns:wpg="http://schemas.microsoft.com/office/word/2010/wordprocessingGroup" xmlns:wpi="http://schemas.microsoft.com/office/word/2010/wordprocessingInk" xmlns:wne="http://schemas.microsoft.com/office/word/2006/wordml" xmlns:wps="http://schemas.microsoft.com/office/word/2010/wordprocessingShape" mc:Ignorable="w14 wp14">
   <w:abstractNum w:abstractNumId="0">
+    <w:nsid w:val="0D703332"/>
+    <w:multiLevelType w:val="hybridMultilevel"/>
+    <w:tmpl w:val="A63497F8"/>
+    <w:lvl w:ilvl="0" w:tplc="0C0A0001">
+      <w:start w:val="1"/>
+      <w:numFmt w:val="bullet"/>
+      <w:lvlText w:val=""/>
+      <w:lvlJc w:val="left"/>
+      <w:pPr>
+        <w:ind w:left="720" w:hanging="360"/>
+      </w:pPr>
+      <w:rPr>
+        <w:rFonts w:ascii="Symbol" w:hAnsi="Symbol" w:hint="default"/>
+      </w:rPr>
+    </w:lvl>
+    <w:lvl w:ilvl="1" w:tplc="0C0A0003" w:tentative="1">
+      <w:start w:val="1"/>
+      <w:numFmt w:val="bullet"/>
+      <w:lvlText w:val="o"/>
+      <w:lvlJc w:val="left"/>
+      <w:pPr>
+        <w:ind w:left="1440" w:hanging="360"/>
+      </w:pPr>
+      <w:rPr>
+        <w:rFonts w:ascii="Courier New" w:hAnsi="Courier New" w:cs="Courier New" w:hint="default"/>
+      </w:rPr>
+    </w:lvl>
+    <w:lvl w:ilvl="2" w:tplc="0C0A0005" w:tentative="1">
+      <w:start w:val="1"/>
+      <w:numFmt w:val="bullet"/>
+      <w:lvlText w:val=""/>
+      <w:lvlJc w:val="left"/>
+      <w:pPr>
+        <w:ind w:left="2160" w:hanging="360"/>
+      </w:pPr>
+      <w:rPr>
+        <w:rFonts w:ascii="Wingdings" w:hAnsi="Wingdings" w:hint="default"/>
+      </w:rPr>
+    </w:lvl>
+    <w:lvl w:ilvl="3" w:tplc="0C0A0001" w:tentative="1">
+      <w:start w:val="1"/>
+      <w:numFmt w:val="bullet"/>
+      <w:lvlText w:val=""/>
+      <w:lvlJc w:val="left"/>
+      <w:pPr>
+        <w:ind w:left="2880" w:hanging="360"/>
+      </w:pPr>
+      <w:rPr>
+        <w:rFonts w:ascii="Symbol" w:hAnsi="Symbol" w:hint="default"/>
+      </w:rPr>
+    </w:lvl>
+    <w:lvl w:ilvl="4" w:tplc="0C0A0003" w:tentative="1">
+      <w:start w:val="1"/>
+      <w:numFmt w:val="bullet"/>
+      <w:lvlText w:val="o"/>
+      <w:lvlJc w:val="left"/>
+      <w:pPr>
+        <w:ind w:left="3600" w:hanging="360"/>
+      </w:pPr>
+      <w:rPr>
+        <w:rFonts w:ascii="Courier New" w:hAnsi="Courier New" w:cs="Courier New" w:hint="default"/>
+      </w:rPr>
+    </w:lvl>
+    <w:lvl w:ilvl="5" w:tplc="0C0A0005" w:tentative="1">
+      <w:start w:val="1"/>
+      <w:numFmt w:val="bullet"/>
+      <w:lvlText w:val=""/>
+      <w:lvlJc w:val="left"/>
+      <w:pPr>
+        <w:ind w:left="4320" w:hanging="360"/>
+      </w:pPr>
+      <w:rPr>
+        <w:rFonts w:ascii="Wingdings" w:hAnsi="Wingdings" w:hint="default"/>
+      </w:rPr>
+    </w:lvl>
+    <w:lvl w:ilvl="6" w:tplc="0C0A0001" w:tentative="1">
+      <w:start w:val="1"/>
+      <w:numFmt w:val="bullet"/>
+      <w:lvlText w:val=""/>
+      <w:lvlJc w:val="left"/>
+      <w:pPr>
+        <w:ind w:left="5040" w:hanging="360"/>
+      </w:pPr>
+      <w:rPr>
+        <w:rFonts w:ascii="Symbol" w:hAnsi="Symbol" w:hint="default"/>
+      </w:rPr>
+    </w:lvl>
+    <w:lvl w:ilvl="7" w:tplc="0C0A0003" w:tentative="1">
+      <w:start w:val="1"/>
+      <w:numFmt w:val="bullet"/>
+      <w:lvlText w:val="o"/>
+      <w:lvlJc w:val="left"/>
+      <w:pPr>
+        <w:ind w:left="5760" w:hanging="360"/>
+      </w:pPr>
+      <w:rPr>
+        <w:rFonts w:ascii="Courier New" w:hAnsi="Courier New" w:cs="Courier New" w:hint="default"/>
+      </w:rPr>
+    </w:lvl>
+    <w:lvl w:ilvl="8" w:tplc="0C0A0005" w:tentative="1">
+      <w:start w:val="1"/>
+      <w:numFmt w:val="bullet"/>
+      <w:lvlText w:val=""/>
+      <w:lvlJc w:val="left"/>
+      <w:pPr>
+        <w:ind w:left="6480" w:hanging="360"/>
+      </w:pPr>
+      <w:rPr>
+        <w:rFonts w:ascii="Wingdings" w:hAnsi="Wingdings" w:hint="default"/>
+      </w:rPr>
+    </w:lvl>
+  </w:abstractNum>
+  <w:abstractNum w:abstractNumId="1">
+    <w:nsid w:val="31AB37B7"/>
+    <w:multiLevelType w:val="hybridMultilevel"/>
+    <w:tmpl w:val="6BA410FE"/>
+    <w:lvl w:ilvl="0" w:tplc="0C0A000F">
+      <w:start w:val="1"/>
+      <w:numFmt w:val="decimal"/>
+      <w:lvlText w:val="%1."/>
+      <w:lvlJc w:val="left"/>
+      <w:pPr>
+        <w:ind w:left="720" w:hanging="360"/>
+      </w:pPr>
+      <w:rPr>
+        <w:rFonts w:hint="default"/>
+      </w:rPr>
+    </w:lvl>
+    <w:lvl w:ilvl="1" w:tplc="0C0A0019" w:tentative="1">
+      <w:start w:val="1"/>
+      <w:numFmt w:val="lowerLetter"/>
+      <w:lvlText w:val="%2."/>
+      <w:lvlJc w:val="left"/>
+      <w:pPr>
+        <w:ind w:left="1440" w:hanging="360"/>
+      </w:pPr>
+    </w:lvl>
+    <w:lvl w:ilvl="2" w:tplc="0C0A001B" w:tentative="1">
+      <w:start w:val="1"/>
+      <w:numFmt w:val="lowerRoman"/>
+      <w:lvlText w:val="%3."/>
+      <w:lvlJc w:val="right"/>
+      <w:pPr>
+        <w:ind w:left="2160" w:hanging="180"/>
+      </w:pPr>
+    </w:lvl>
+    <w:lvl w:ilvl="3" w:tplc="0C0A000F" w:tentative="1">
+      <w:start w:val="1"/>
+      <w:numFmt w:val="decimal"/>
+      <w:lvlText w:val="%4."/>
+      <w:lvlJc w:val="left"/>
+      <w:pPr>
+        <w:ind w:left="2880" w:hanging="360"/>
+      </w:pPr>
+    </w:lvl>
+    <w:lvl w:ilvl="4" w:tplc="0C0A0019" w:tentative="1">
+      <w:start w:val="1"/>
+      <w:numFmt w:val="lowerLetter"/>
+      <w:lvlText w:val="%5."/>
+      <w:lvlJc w:val="left"/>
+      <w:pPr>
+        <w:ind w:left="3600" w:hanging="360"/>
+      </w:pPr>
+    </w:lvl>
+    <w:lvl w:ilvl="5" w:tplc="0C0A001B" w:tentative="1">
+      <w:start w:val="1"/>
+      <w:numFmt w:val="lowerRoman"/>
+      <w:lvlText w:val="%6."/>
+      <w:lvlJc w:val="right"/>
+      <w:pPr>
+        <w:ind w:left="4320" w:hanging="180"/>
+      </w:pPr>
+    </w:lvl>
+    <w:lvl w:ilvl="6" w:tplc="0C0A000F" w:tentative="1">
+      <w:start w:val="1"/>
+      <w:numFmt w:val="decimal"/>
+      <w:lvlText w:val="%7."/>
+      <w:lvlJc w:val="left"/>
+      <w:pPr>
+        <w:ind w:left="5040" w:hanging="360"/>
+      </w:pPr>
+    </w:lvl>
+    <w:lvl w:ilvl="7" w:tplc="0C0A0019" w:tentative="1">
+      <w:start w:val="1"/>
+      <w:numFmt w:val="lowerLetter"/>
+      <w:lvlText w:val="%8."/>
+      <w:lvlJc w:val="left"/>
+      <w:pPr>
+        <w:ind w:left="5760" w:hanging="360"/>
+      </w:pPr>
+    </w:lvl>
+    <w:lvl w:ilvl="8" w:tplc="0C0A001B" w:tentative="1">
+      <w:start w:val="1"/>
+      <w:numFmt w:val="lowerRoman"/>
+      <w:lvlText w:val="%9."/>
+      <w:lvlJc w:val="right"/>
+      <w:pPr>
+        <w:ind w:left="6480" w:hanging="180"/>
+      </w:pPr>
+    </w:lvl>
+  </w:abstractNum>
+  <w:abstractNum w:abstractNumId="2">
     <w:nsid w:val="6E255C5D"/>
     <w:multiLevelType w:val="hybridMultilevel"/>
     <w:tmpl w:val="8F00A010"/>
@@ -4112,6 +6246,12 @@
     </w:lvl>
   </w:abstractNum>
   <w:num w:numId="1">
+    <w:abstractNumId w:val="2"/>
+  </w:num>
+  <w:num w:numId="2">
+    <w:abstractNumId w:val="1"/>
+  </w:num>
+  <w:num w:numId="3">
     <w:abstractNumId w:val="0"/>
   </w:num>
 </w:numbering>
@@ -4148,7 +6288,7 @@
     <w:lsdException w:name="heading 9" w:uiPriority="9" w:qFormat="1"/>
     <w:lsdException w:name="toc 1" w:uiPriority="39"/>
     <w:lsdException w:name="toc 2" w:uiPriority="39"/>
-    <w:lsdException w:name="toc 3" w:uiPriority="0"/>
+    <w:lsdException w:name="toc 3" w:uiPriority="39"/>
     <w:lsdException w:name="toc 4" w:uiPriority="39"/>
     <w:lsdException w:name="toc 5" w:uiPriority="39"/>
     <w:lsdException w:name="toc 6" w:uiPriority="39"/>
@@ -4337,6 +6477,28 @@
       <w:color w:val="4F81BD" w:themeColor="accent1"/>
       <w:sz w:val="26"/>
       <w:szCs w:val="26"/>
+    </w:rPr>
+  </w:style>
+  <w:style w:type="paragraph" w:styleId="Ttulo3">
+    <w:name w:val="heading 3"/>
+    <w:basedOn w:val="Normal"/>
+    <w:next w:val="Normal"/>
+    <w:link w:val="Ttulo3Car"/>
+    <w:uiPriority w:val="9"/>
+    <w:unhideWhenUsed/>
+    <w:qFormat/>
+    <w:rsid w:val="00351637"/>
+    <w:pPr>
+      <w:keepNext/>
+      <w:keepLines/>
+      <w:spacing w:before="200"/>
+      <w:outlineLvl w:val="2"/>
+    </w:pPr>
+    <w:rPr>
+      <w:rFonts w:asciiTheme="majorHAnsi" w:eastAsiaTheme="majorEastAsia" w:hAnsiTheme="majorHAnsi" w:cstheme="majorBidi"/>
+      <w:b/>
+      <w:bCs/>
+      <w:color w:val="4F81BD" w:themeColor="accent1"/>
     </w:rPr>
   </w:style>
   <w:style w:type="character" w:default="1" w:styleId="Fuentedeprrafopredeter">
@@ -4530,7 +6692,7 @@
     <w:name w:val="toc 3"/>
     <w:basedOn w:val="Normal"/>
     <w:next w:val="Normal"/>
-    <w:semiHidden/>
+    <w:uiPriority w:val="39"/>
     <w:rsid w:val="005B519F"/>
     <w:pPr>
       <w:tabs>
@@ -4589,6 +6751,44 @@
       <w:ind w:left="720"/>
       <w:contextualSpacing/>
     </w:pPr>
+  </w:style>
+  <w:style w:type="character" w:customStyle="1" w:styleId="Ttulo3Car">
+    <w:name w:val="Título 3 Car"/>
+    <w:basedOn w:val="Fuentedeprrafopredeter"/>
+    <w:link w:val="Ttulo3"/>
+    <w:uiPriority w:val="9"/>
+    <w:rsid w:val="00351637"/>
+    <w:rPr>
+      <w:rFonts w:asciiTheme="majorHAnsi" w:eastAsiaTheme="majorEastAsia" w:hAnsiTheme="majorHAnsi" w:cstheme="majorBidi"/>
+      <w:b/>
+      <w:bCs/>
+      <w:color w:val="4F81BD" w:themeColor="accent1"/>
+      <w:sz w:val="20"/>
+      <w:szCs w:val="20"/>
+      <w:lang w:val="en-US" w:eastAsia="zh-CN"/>
+    </w:rPr>
+  </w:style>
+  <w:style w:type="paragraph" w:customStyle="1" w:styleId="Default">
+    <w:name w:val="Default"/>
+    <w:rsid w:val="005E4F48"/>
+    <w:pPr>
+      <w:autoSpaceDE w:val="0"/>
+      <w:autoSpaceDN w:val="0"/>
+      <w:adjustRightInd w:val="0"/>
+      <w:spacing w:after="0" w:line="240" w:lineRule="auto"/>
+      <w:jc w:val="left"/>
+    </w:pPr>
+    <w:rPr>
+      <w:rFonts w:ascii="Arial" w:hAnsi="Arial" w:cs="Arial"/>
+      <w:color w:val="000000"/>
+      <w:sz w:val="24"/>
+      <w:szCs w:val="24"/>
+    </w:rPr>
+  </w:style>
+  <w:style w:type="character" w:customStyle="1" w:styleId="apple-converted-space">
+    <w:name w:val="apple-converted-space"/>
+    <w:basedOn w:val="Fuentedeprrafopredeter"/>
+    <w:rsid w:val="005E4F48"/>
   </w:style>
 </w:styles>
 </file>
@@ -5071,7 +7271,7 @@
 </file>
 
 <file path=customXml/itemProps1.xml><?xml version="1.0" encoding="utf-8"?>
-<ds:datastoreItem xmlns:ds="http://schemas.openxmlformats.org/officeDocument/2006/customXml" ds:itemID="{CB55F86E-7D1F-4D24-A56D-6AF901955588}">
+<ds:datastoreItem xmlns:ds="http://schemas.openxmlformats.org/officeDocument/2006/customXml" ds:itemID="{3D78B4B4-782F-4433-B904-724295DF3367}">
   <ds:schemaRefs>
     <ds:schemaRef ds:uri="http://schemas.openxmlformats.org/officeDocument/2006/bibliography"/>
   </ds:schemaRefs>

</xml_diff>

<commit_message>
Modificados detalles del documento de arquitectura.
</commit_message>
<xml_diff>
--- a/Plan de Arquitectura de Software.docx
+++ b/Plan de Arquitectura de Software.docx
@@ -1398,6 +1398,7 @@
         <w:rPr>
           <w:rFonts w:ascii="Arial" w:hAnsi="Arial" w:cs="Arial"/>
           <w:noProof/>
+          <w:lang w:val="es-PE"/>
         </w:rPr>
         <w:tab/>
       </w:r>
@@ -1412,6 +1413,7 @@
         <w:rPr>
           <w:rFonts w:ascii="Arial" w:hAnsi="Arial" w:cs="Arial"/>
           <w:noProof/>
+          <w:lang w:val="es-PE"/>
         </w:rPr>
         <w:instrText xml:space="preserve"> PAGEREF _Toc327332241 \h </w:instrText>
       </w:r>
@@ -1432,6 +1434,7 @@
         <w:rPr>
           <w:rFonts w:ascii="Arial" w:hAnsi="Arial" w:cs="Arial"/>
           <w:noProof/>
+          <w:lang w:val="es-PE"/>
         </w:rPr>
         <w:t>4</w:t>
       </w:r>
@@ -1466,6 +1469,7 @@
         <w:rPr>
           <w:rFonts w:ascii="Arial" w:hAnsi="Arial" w:cs="Arial"/>
           <w:noProof/>
+          <w:lang w:val="es-PE"/>
         </w:rPr>
         <w:tab/>
       </w:r>
@@ -1480,6 +1484,7 @@
         <w:rPr>
           <w:rFonts w:ascii="Arial" w:hAnsi="Arial" w:cs="Arial"/>
           <w:noProof/>
+          <w:lang w:val="es-PE"/>
         </w:rPr>
         <w:instrText xml:space="preserve"> PAGEREF _Toc327332242 \h </w:instrText>
       </w:r>
@@ -1500,6 +1505,7 @@
         <w:rPr>
           <w:rFonts w:ascii="Arial" w:hAnsi="Arial" w:cs="Arial"/>
           <w:noProof/>
+          <w:lang w:val="es-PE"/>
         </w:rPr>
         <w:t>4</w:t>
       </w:r>
@@ -1530,10 +1536,13 @@
         </w:rPr>
         <w:t>1.2- Alcance</w:t>
       </w:r>
-      <w:r>
-        <w:rPr>
-          <w:rFonts w:ascii="Arial" w:hAnsi="Arial" w:cs="Arial"/>
-          <w:noProof/>
+      <w:bookmarkStart w:id="0" w:name="_GoBack"/>
+      <w:bookmarkEnd w:id="0"/>
+      <w:r>
+        <w:rPr>
+          <w:rFonts w:ascii="Arial" w:hAnsi="Arial" w:cs="Arial"/>
+          <w:noProof/>
+          <w:lang w:val="es-PE"/>
         </w:rPr>
         <w:tab/>
       </w:r>
@@ -1548,6 +1557,7 @@
         <w:rPr>
           <w:rFonts w:ascii="Arial" w:hAnsi="Arial" w:cs="Arial"/>
           <w:noProof/>
+          <w:lang w:val="es-PE"/>
         </w:rPr>
         <w:instrText xml:space="preserve"> PAGEREF _Toc327332243 \h </w:instrText>
       </w:r>
@@ -1568,6 +1578,7 @@
         <w:rPr>
           <w:rFonts w:ascii="Arial" w:hAnsi="Arial" w:cs="Arial"/>
           <w:noProof/>
+          <w:lang w:val="es-PE"/>
         </w:rPr>
         <w:t>4</w:t>
       </w:r>
@@ -1602,6 +1613,7 @@
         <w:rPr>
           <w:rFonts w:ascii="Arial" w:hAnsi="Arial" w:cs="Arial"/>
           <w:noProof/>
+          <w:lang w:val="es-PE"/>
         </w:rPr>
         <w:tab/>
       </w:r>
@@ -1616,6 +1628,7 @@
         <w:rPr>
           <w:rFonts w:ascii="Arial" w:hAnsi="Arial" w:cs="Arial"/>
           <w:noProof/>
+          <w:lang w:val="es-PE"/>
         </w:rPr>
         <w:instrText xml:space="preserve"> PAGEREF _Toc327332244 \h </w:instrText>
       </w:r>
@@ -1636,6 +1649,7 @@
         <w:rPr>
           <w:rFonts w:ascii="Arial" w:hAnsi="Arial" w:cs="Arial"/>
           <w:noProof/>
+          <w:lang w:val="es-PE"/>
         </w:rPr>
         <w:t>4</w:t>
       </w:r>
@@ -1708,7 +1722,7 @@
           <w:noProof/>
           <w:lang w:val="es-PE"/>
         </w:rPr>
-        <w:t>5</w:t>
+        <w:t>4</w:t>
       </w:r>
       <w:r>
         <w:rPr>
@@ -2704,8 +2718,6 @@
         </w:rPr>
       </w:pPr>
     </w:p>
-    <w:bookmarkStart w:id="0" w:name="_GoBack"/>
-    <w:bookmarkEnd w:id="0"/>
     <w:p>
       <w:pPr>
         <w:pStyle w:val="Ttulo"/>
@@ -3174,15 +3186,7 @@
           <w:color w:val="auto"/>
           <w:lang w:val="es-PE"/>
         </w:rPr>
-        <w:t xml:space="preserve">2.- </w:t>
-      </w:r>
-      <w:r>
-        <w:rPr>
-          <w:rFonts w:ascii="Arial" w:hAnsi="Arial" w:cs="Arial"/>
-          <w:color w:val="auto"/>
-          <w:lang w:val="es-PE"/>
-        </w:rPr>
-        <w:t>Objetivos y restricciones de la arquitectura</w:t>
+        <w:t>2.- Objetivos y restricciones de la arquitectura</w:t>
       </w:r>
       <w:bookmarkEnd w:id="5"/>
       <w:bookmarkEnd w:id="6"/>
@@ -3605,34 +3609,7 @@
           <w:szCs w:val="24"/>
           <w:lang w:val="es-PE"/>
         </w:rPr>
-        <w:t>Restricciones de contenido: debido a que nuestro siste</w:t>
-      </w:r>
-      <w:r>
-        <w:rPr>
-          <w:rFonts w:ascii="Arial" w:hAnsi="Arial" w:cs="Arial"/>
-          <w:sz w:val="24"/>
-          <w:szCs w:val="24"/>
-          <w:lang w:val="es-PE"/>
-        </w:rPr>
-        <w:t xml:space="preserve">ma está basado y propuesto inicialmente para el mercado peruano, </w:t>
-      </w:r>
-      <w:r>
-        <w:rPr>
-          <w:rFonts w:ascii="Arial" w:hAnsi="Arial" w:cs="Arial"/>
-          <w:sz w:val="24"/>
-          <w:szCs w:val="24"/>
-          <w:lang w:val="es-PE"/>
-        </w:rPr>
-        <w:t>el  mismo debe estar de</w:t>
-      </w:r>
-      <w:r>
-        <w:rPr>
-          <w:rFonts w:ascii="Arial" w:hAnsi="Arial" w:cs="Arial"/>
-          <w:sz w:val="24"/>
-          <w:szCs w:val="24"/>
-          <w:lang w:val="es-PE"/>
-        </w:rPr>
-        <w:t xml:space="preserve"> </w:t>
+        <w:t xml:space="preserve">Restricciones de contenido: debido a que nuestro sistema está basado y propuesto inicialmente para el mercado peruano, el  mismo debe estar de </w:t>
       </w:r>
       <w:r>
         <w:rPr>
@@ -4272,34 +4249,7 @@
           <w:szCs w:val="24"/>
           <w:lang w:val="es-PE"/>
         </w:rPr>
-        <w:t xml:space="preserve"> e implementa los servicios de base que </w:t>
-      </w:r>
-      <w:r>
-        <w:rPr>
-          <w:rFonts w:ascii="Arial" w:hAnsi="Arial" w:cs="Arial"/>
-          <w:sz w:val="24"/>
-          <w:szCs w:val="24"/>
-          <w:lang w:val="es-PE"/>
-        </w:rPr>
-        <w:t>permitan desarrollar una aplicación dentro de la arquitectura. Algunos de los</w:t>
-      </w:r>
-      <w:r>
-        <w:rPr>
-          <w:rFonts w:ascii="Arial" w:hAnsi="Arial" w:cs="Arial"/>
-          <w:sz w:val="24"/>
-          <w:szCs w:val="24"/>
-          <w:lang w:val="es-PE"/>
-        </w:rPr>
-        <w:t xml:space="preserve"> </w:t>
-      </w:r>
-      <w:r>
-        <w:rPr>
-          <w:rFonts w:ascii="Arial" w:hAnsi="Arial" w:cs="Arial"/>
-          <w:sz w:val="24"/>
-          <w:szCs w:val="24"/>
-          <w:lang w:val="es-PE"/>
-        </w:rPr>
-        <w:t>servicios dentro de la categoría son:</w:t>
+        <w:t xml:space="preserve"> e implementa los servicios de base que permitan desarrollar una aplicación dentro de la arquitectura. Algunos de los servicios dentro de la categoría son:</w:t>
       </w:r>
     </w:p>
     <w:p>
@@ -4350,25 +4300,7 @@
           <w:szCs w:val="24"/>
           <w:lang w:val="es-PE"/>
         </w:rPr>
-        <w:t>•</w:t>
-      </w:r>
-      <w:r>
-        <w:rPr>
-          <w:rFonts w:ascii="Arial" w:hAnsi="Arial" w:cs="Arial"/>
-          <w:sz w:val="24"/>
-          <w:szCs w:val="24"/>
-          <w:lang w:val="es-PE"/>
-        </w:rPr>
-        <w:t xml:space="preserve"> </w:t>
-      </w:r>
-      <w:r>
-        <w:rPr>
-          <w:rFonts w:ascii="Arial" w:hAnsi="Arial" w:cs="Arial"/>
-          <w:sz w:val="24"/>
-          <w:szCs w:val="24"/>
-          <w:lang w:val="es-PE"/>
-        </w:rPr>
-        <w:t>Acceso a archivos del sistema operativo.</w:t>
+        <w:t>• Acceso a archivos del sistema operativo.</w:t>
       </w:r>
     </w:p>
     <w:p>
@@ -4388,34 +4320,7 @@
           <w:szCs w:val="24"/>
           <w:lang w:val="es-PE"/>
         </w:rPr>
-        <w:t>•</w:t>
-      </w:r>
-      <w:r>
-        <w:rPr>
-          <w:rFonts w:ascii="Arial" w:hAnsi="Arial" w:cs="Arial"/>
-          <w:sz w:val="24"/>
-          <w:szCs w:val="24"/>
-          <w:lang w:val="es-PE"/>
-        </w:rPr>
-        <w:t xml:space="preserve"> </w:t>
-      </w:r>
-      <w:r>
-        <w:rPr>
-          <w:rFonts w:ascii="Arial" w:hAnsi="Arial" w:cs="Arial"/>
-          <w:sz w:val="24"/>
-          <w:szCs w:val="24"/>
-          <w:lang w:val="es-PE"/>
-        </w:rPr>
-        <w:t>Motor de plantillas para represen</w:t>
-      </w:r>
-      <w:r>
-        <w:rPr>
-          <w:rFonts w:ascii="Arial" w:hAnsi="Arial" w:cs="Arial"/>
-          <w:sz w:val="24"/>
-          <w:szCs w:val="24"/>
-          <w:lang w:val="es-PE"/>
-        </w:rPr>
-        <w:t>tación de página web dinámicas.</w:t>
+        <w:t>• Motor de plantillas para representación de página web dinámicas.</w:t>
       </w:r>
     </w:p>
     <w:p>
@@ -4466,25 +4371,7 @@
           <w:szCs w:val="24"/>
           <w:lang w:val="es-PE"/>
         </w:rPr>
-        <w:t>Estos servicios son parte de la infraestructura de la aplicación y, generalmente</w:t>
-      </w:r>
-      <w:r>
-        <w:rPr>
-          <w:rFonts w:ascii="Arial" w:hAnsi="Arial" w:cs="Arial"/>
-          <w:sz w:val="24"/>
-          <w:szCs w:val="24"/>
-          <w:lang w:val="es-PE"/>
-        </w:rPr>
-        <w:t xml:space="preserve"> </w:t>
-      </w:r>
-      <w:r>
-        <w:rPr>
-          <w:rFonts w:ascii="Arial" w:hAnsi="Arial" w:cs="Arial"/>
-          <w:sz w:val="24"/>
-          <w:szCs w:val="24"/>
-          <w:lang w:val="es-PE"/>
-        </w:rPr>
-        <w:t>son consumidos por una o más de las tres categorías de MVC.</w:t>
+        <w:t>Estos servicios son parte de la infraestructura de la aplicación y, generalmente son consumidos por una o más de las tres categorías de MVC.</w:t>
       </w:r>
     </w:p>
     <w:p>
@@ -4600,7 +4487,7 @@
           <w:lang w:val="es-PE"/>
         </w:rPr>
         <w:lastRenderedPageBreak/>
-        <w:t>5.2</w:t>
+        <w:t xml:space="preserve">5.2.- </w:t>
       </w:r>
       <w:r>
         <w:rPr>
@@ -4608,7 +4495,7 @@
           <w:color w:val="auto"/>
           <w:lang w:val="es-PE"/>
         </w:rPr>
-        <w:t xml:space="preserve">.- </w:t>
+        <w:t xml:space="preserve">Capa de Aplicación </w:t>
       </w:r>
       <w:r>
         <w:rPr>
@@ -4616,34 +4503,26 @@
           <w:color w:val="auto"/>
           <w:lang w:val="es-PE"/>
         </w:rPr>
-        <w:t xml:space="preserve">Capa de Aplicación </w:t>
-      </w:r>
-      <w:r>
+        <w:t>Interna</w:t>
+      </w:r>
+      <w:bookmarkEnd w:id="14"/>
+    </w:p>
+    <w:p>
+      <w:pPr>
+        <w:pStyle w:val="Ttulo3"/>
         <w:rPr>
           <w:rFonts w:ascii="Arial" w:hAnsi="Arial" w:cs="Arial"/>
           <w:color w:val="auto"/>
           <w:lang w:val="es-PE"/>
         </w:rPr>
-        <w:t>Interna</w:t>
-      </w:r>
-      <w:bookmarkEnd w:id="14"/>
-    </w:p>
-    <w:p>
-      <w:pPr>
-        <w:pStyle w:val="Ttulo3"/>
+      </w:pPr>
+      <w:bookmarkStart w:id="15" w:name="_Toc327332253"/>
+      <w:r>
         <w:rPr>
           <w:rFonts w:ascii="Arial" w:hAnsi="Arial" w:cs="Arial"/>
           <w:color w:val="auto"/>
           <w:lang w:val="es-PE"/>
         </w:rPr>
-      </w:pPr>
-      <w:bookmarkStart w:id="15" w:name="_Toc327332253"/>
-      <w:r>
-        <w:rPr>
-          <w:rFonts w:ascii="Arial" w:hAnsi="Arial" w:cs="Arial"/>
-          <w:color w:val="auto"/>
-          <w:lang w:val="es-PE"/>
-        </w:rPr>
         <w:t>5.2.1 Diseño en Capas</w:t>
       </w:r>
       <w:bookmarkEnd w:id="15"/>
@@ -4672,25 +4551,7 @@
           <w:szCs w:val="24"/>
           <w:lang w:val="es-PE"/>
         </w:rPr>
-        <w:t>En la siguiente figura podemos observar la distribución de los paquetes en</w:t>
-      </w:r>
-      <w:r>
-        <w:rPr>
-          <w:rFonts w:ascii="Arial" w:hAnsi="Arial" w:cs="Arial"/>
-          <w:sz w:val="24"/>
-          <w:szCs w:val="24"/>
-          <w:lang w:val="es-PE"/>
-        </w:rPr>
-        <w:t xml:space="preserve"> </w:t>
-      </w:r>
-      <w:r>
-        <w:rPr>
-          <w:rFonts w:ascii="Arial" w:hAnsi="Arial" w:cs="Arial"/>
-          <w:sz w:val="24"/>
-          <w:szCs w:val="24"/>
-          <w:lang w:val="es-PE"/>
-        </w:rPr>
-        <w:t>cada una de las capas del sistema.</w:t>
+        <w:t>En la siguiente figura podemos observar la distribución de los paquetes en cada una de las capas del sistema.</w:t>
       </w:r>
     </w:p>
     <w:p>
@@ -4785,16 +4646,7 @@
           <w:szCs w:val="24"/>
           <w:lang w:val="es-PE"/>
         </w:rPr>
-        <w:t>a)</w:t>
-      </w:r>
-      <w:r>
-        <w:rPr>
-          <w:rFonts w:ascii="Arial" w:hAnsi="Arial" w:cs="Arial"/>
-          <w:sz w:val="24"/>
-          <w:szCs w:val="24"/>
-          <w:lang w:val="es-PE"/>
-        </w:rPr>
-        <w:t xml:space="preserve"> Capa Interfaz de Usuario</w:t>
+        <w:t>a) Capa Interfaz de Usuario</w:t>
       </w:r>
     </w:p>
     <w:p>
@@ -4817,25 +4669,7 @@
           <w:szCs w:val="24"/>
           <w:lang w:val="es-PE"/>
         </w:rPr>
-        <w:t>Esta capa contiene el paquete Interfaz de Usuario, el cual almacena todas las</w:t>
-      </w:r>
-      <w:r>
-        <w:rPr>
-          <w:rFonts w:ascii="Arial" w:hAnsi="Arial" w:cs="Arial"/>
-          <w:sz w:val="24"/>
-          <w:szCs w:val="24"/>
-          <w:lang w:val="es-PE"/>
-        </w:rPr>
-        <w:t xml:space="preserve"> </w:t>
-      </w:r>
-      <w:r>
-        <w:rPr>
-          <w:rFonts w:ascii="Arial" w:hAnsi="Arial" w:cs="Arial"/>
-          <w:sz w:val="24"/>
-          <w:szCs w:val="24"/>
-          <w:lang w:val="es-PE"/>
-        </w:rPr>
-        <w:t>clases con las cuales el usuario puede interactuar como lo son las ventanas.</w:t>
+        <w:t>Esta capa contiene el paquete Interfaz de Usuario, el cual almacena todas las clases con las cuales el usuario puede interactuar como lo son las ventanas.</w:t>
       </w:r>
     </w:p>
     <w:p>
@@ -4872,16 +4706,7 @@
           <w:szCs w:val="24"/>
           <w:lang w:val="es-PE"/>
         </w:rPr>
-        <w:t xml:space="preserve">b) </w:t>
-      </w:r>
-      <w:r>
-        <w:rPr>
-          <w:rFonts w:ascii="Arial" w:hAnsi="Arial" w:cs="Arial"/>
-          <w:sz w:val="24"/>
-          <w:szCs w:val="24"/>
-          <w:lang w:val="es-PE"/>
-        </w:rPr>
-        <w:t xml:space="preserve"> Capa Lógica del Negocio</w:t>
+        <w:t>b)  Capa Lógica del Negocio</w:t>
       </w:r>
     </w:p>
     <w:p>
@@ -4904,25 +4729,7 @@
           <w:szCs w:val="24"/>
           <w:lang w:val="es-PE"/>
         </w:rPr>
-        <w:t>Esta capa contiene los paquetes de Servicios de Negocio y Entidades de</w:t>
-      </w:r>
-      <w:r>
-        <w:rPr>
-          <w:rFonts w:ascii="Arial" w:hAnsi="Arial" w:cs="Arial"/>
-          <w:sz w:val="24"/>
-          <w:szCs w:val="24"/>
-          <w:lang w:val="es-PE"/>
-        </w:rPr>
-        <w:t xml:space="preserve"> </w:t>
-      </w:r>
-      <w:r>
-        <w:rPr>
-          <w:rFonts w:ascii="Arial" w:hAnsi="Arial" w:cs="Arial"/>
-          <w:sz w:val="24"/>
-          <w:szCs w:val="24"/>
-          <w:lang w:val="es-PE"/>
-        </w:rPr>
-        <w:t>Negocio. Contiene la lógica para el manejo de las operaciones del negocio.</w:t>
+        <w:t>Esta capa contiene los paquetes de Servicios de Negocio y Entidades de Negocio. Contiene la lógica para el manejo de las operaciones del negocio.</w:t>
       </w:r>
     </w:p>
     <w:p>
@@ -4959,16 +4766,7 @@
           <w:szCs w:val="24"/>
           <w:lang w:val="es-PE"/>
         </w:rPr>
-        <w:t xml:space="preserve">c) </w:t>
-      </w:r>
-      <w:r>
-        <w:rPr>
-          <w:rFonts w:ascii="Arial" w:hAnsi="Arial" w:cs="Arial"/>
-          <w:sz w:val="24"/>
-          <w:szCs w:val="24"/>
-          <w:lang w:val="es-PE"/>
-        </w:rPr>
-        <w:t xml:space="preserve"> Capa Persistencia</w:t>
+        <w:t>c)  Capa Persistencia</w:t>
       </w:r>
     </w:p>
     <w:p>
@@ -4991,25 +4789,7 @@
           <w:szCs w:val="24"/>
           <w:lang w:val="es-PE"/>
         </w:rPr>
-        <w:t>Esta capa contiene el paquete de Objetos de Acceso de Datos, que brinda una</w:t>
-      </w:r>
-      <w:r>
-        <w:rPr>
-          <w:rFonts w:ascii="Arial" w:hAnsi="Arial" w:cs="Arial"/>
-          <w:sz w:val="24"/>
-          <w:szCs w:val="24"/>
-          <w:lang w:val="es-PE"/>
-        </w:rPr>
-        <w:t xml:space="preserve"> </w:t>
-      </w:r>
-      <w:r>
-        <w:rPr>
-          <w:rFonts w:ascii="Arial" w:hAnsi="Arial" w:cs="Arial"/>
-          <w:sz w:val="24"/>
-          <w:szCs w:val="24"/>
-          <w:lang w:val="es-PE"/>
-        </w:rPr>
-        <w:t>interfaz transparente para la interacción con el Framework</w:t>
+        <w:t>Esta capa contiene el paquete de Objetos de Acceso de Datos, que brinda una interfaz transparente para la interacción con el Framework</w:t>
       </w:r>
       <w:r>
         <w:rPr>
@@ -5047,25 +4827,7 @@
           <w:szCs w:val="24"/>
           <w:lang w:val="es-PE"/>
         </w:rPr>
-        <w:t xml:space="preserve"> el cual enviará al</w:t>
-      </w:r>
-      <w:r>
-        <w:rPr>
-          <w:rFonts w:ascii="Arial" w:hAnsi="Arial" w:cs="Arial"/>
-          <w:sz w:val="24"/>
-          <w:szCs w:val="24"/>
-          <w:lang w:val="es-PE"/>
-        </w:rPr>
-        <w:t xml:space="preserve"> </w:t>
-      </w:r>
-      <w:r>
-        <w:rPr>
-          <w:rFonts w:ascii="Arial" w:hAnsi="Arial" w:cs="Arial"/>
-          <w:sz w:val="24"/>
-          <w:szCs w:val="24"/>
-          <w:lang w:val="es-PE"/>
-        </w:rPr>
-        <w:t>Driver el conjunto de sentencias para interactuar con la Base de Datos.</w:t>
+        <w:t xml:space="preserve"> el cual enviará al Driver el conjunto de sentencias para interactuar con la Base de Datos.</w:t>
       </w:r>
     </w:p>
     <w:p>
@@ -5074,46 +4836,24 @@
         <w:rPr>
           <w:rFonts w:ascii="Arial" w:hAnsi="Arial" w:cs="Arial"/>
           <w:color w:val="auto"/>
+          <w:lang w:val="es-PE"/>
         </w:rPr>
       </w:pPr>
       <w:bookmarkStart w:id="16" w:name="_Toc327332254"/>
-      <w:proofErr w:type="gramStart"/>
       <w:r>
         <w:rPr>
           <w:rFonts w:ascii="Arial" w:hAnsi="Arial" w:cs="Arial"/>
           <w:color w:val="auto"/>
-        </w:rPr>
-        <w:t>6</w:t>
-      </w:r>
+          <w:lang w:val="es-PE"/>
+        </w:rPr>
+        <w:t>6.- Calidad</w:t>
+      </w:r>
+      <w:bookmarkEnd w:id="16"/>
       <w:r>
         <w:rPr>
           <w:rFonts w:ascii="Arial" w:hAnsi="Arial" w:cs="Arial"/>
           <w:color w:val="auto"/>
-        </w:rPr>
-        <w:t>.-</w:t>
-      </w:r>
-      <w:proofErr w:type="gramEnd"/>
-      <w:r>
-        <w:rPr>
-          <w:rFonts w:ascii="Arial" w:hAnsi="Arial" w:cs="Arial"/>
-          <w:color w:val="auto"/>
-        </w:rPr>
-        <w:t xml:space="preserve"> </w:t>
-      </w:r>
-      <w:proofErr w:type="spellStart"/>
-      <w:r>
-        <w:rPr>
-          <w:rFonts w:ascii="Arial" w:hAnsi="Arial" w:cs="Arial"/>
-          <w:color w:val="auto"/>
-        </w:rPr>
-        <w:t>Calidad</w:t>
-      </w:r>
-      <w:bookmarkEnd w:id="16"/>
-      <w:proofErr w:type="spellEnd"/>
-      <w:r>
-        <w:rPr>
-          <w:rFonts w:ascii="Arial" w:hAnsi="Arial" w:cs="Arial"/>
-          <w:color w:val="auto"/>
+          <w:lang w:val="es-PE"/>
         </w:rPr>
         <w:t xml:space="preserve"> </w:t>
       </w:r>
@@ -5419,26 +5159,6 @@
               <w:rFonts w:ascii="Arial" w:hAnsi="Arial" w:cs="Arial"/>
             </w:rPr>
             <w:instrText xml:space="preserve"> DOCPROPERTY "Company"  \* MERGEFORMAT </w:instrText>
-          </w:r>
-          <w:r>
-            <w:rPr>
-              <w:rFonts w:ascii="Arial" w:hAnsi="Arial" w:cs="Arial"/>
-            </w:rPr>
-            <w:fldChar w:fldCharType="separate"/>
-          </w:r>
-          <w:proofErr w:type="spellStart"/>
-          <w:r>
-            <w:rPr>
-              <w:rFonts w:ascii="Arial" w:hAnsi="Arial" w:cs="Arial"/>
-            </w:rPr>
-            <w:t>Secs</w:t>
-          </w:r>
-          <w:proofErr w:type="spellEnd"/>
-          <w:r>
-            <w:rPr>
-              <w:rFonts w:ascii="Arial" w:hAnsi="Arial" w:cs="Arial"/>
-            </w:rPr>
-            <w:t xml:space="preserve"> Group</w:t>
           </w:r>
           <w:r>
             <w:rPr>
@@ -5543,7 +5263,7 @@
               <w:rFonts w:ascii="Arial" w:hAnsi="Arial" w:cs="Arial"/>
               <w:noProof/>
             </w:rPr>
-            <w:t>5</w:t>
+            <w:t>8</w:t>
           </w:r>
           <w:r>
             <w:rPr>
@@ -5849,46 +5569,47 @@
       </w:pBdr>
       <w:jc w:val="right"/>
       <w:rPr>
-        <w:rFonts w:ascii="Arial" w:hAnsi="Arial"/>
+        <w:rFonts w:ascii="Arial" w:hAnsi="Arial" w:cs="Arial"/>
         <w:b/>
         <w:sz w:val="36"/>
+        <w:szCs w:val="36"/>
         <w:lang w:val="es-ES"/>
       </w:rPr>
     </w:pPr>
     <w:r>
+      <w:rPr>
+        <w:rFonts w:ascii="Arial" w:hAnsi="Arial" w:cs="Arial"/>
+        <w:b/>
+        <w:sz w:val="36"/>
+        <w:szCs w:val="36"/>
+      </w:rPr>
       <w:fldChar w:fldCharType="begin"/>
     </w:r>
     <w:r>
+      <w:rPr>
+        <w:rFonts w:ascii="Arial" w:hAnsi="Arial" w:cs="Arial"/>
+        <w:b/>
+        <w:sz w:val="36"/>
+        <w:szCs w:val="36"/>
+      </w:rPr>
       <w:instrText xml:space="preserve"> DOCPROPERTY "Company"  \* MERGEFORMAT </w:instrText>
     </w:r>
     <w:r>
-      <w:fldChar w:fldCharType="separate"/>
-    </w:r>
-    <w:proofErr w:type="spellStart"/>
-    <w:r>
       <w:rPr>
-        <w:rFonts w:ascii="Arial" w:hAnsi="Arial"/>
+        <w:rFonts w:ascii="Arial" w:hAnsi="Arial" w:cs="Arial"/>
         <w:b/>
         <w:sz w:val="36"/>
+        <w:szCs w:val="36"/>
         <w:lang w:val="es-ES"/>
       </w:rPr>
-      <w:t>S</w:t>
+      <w:fldChar w:fldCharType="end"/>
     </w:r>
     <w:r>
       <w:rPr>
-        <w:rFonts w:ascii="Arial" w:hAnsi="Arial"/>
+        <w:rFonts w:ascii="Arial" w:hAnsi="Arial" w:cs="Arial"/>
         <w:b/>
         <w:sz w:val="36"/>
-        <w:lang w:val="es-ES"/>
-      </w:rPr>
-      <w:t>ecs</w:t>
-    </w:r>
-    <w:proofErr w:type="spellEnd"/>
-    <w:r>
-      <w:rPr>
-        <w:rFonts w:ascii="Arial" w:hAnsi="Arial"/>
-        <w:b/>
-        <w:sz w:val="36"/>
+        <w:szCs w:val="36"/>
         <w:lang w:val="es-ES"/>
       </w:rPr>
       <w:t xml:space="preserve"> </w:t>
@@ -5896,9 +5617,32 @@
     <w:proofErr w:type="spellStart"/>
     <w:r>
       <w:rPr>
-        <w:rFonts w:ascii="Arial" w:hAnsi="Arial"/>
+        <w:rFonts w:ascii="Arial" w:hAnsi="Arial" w:cs="Arial"/>
         <w:b/>
         <w:sz w:val="36"/>
+        <w:szCs w:val="36"/>
+        <w:lang w:val="es-ES"/>
+      </w:rPr>
+      <w:t>Secs</w:t>
+    </w:r>
+    <w:proofErr w:type="spellEnd"/>
+    <w:r>
+      <w:rPr>
+        <w:rFonts w:ascii="Arial" w:hAnsi="Arial" w:cs="Arial"/>
+        <w:b/>
+        <w:sz w:val="36"/>
+        <w:szCs w:val="36"/>
+        <w:lang w:val="es-ES"/>
+      </w:rPr>
+      <w:t xml:space="preserve"> </w:t>
+    </w:r>
+    <w:proofErr w:type="spellStart"/>
+    <w:r>
+      <w:rPr>
+        <w:rFonts w:ascii="Arial" w:hAnsi="Arial" w:cs="Arial"/>
+        <w:b/>
+        <w:sz w:val="36"/>
+        <w:szCs w:val="36"/>
         <w:lang w:val="es-ES"/>
       </w:rPr>
       <w:t>Group</w:t>
@@ -5906,21 +5650,23 @@
     <w:proofErr w:type="spellEnd"/>
     <w:r>
       <w:rPr>
-        <w:rFonts w:ascii="Arial" w:hAnsi="Arial"/>
+        <w:rFonts w:ascii="Arial" w:hAnsi="Arial" w:cs="Arial"/>
         <w:b/>
         <w:sz w:val="36"/>
+        <w:szCs w:val="36"/>
         <w:lang w:val="es-ES"/>
       </w:rPr>
-      <w:fldChar w:fldCharType="end"/>
+      <w:t xml:space="preserve"> </w:t>
     </w:r>
     <w:r>
       <w:rPr>
-        <w:rFonts w:ascii="Arial" w:hAnsi="Arial"/>
+        <w:rFonts w:ascii="Arial" w:hAnsi="Arial" w:cs="Arial"/>
         <w:b/>
         <w:sz w:val="36"/>
+        <w:szCs w:val="36"/>
         <w:lang w:val="es-ES"/>
       </w:rPr>
-      <w:t xml:space="preserve"> Inc.</w:t>
+      <w:t>Inc.</w:t>
     </w:r>
   </w:p>
   <w:p>
@@ -7271,7 +7017,7 @@
 </file>
 
 <file path=customXml/itemProps1.xml><?xml version="1.0" encoding="utf-8"?>
-<ds:datastoreItem xmlns:ds="http://schemas.openxmlformats.org/officeDocument/2006/customXml" ds:itemID="{3D78B4B4-782F-4433-B904-724295DF3367}">
+<ds:datastoreItem xmlns:ds="http://schemas.openxmlformats.org/officeDocument/2006/customXml" ds:itemID="{134C3180-B95A-4071-975E-FE021274ECDD}">
   <ds:schemaRefs>
     <ds:schemaRef ds:uri="http://schemas.openxmlformats.org/officeDocument/2006/bibliography"/>
   </ds:schemaRefs>

</xml_diff>